<commit_message>
Added some information in the documentation
</commit_message>
<xml_diff>
--- a/SINU 2.0/SINU 2.0 Documentation.docx
+++ b/SINU 2.0/SINU 2.0 Documentation.docx
@@ -20,7 +20,7 @@
     </w:p>
     <w:p>
       <w:pPr>
-        <w:pStyle w:val="Title"/>
+        <w:pStyle w:val="Ttulo"/>
         <w:rPr>
           <w:rFonts w:ascii="Times New Roman" w:hAnsi="Times New Roman"/>
           <w:color w:val="366091"/>
@@ -49,7 +49,7 @@
     </w:p>
     <w:p>
       <w:pPr>
-        <w:pStyle w:val="Title"/>
+        <w:pStyle w:val="Ttulo"/>
         <w:rPr>
           <w:rFonts w:ascii="Times New Roman" w:hAnsi="Times New Roman"/>
           <w:color w:val="366091"/>
@@ -65,7 +65,7 @@
     </w:p>
     <w:p>
       <w:pPr>
-        <w:pStyle w:val="Title"/>
+        <w:pStyle w:val="Ttulo"/>
         <w:rPr>
           <w:rFonts w:ascii="Times New Roman" w:hAnsi="Times New Roman"/>
           <w:color w:val="366091"/>
@@ -81,7 +81,7 @@
     </w:p>
     <w:p>
       <w:pPr>
-        <w:pStyle w:val="Title"/>
+        <w:pStyle w:val="Ttulo"/>
         <w:rPr>
           <w:rFonts w:ascii="Times New Roman" w:hAnsi="Times New Roman"/>
           <w:color w:val="366091"/>
@@ -90,7 +90,7 @@
     </w:p>
     <w:p>
       <w:pPr>
-        <w:pStyle w:val="Title"/>
+        <w:pStyle w:val="Ttulo"/>
         <w:rPr>
           <w:rFonts w:ascii="Times New Roman" w:hAnsi="Times New Roman"/>
           <w:color w:val="366091"/>
@@ -99,7 +99,7 @@
     </w:p>
     <w:p>
       <w:pPr>
-        <w:pStyle w:val="Title"/>
+        <w:pStyle w:val="Ttulo"/>
         <w:tabs>
           <w:tab w:val="left" w:pos="568"/>
         </w:tabs>
@@ -112,7 +112,7 @@
     </w:p>
     <w:p>
       <w:pPr>
-        <w:pStyle w:val="Title"/>
+        <w:pStyle w:val="Ttulo"/>
         <w:tabs>
           <w:tab w:val="left" w:pos="568"/>
         </w:tabs>
@@ -139,7 +139,7 @@
     </w:p>
     <w:p>
       <w:pPr>
-        <w:pStyle w:val="Title"/>
+        <w:pStyle w:val="Ttulo"/>
         <w:jc w:val="both"/>
         <w:rPr>
           <w:rFonts w:ascii="Times New Roman" w:hAnsi="Times New Roman"/>
@@ -382,7 +382,7 @@
       <w:sdtContent>
         <w:p>
           <w:pPr>
-            <w:pStyle w:val="TOC1"/>
+            <w:pStyle w:val="TDC1"/>
             <w:tabs>
               <w:tab w:val="right" w:pos="9350"/>
             </w:tabs>
@@ -412,7 +412,7 @@
           <w:hyperlink w:anchor="_Toc97792711" w:history="1">
             <w:r>
               <w:rPr>
-                <w:rStyle w:val="Hyperlink"/>
+                <w:rStyle w:val="Hipervnculo"/>
                 <w:rFonts w:ascii="Times New Roman" w:eastAsia="Times New Roman" w:hAnsi="Times New Roman" w:cs="Times New Roman"/>
                 <w:noProof/>
               </w:rPr>
@@ -470,7 +470,7 @@
         </w:p>
         <w:p>
           <w:pPr>
-            <w:pStyle w:val="TOC2"/>
+            <w:pStyle w:val="TDC2"/>
             <w:tabs>
               <w:tab w:val="left" w:pos="880"/>
               <w:tab w:val="right" w:pos="9350"/>
@@ -483,7 +483,7 @@
           <w:hyperlink w:anchor="_Toc97792712" w:history="1">
             <w:r>
               <w:rPr>
-                <w:rStyle w:val="Hyperlink"/>
+                <w:rStyle w:val="Hipervnculo"/>
                 <w:rFonts w:ascii="Times New Roman" w:eastAsia="Times New Roman" w:hAnsi="Times New Roman" w:cs="Times New Roman"/>
                 <w:noProof/>
               </w:rPr>
@@ -498,7 +498,7 @@
             </w:r>
             <w:r>
               <w:rPr>
-                <w:rStyle w:val="Hyperlink"/>
+                <w:rStyle w:val="Hipervnculo"/>
                 <w:rFonts w:ascii="Times New Roman" w:eastAsia="Times New Roman" w:hAnsi="Times New Roman" w:cs="Times New Roman"/>
                 <w:noProof/>
               </w:rPr>
@@ -556,7 +556,7 @@
         </w:p>
         <w:p>
           <w:pPr>
-            <w:pStyle w:val="TOC1"/>
+            <w:pStyle w:val="TDC1"/>
             <w:tabs>
               <w:tab w:val="right" w:pos="9350"/>
             </w:tabs>
@@ -568,7 +568,7 @@
           <w:hyperlink w:anchor="_Toc97792713" w:history="1">
             <w:r>
               <w:rPr>
-                <w:rStyle w:val="Hyperlink"/>
+                <w:rStyle w:val="Hipervnculo"/>
                 <w:rFonts w:ascii="Times New Roman" w:hAnsi="Times New Roman" w:cs="Times New Roman"/>
                 <w:noProof/>
               </w:rPr>
@@ -626,7 +626,7 @@
         </w:p>
         <w:p>
           <w:pPr>
-            <w:pStyle w:val="TOC2"/>
+            <w:pStyle w:val="TDC2"/>
             <w:tabs>
               <w:tab w:val="right" w:pos="9350"/>
             </w:tabs>
@@ -638,7 +638,7 @@
           <w:hyperlink w:anchor="_Toc97792714" w:history="1">
             <w:r>
               <w:rPr>
-                <w:rStyle w:val="Hyperlink"/>
+                <w:rStyle w:val="Hipervnculo"/>
                 <w:rFonts w:ascii="Times New Roman" w:hAnsi="Times New Roman" w:cs="Times New Roman"/>
                 <w:noProof/>
               </w:rPr>
@@ -696,7 +696,7 @@
         </w:p>
         <w:p>
           <w:pPr>
-            <w:pStyle w:val="TOC2"/>
+            <w:pStyle w:val="TDC2"/>
             <w:tabs>
               <w:tab w:val="right" w:pos="9350"/>
             </w:tabs>
@@ -708,7 +708,7 @@
           <w:hyperlink w:anchor="_Toc97792715" w:history="1">
             <w:r>
               <w:rPr>
-                <w:rStyle w:val="Hyperlink"/>
+                <w:rStyle w:val="Hipervnculo"/>
                 <w:rFonts w:ascii="Times New Roman" w:hAnsi="Times New Roman" w:cs="Times New Roman"/>
                 <w:noProof/>
               </w:rPr>
@@ -766,7 +766,7 @@
         </w:p>
         <w:p>
           <w:pPr>
-            <w:pStyle w:val="TOC2"/>
+            <w:pStyle w:val="TDC2"/>
             <w:tabs>
               <w:tab w:val="right" w:pos="9350"/>
             </w:tabs>
@@ -778,7 +778,7 @@
           <w:hyperlink w:anchor="_Toc97792716" w:history="1">
             <w:r>
               <w:rPr>
-                <w:rStyle w:val="Hyperlink"/>
+                <w:rStyle w:val="Hipervnculo"/>
                 <w:rFonts w:ascii="Times New Roman" w:hAnsi="Times New Roman" w:cs="Times New Roman"/>
                 <w:noProof/>
               </w:rPr>
@@ -836,7 +836,7 @@
         </w:p>
         <w:p>
           <w:pPr>
-            <w:pStyle w:val="TOC1"/>
+            <w:pStyle w:val="TDC1"/>
             <w:tabs>
               <w:tab w:val="right" w:pos="9350"/>
             </w:tabs>
@@ -848,7 +848,7 @@
           <w:hyperlink w:anchor="_Toc97792717" w:history="1">
             <w:r>
               <w:rPr>
-                <w:rStyle w:val="Hyperlink"/>
+                <w:rStyle w:val="Hipervnculo"/>
                 <w:rFonts w:ascii="Times New Roman" w:eastAsia="Times New Roman" w:hAnsi="Times New Roman" w:cs="Times New Roman"/>
                 <w:noProof/>
               </w:rPr>
@@ -906,7 +906,7 @@
         </w:p>
         <w:p>
           <w:pPr>
-            <w:pStyle w:val="TOC2"/>
+            <w:pStyle w:val="TDC2"/>
             <w:tabs>
               <w:tab w:val="right" w:pos="9350"/>
             </w:tabs>
@@ -918,7 +918,7 @@
           <w:hyperlink w:anchor="_Toc97792718" w:history="1">
             <w:r>
               <w:rPr>
-                <w:rStyle w:val="Hyperlink"/>
+                <w:rStyle w:val="Hipervnculo"/>
                 <w:rFonts w:ascii="Times New Roman" w:hAnsi="Times New Roman" w:cs="Times New Roman"/>
                 <w:noProof/>
               </w:rPr>
@@ -976,7 +976,7 @@
         </w:p>
         <w:p>
           <w:pPr>
-            <w:pStyle w:val="TOC2"/>
+            <w:pStyle w:val="TDC2"/>
             <w:tabs>
               <w:tab w:val="right" w:pos="9350"/>
             </w:tabs>
@@ -988,7 +988,7 @@
           <w:hyperlink w:anchor="_Toc97792719" w:history="1">
             <w:r>
               <w:rPr>
-                <w:rStyle w:val="Hyperlink"/>
+                <w:rStyle w:val="Hipervnculo"/>
                 <w:rFonts w:ascii="Times New Roman" w:hAnsi="Times New Roman" w:cs="Times New Roman"/>
                 <w:noProof/>
               </w:rPr>
@@ -1046,7 +1046,7 @@
         </w:p>
         <w:p>
           <w:pPr>
-            <w:pStyle w:val="TOC2"/>
+            <w:pStyle w:val="TDC2"/>
             <w:tabs>
               <w:tab w:val="right" w:pos="9350"/>
             </w:tabs>
@@ -1058,7 +1058,7 @@
           <w:hyperlink w:anchor="_Toc97792720" w:history="1">
             <w:r>
               <w:rPr>
-                <w:rStyle w:val="Hyperlink"/>
+                <w:rStyle w:val="Hipervnculo"/>
                 <w:rFonts w:ascii="Times New Roman" w:hAnsi="Times New Roman" w:cs="Times New Roman"/>
                 <w:noProof/>
               </w:rPr>
@@ -1116,7 +1116,7 @@
         </w:p>
         <w:p>
           <w:pPr>
-            <w:pStyle w:val="TOC2"/>
+            <w:pStyle w:val="TDC2"/>
             <w:tabs>
               <w:tab w:val="right" w:pos="9350"/>
             </w:tabs>
@@ -1128,7 +1128,7 @@
           <w:hyperlink w:anchor="_Toc97792721" w:history="1">
             <w:r>
               <w:rPr>
-                <w:rStyle w:val="Hyperlink"/>
+                <w:rStyle w:val="Hipervnculo"/>
                 <w:rFonts w:ascii="Times New Roman" w:hAnsi="Times New Roman" w:cs="Times New Roman"/>
                 <w:noProof/>
               </w:rPr>
@@ -1186,7 +1186,7 @@
         </w:p>
         <w:p>
           <w:pPr>
-            <w:pStyle w:val="TOC2"/>
+            <w:pStyle w:val="TDC2"/>
             <w:tabs>
               <w:tab w:val="right" w:pos="9350"/>
             </w:tabs>
@@ -1198,7 +1198,7 @@
           <w:hyperlink w:anchor="_Toc97792722" w:history="1">
             <w:r>
               <w:rPr>
-                <w:rStyle w:val="Hyperlink"/>
+                <w:rStyle w:val="Hipervnculo"/>
                 <w:rFonts w:ascii="Times New Roman" w:hAnsi="Times New Roman" w:cs="Times New Roman"/>
                 <w:noProof/>
               </w:rPr>
@@ -1256,7 +1256,7 @@
         </w:p>
         <w:p>
           <w:pPr>
-            <w:pStyle w:val="TOC2"/>
+            <w:pStyle w:val="TDC2"/>
             <w:tabs>
               <w:tab w:val="right" w:pos="9350"/>
             </w:tabs>
@@ -1268,7 +1268,7 @@
           <w:hyperlink w:anchor="_Toc97792723" w:history="1">
             <w:r>
               <w:rPr>
-                <w:rStyle w:val="Hyperlink"/>
+                <w:rStyle w:val="Hipervnculo"/>
                 <w:rFonts w:ascii="Times New Roman" w:hAnsi="Times New Roman" w:cs="Times New Roman"/>
                 <w:noProof/>
               </w:rPr>
@@ -1326,7 +1326,7 @@
         </w:p>
         <w:p>
           <w:pPr>
-            <w:pStyle w:val="TOC1"/>
+            <w:pStyle w:val="TDC1"/>
             <w:tabs>
               <w:tab w:val="right" w:pos="9350"/>
             </w:tabs>
@@ -1338,7 +1338,7 @@
           <w:hyperlink w:anchor="_Toc97792724" w:history="1">
             <w:r>
               <w:rPr>
-                <w:rStyle w:val="Hyperlink"/>
+                <w:rStyle w:val="Hipervnculo"/>
                 <w:rFonts w:ascii="Times New Roman" w:hAnsi="Times New Roman" w:cs="Times New Roman"/>
                 <w:noProof/>
               </w:rPr>
@@ -1396,7 +1396,7 @@
         </w:p>
         <w:p>
           <w:pPr>
-            <w:pStyle w:val="TOC2"/>
+            <w:pStyle w:val="TDC2"/>
             <w:tabs>
               <w:tab w:val="right" w:pos="9350"/>
             </w:tabs>
@@ -1408,7 +1408,7 @@
           <w:hyperlink w:anchor="_Toc97792725" w:history="1">
             <w:r>
               <w:rPr>
-                <w:rStyle w:val="Hyperlink"/>
+                <w:rStyle w:val="Hipervnculo"/>
                 <w:rFonts w:ascii="Times New Roman" w:hAnsi="Times New Roman" w:cs="Times New Roman"/>
                 <w:noProof/>
               </w:rPr>
@@ -1466,7 +1466,7 @@
         </w:p>
         <w:p>
           <w:pPr>
-            <w:pStyle w:val="TOC2"/>
+            <w:pStyle w:val="TDC2"/>
             <w:tabs>
               <w:tab w:val="right" w:pos="9350"/>
             </w:tabs>
@@ -1478,7 +1478,7 @@
           <w:hyperlink w:anchor="_Toc97792726" w:history="1">
             <w:r>
               <w:rPr>
-                <w:rStyle w:val="Hyperlink"/>
+                <w:rStyle w:val="Hipervnculo"/>
                 <w:rFonts w:ascii="Times New Roman" w:hAnsi="Times New Roman" w:cs="Times New Roman"/>
                 <w:noProof/>
               </w:rPr>
@@ -1536,7 +1536,7 @@
         </w:p>
         <w:p>
           <w:pPr>
-            <w:pStyle w:val="TOC1"/>
+            <w:pStyle w:val="TDC1"/>
             <w:tabs>
               <w:tab w:val="right" w:pos="9350"/>
             </w:tabs>
@@ -1548,7 +1548,7 @@
           <w:hyperlink w:anchor="_Toc97792727" w:history="1">
             <w:r>
               <w:rPr>
-                <w:rStyle w:val="Hyperlink"/>
+                <w:rStyle w:val="Hipervnculo"/>
                 <w:rFonts w:ascii="Times New Roman" w:hAnsi="Times New Roman" w:cs="Times New Roman"/>
                 <w:noProof/>
               </w:rPr>
@@ -1606,7 +1606,7 @@
         </w:p>
         <w:p>
           <w:pPr>
-            <w:pStyle w:val="TOC2"/>
+            <w:pStyle w:val="TDC2"/>
             <w:tabs>
               <w:tab w:val="right" w:pos="9350"/>
             </w:tabs>
@@ -1618,7 +1618,7 @@
           <w:hyperlink w:anchor="_Toc97792728" w:history="1">
             <w:r>
               <w:rPr>
-                <w:rStyle w:val="Hyperlink"/>
+                <w:rStyle w:val="Hipervnculo"/>
                 <w:rFonts w:ascii="Times New Roman" w:hAnsi="Times New Roman" w:cs="Times New Roman"/>
                 <w:noProof/>
               </w:rPr>
@@ -1676,7 +1676,7 @@
         </w:p>
         <w:p>
           <w:pPr>
-            <w:pStyle w:val="TOC2"/>
+            <w:pStyle w:val="TDC2"/>
             <w:tabs>
               <w:tab w:val="right" w:pos="9350"/>
             </w:tabs>
@@ -1688,7 +1688,7 @@
           <w:hyperlink w:anchor="_Toc97792729" w:history="1">
             <w:r>
               <w:rPr>
-                <w:rStyle w:val="Hyperlink"/>
+                <w:rStyle w:val="Hipervnculo"/>
                 <w:rFonts w:ascii="Times New Roman" w:hAnsi="Times New Roman" w:cs="Times New Roman"/>
                 <w:noProof/>
               </w:rPr>
@@ -1746,7 +1746,7 @@
         </w:p>
         <w:p>
           <w:pPr>
-            <w:pStyle w:val="TOC1"/>
+            <w:pStyle w:val="TDC1"/>
             <w:tabs>
               <w:tab w:val="right" w:pos="9350"/>
             </w:tabs>
@@ -1758,7 +1758,7 @@
           <w:hyperlink w:anchor="_Toc97792730" w:history="1">
             <w:r>
               <w:rPr>
-                <w:rStyle w:val="Hyperlink"/>
+                <w:rStyle w:val="Hipervnculo"/>
                 <w:rFonts w:ascii="Times New Roman" w:hAnsi="Times New Roman" w:cs="Times New Roman"/>
                 <w:noProof/>
               </w:rPr>
@@ -1861,7 +1861,7 @@
     </w:p>
     <w:p>
       <w:pPr>
-        <w:pStyle w:val="Heading1"/>
+        <w:pStyle w:val="Ttulo1"/>
         <w:rPr>
           <w:rFonts w:ascii="Times New Roman" w:eastAsia="Times New Roman" w:hAnsi="Times New Roman" w:cs="Times New Roman"/>
         </w:rPr>
@@ -1919,7 +1919,7 @@
       <w:hyperlink r:id="rId11" w:history="1">
         <w:r>
           <w:rPr>
-            <w:rStyle w:val="Hyperlink"/>
+            <w:rStyle w:val="Hipervnculo"/>
             <w:rFonts w:ascii="Times New Roman" w:hAnsi="Times New Roman" w:cs="Times New Roman"/>
             <w:sz w:val="24"/>
             <w:szCs w:val="24"/>
@@ -2003,7 +2003,7 @@
       <w:hyperlink r:id="rId12" w:history="1">
         <w:r>
           <w:rPr>
-            <w:rStyle w:val="Hyperlink"/>
+            <w:rStyle w:val="Hipervnculo"/>
             <w:rFonts w:ascii="Times New Roman" w:hAnsi="Times New Roman" w:cs="Times New Roman"/>
             <w:sz w:val="24"/>
             <w:szCs w:val="24"/>
@@ -2124,7 +2124,6 @@
         </w:rPr>
         <w:t xml:space="preserve"> The system could also allow for a mix of these roles, in order to take into </w:t>
       </w:r>
-      <w:proofErr w:type="gramStart"/>
       <w:r>
         <w:rPr>
           <w:rFonts w:ascii="Times New Roman" w:hAnsi="Times New Roman" w:cs="Times New Roman"/>
@@ -2133,7 +2132,6 @@
         </w:rPr>
         <w:t>account</w:t>
       </w:r>
-      <w:proofErr w:type="gramEnd"/>
       <w:r>
         <w:rPr>
           <w:rFonts w:ascii="Times New Roman" w:hAnsi="Times New Roman" w:cs="Times New Roman"/>
@@ -2153,7 +2151,7 @@
     </w:p>
     <w:p>
       <w:pPr>
-        <w:pStyle w:val="Heading2"/>
+        <w:pStyle w:val="Ttulo2"/>
         <w:numPr>
           <w:ilvl w:val="1"/>
           <w:numId w:val="2"/>
@@ -2253,7 +2251,7 @@
     </w:p>
     <w:p>
       <w:pPr>
-        <w:pStyle w:val="Heading1"/>
+        <w:pStyle w:val="Ttulo1"/>
         <w:rPr>
           <w:rFonts w:ascii="Times New Roman" w:hAnsi="Times New Roman" w:cs="Times New Roman"/>
         </w:rPr>
@@ -2280,25 +2278,23 @@
           <w:sz w:val="24"/>
           <w:szCs w:val="24"/>
         </w:rPr>
-        <w:t xml:space="preserve">The project will have three main user groups, the administration members, teachers and the students, so it can allow for a varied and exhaustive set of actions for all the roles. The system could also allow for a mix of these roles, in order to take into </w:t>
-      </w:r>
-      <w:proofErr w:type="gramStart"/>
+        <w:t>The project will have three main user groups, the administration members, teachers and the students, so it can allow for a varied and exhaustive set of actions for all the roles. The system could also allow for a mix of these roles, in order to take into account the situations of administration-teacher or teacher-student.</w:t>
+      </w:r>
       <w:r>
         <w:rPr>
           <w:rFonts w:ascii="Times New Roman" w:hAnsi="Times New Roman" w:cs="Times New Roman"/>
           <w:sz w:val="24"/>
           <w:szCs w:val="24"/>
         </w:rPr>
-        <w:t>account</w:t>
-      </w:r>
-      <w:proofErr w:type="gramEnd"/>
+        <w:t xml:space="preserve"> Another user would be the general admin, the one which administrates all the university, role given only to the university </w:t>
+      </w:r>
       <w:r>
         <w:rPr>
           <w:rFonts w:ascii="Times New Roman" w:hAnsi="Times New Roman" w:cs="Times New Roman"/>
           <w:sz w:val="24"/>
           <w:szCs w:val="24"/>
         </w:rPr>
-        <w:t xml:space="preserve"> the situations of administration-teacher or teacher-student.</w:t>
+        <w:t>rector</w:t>
       </w:r>
       <w:r>
         <w:rPr>
@@ -2306,28 +2302,12 @@
           <w:sz w:val="24"/>
           <w:szCs w:val="24"/>
         </w:rPr>
-        <w:t xml:space="preserve"> Another user would be the general admin, the one which administrates all the university, role given only to the university </w:t>
-      </w:r>
-      <w:r>
-        <w:rPr>
-          <w:rFonts w:ascii="Times New Roman" w:hAnsi="Times New Roman" w:cs="Times New Roman"/>
-          <w:sz w:val="24"/>
-          <w:szCs w:val="24"/>
-        </w:rPr>
-        <w:t>rector</w:t>
-      </w:r>
-      <w:r>
-        <w:rPr>
-          <w:rFonts w:ascii="Times New Roman" w:hAnsi="Times New Roman" w:cs="Times New Roman"/>
-          <w:sz w:val="24"/>
-          <w:szCs w:val="24"/>
-        </w:rPr>
         <w:t xml:space="preserve"> and possibly some administration members, in order to make a smooth continuity.</w:t>
       </w:r>
     </w:p>
     <w:p>
       <w:pPr>
-        <w:pStyle w:val="Heading2"/>
+        <w:pStyle w:val="Ttulo2"/>
         <w:rPr>
           <w:rFonts w:ascii="Times New Roman" w:hAnsi="Times New Roman" w:cs="Times New Roman"/>
         </w:rPr>
@@ -2617,7 +2597,7 @@
     </w:p>
     <w:p>
       <w:pPr>
-        <w:pStyle w:val="Heading2"/>
+        <w:pStyle w:val="Ttulo2"/>
         <w:rPr>
           <w:rFonts w:ascii="Times New Roman" w:hAnsi="Times New Roman" w:cs="Times New Roman"/>
         </w:rPr>
@@ -3473,25 +3453,7 @@
           <w:sz w:val="28"/>
           <w:szCs w:val="28"/>
         </w:rPr>
-        <w:t xml:space="preserve"> the management page of teachers and select to add another educator. Then they will search for the account’s email and name in order to find the user. After this, the account will have double role, one of a </w:t>
-      </w:r>
-      <w:proofErr w:type="gramStart"/>
-      <w:r>
-        <w:rPr>
-          <w:rFonts w:ascii="Times New Roman" w:hAnsi="Times New Roman" w:cs="Times New Roman"/>
-          <w:sz w:val="28"/>
-          <w:szCs w:val="28"/>
-        </w:rPr>
-        <w:t>student</w:t>
-      </w:r>
-      <w:proofErr w:type="gramEnd"/>
-      <w:r>
-        <w:rPr>
-          <w:rFonts w:ascii="Times New Roman" w:hAnsi="Times New Roman" w:cs="Times New Roman"/>
-          <w:sz w:val="28"/>
-          <w:szCs w:val="28"/>
-        </w:rPr>
-        <w:t xml:space="preserve"> and one of a teacher.</w:t>
+        <w:t xml:space="preserve"> the management page of teachers and select to add another educator. Then they will search for the account’s email and name in order to find the user. After this, the account will have double role, one of a student and one of a teacher.</w:t>
       </w:r>
     </w:p>
     <w:p>
@@ -3790,7 +3752,7 @@
     </w:p>
     <w:p>
       <w:pPr>
-        <w:pStyle w:val="ListParagraph"/>
+        <w:pStyle w:val="Prrafodelista"/>
         <w:numPr>
           <w:ilvl w:val="0"/>
           <w:numId w:val="8"/>
@@ -3809,7 +3771,7 @@
     </w:p>
     <w:p>
       <w:pPr>
-        <w:pStyle w:val="ListParagraph"/>
+        <w:pStyle w:val="Prrafodelista"/>
         <w:numPr>
           <w:ilvl w:val="0"/>
           <w:numId w:val="8"/>
@@ -3828,7 +3790,7 @@
     </w:p>
     <w:p>
       <w:pPr>
-        <w:pStyle w:val="ListParagraph"/>
+        <w:pStyle w:val="Prrafodelista"/>
         <w:numPr>
           <w:ilvl w:val="0"/>
           <w:numId w:val="8"/>
@@ -3878,7 +3840,7 @@
     </w:p>
     <w:p>
       <w:pPr>
-        <w:pStyle w:val="Heading2"/>
+        <w:pStyle w:val="Ttulo2"/>
         <w:rPr>
           <w:rFonts w:ascii="Times New Roman" w:hAnsi="Times New Roman" w:cs="Times New Roman"/>
         </w:rPr>
@@ -4141,7 +4103,7 @@
     </w:p>
     <w:p>
       <w:pPr>
-        <w:pStyle w:val="Heading1"/>
+        <w:pStyle w:val="Ttulo1"/>
         <w:rPr>
           <w:rFonts w:ascii="Times New Roman" w:eastAsia="Times New Roman" w:hAnsi="Times New Roman" w:cs="Times New Roman"/>
         </w:rPr>
@@ -4160,6 +4122,190 @@
       <w:pPr>
         <w:rPr>
           <w:rFonts w:ascii="Times New Roman" w:hAnsi="Times New Roman" w:cs="Times New Roman"/>
+        </w:rPr>
+      </w:pPr>
+    </w:p>
+    <w:p>
+      <w:pPr>
+        <w:pStyle w:val="Ttulo2"/>
+        <w:rPr>
+          <w:rFonts w:ascii="Times New Roman" w:hAnsi="Times New Roman" w:cs="Times New Roman"/>
+        </w:rPr>
+      </w:pPr>
+      <w:bookmarkStart w:id="7" w:name="_Toc97792718"/>
+      <w:r>
+        <w:rPr>
+          <w:rFonts w:ascii="Times New Roman" w:hAnsi="Times New Roman" w:cs="Times New Roman"/>
+        </w:rPr>
+        <w:t>3.1 Conceptual architecture</w:t>
+      </w:r>
+      <w:bookmarkEnd w:id="7"/>
+    </w:p>
+    <w:p>
+      <w:pPr>
+        <w:spacing w:after="0"/>
+        <w:ind w:firstLine="720"/>
+        <w:rPr>
+          <w:rFonts w:ascii="Times New Roman" w:hAnsi="Times New Roman" w:cs="Times New Roman"/>
+        </w:rPr>
+      </w:pPr>
+      <w:r>
+        <w:rPr>
+          <w:rFonts w:ascii="Times New Roman" w:hAnsi="Times New Roman" w:cs="Times New Roman"/>
+        </w:rPr>
+        <w:t xml:space="preserve">The application is a web application using the framework ASP.NET, because it </w:t>
+      </w:r>
+      <w:r>
+        <w:rPr>
+          <w:rFonts w:ascii="Times New Roman" w:hAnsi="Times New Roman" w:cs="Times New Roman"/>
+        </w:rPr>
+        <w:t>provides an exhaustive array of features and behaviors</w:t>
+      </w:r>
+      <w:r>
+        <w:rPr>
+          <w:rFonts w:ascii="Times New Roman" w:hAnsi="Times New Roman" w:cs="Times New Roman"/>
+        </w:rPr>
+        <w:t xml:space="preserve">. </w:t>
+      </w:r>
+    </w:p>
+    <w:p>
+      <w:pPr>
+        <w:spacing w:after="0"/>
+        <w:ind w:firstLine="720"/>
+        <w:rPr>
+          <w:rFonts w:ascii="Times New Roman" w:hAnsi="Times New Roman" w:cs="Times New Roman"/>
+        </w:rPr>
+      </w:pPr>
+      <w:r>
+        <w:rPr>
+          <w:rFonts w:ascii="Times New Roman" w:hAnsi="Times New Roman" w:cs="Times New Roman"/>
+        </w:rPr>
+        <w:t xml:space="preserve">This allows for a Client-Server </w:t>
+      </w:r>
+      <w:r>
+        <w:rPr>
+          <w:rFonts w:ascii="Times New Roman" w:hAnsi="Times New Roman" w:cs="Times New Roman"/>
+        </w:rPr>
+        <w:t>style application which</w:t>
+      </w:r>
+      <w:r>
+        <w:rPr>
+          <w:rFonts w:ascii="Times New Roman" w:hAnsi="Times New Roman" w:cs="Times New Roman"/>
+        </w:rPr>
+        <w:t xml:space="preserve"> is in conformity with the latest innovations in the field. The software is split between the Server side and the Client side</w:t>
+      </w:r>
+      <w:r>
+        <w:rPr>
+          <w:rFonts w:ascii="Times New Roman" w:hAnsi="Times New Roman" w:cs="Times New Roman"/>
+        </w:rPr>
+        <w:t>, where t</w:t>
+      </w:r>
+      <w:r>
+        <w:rPr>
+          <w:rFonts w:ascii="Times New Roman" w:hAnsi="Times New Roman" w:cs="Times New Roman"/>
+        </w:rPr>
+        <w:t xml:space="preserve">he </w:t>
+      </w:r>
+      <w:r>
+        <w:rPr>
+          <w:rFonts w:ascii="Times New Roman" w:hAnsi="Times New Roman" w:cs="Times New Roman"/>
+        </w:rPr>
+        <w:t xml:space="preserve">server provides REST calls to the client side. The server is split in three main parts: The Data Access Layer, which accesses the database, and the Data Manipulation Layer and the API interface which behaves, along side the Data manipulation Layer as a controller. </w:t>
+      </w:r>
+    </w:p>
+    <w:p>
+      <w:pPr>
+        <w:spacing w:after="0"/>
+        <w:rPr>
+          <w:rFonts w:ascii="Times New Roman" w:hAnsi="Times New Roman" w:cs="Times New Roman"/>
+        </w:rPr>
+      </w:pPr>
+    </w:p>
+    <w:p>
+      <w:pPr>
+        <w:spacing w:after="0"/>
+        <w:rPr>
+          <w:rFonts w:ascii="Times New Roman" w:hAnsi="Times New Roman" w:cs="Times New Roman"/>
+          <w:u w:val="single"/>
+        </w:rPr>
+      </w:pPr>
+      <w:r>
+        <w:rPr>
+          <w:rFonts w:ascii="Times New Roman" w:hAnsi="Times New Roman" w:cs="Times New Roman"/>
+          <w:noProof/>
+        </w:rPr>
+        <w:drawing>
+          <wp:inline distT="0" distB="0" distL="0" distR="0" wp14:anchorId="51105C0F" wp14:editId="7BE1B141">
+            <wp:extent cx="5924550" cy="4622800"/>
+            <wp:effectExtent l="0" t="0" r="0" b="6350"/>
+            <wp:docPr id="8" name="Imagen 8"/>
+            <wp:cNvGraphicFramePr>
+              <a:graphicFrameLocks xmlns:a="http://schemas.openxmlformats.org/drawingml/2006/main" noChangeAspect="1"/>
+            </wp:cNvGraphicFramePr>
+            <a:graphic xmlns:a="http://schemas.openxmlformats.org/drawingml/2006/main">
+              <a:graphicData uri="http://schemas.openxmlformats.org/drawingml/2006/picture">
+                <pic:pic xmlns:pic="http://schemas.openxmlformats.org/drawingml/2006/picture">
+                  <pic:nvPicPr>
+                    <pic:cNvPr id="0" name="Picture 1"/>
+                    <pic:cNvPicPr>
+                      <a:picLocks noChangeAspect="1" noChangeArrowheads="1"/>
+                    </pic:cNvPicPr>
+                  </pic:nvPicPr>
+                  <pic:blipFill>
+                    <a:blip r:embed="rId18">
+                      <a:extLst>
+                        <a:ext uri="{28A0092B-C50C-407E-A947-70E740481C1C}">
+                          <a14:useLocalDpi xmlns:a14="http://schemas.microsoft.com/office/drawing/2010/main" val="0"/>
+                        </a:ext>
+                      </a:extLst>
+                    </a:blip>
+                    <a:srcRect/>
+                    <a:stretch>
+                      <a:fillRect/>
+                    </a:stretch>
+                  </pic:blipFill>
+                  <pic:spPr bwMode="auto">
+                    <a:xfrm>
+                      <a:off x="0" y="0"/>
+                      <a:ext cx="5924550" cy="4622800"/>
+                    </a:xfrm>
+                    <a:prstGeom prst="rect">
+                      <a:avLst/>
+                    </a:prstGeom>
+                    <a:noFill/>
+                    <a:ln>
+                      <a:noFill/>
+                    </a:ln>
+                  </pic:spPr>
+                </pic:pic>
+              </a:graphicData>
+            </a:graphic>
+          </wp:inline>
+        </w:drawing>
+      </w:r>
+    </w:p>
+    <w:p>
+      <w:pPr>
+        <w:pStyle w:val="Ttulo2"/>
+        <w:rPr>
+          <w:rFonts w:ascii="Times New Roman" w:hAnsi="Times New Roman" w:cs="Times New Roman"/>
+        </w:rPr>
+      </w:pPr>
+      <w:bookmarkStart w:id="8" w:name="_Toc97792719"/>
+      <w:r>
+        <w:rPr>
+          <w:rFonts w:ascii="Times New Roman" w:hAnsi="Times New Roman" w:cs="Times New Roman"/>
+        </w:rPr>
+        <w:lastRenderedPageBreak/>
+        <w:t>3.2 Package diagram</w:t>
+      </w:r>
+      <w:bookmarkEnd w:id="8"/>
+    </w:p>
+    <w:p>
+      <w:pPr>
+        <w:rPr>
+          <w:rFonts w:ascii="Times New Roman" w:hAnsi="Times New Roman" w:cs="Times New Roman"/>
+          <w:u w:val="single"/>
         </w:rPr>
       </w:pPr>
     </w:p>
@@ -4182,10 +4328,12 @@
           <w:sz w:val="20"/>
           <w:szCs w:val="20"/>
         </w:rPr>
-        <w:t xml:space="preserve">&lt; Se </w:t>
-      </w:r>
-      <w:proofErr w:type="spellStart"/>
-      <w:r>
+        <w:t xml:space="preserve">&lt; (Package Diagram)/&gt; </w:t>
+      </w:r>
+    </w:p>
+    <w:p>
+      <w:pPr>
+        <w:ind w:firstLine="720"/>
         <w:rPr>
           <w:rFonts w:ascii="Times New Roman" w:eastAsia="Times New Roman" w:hAnsi="Times New Roman" w:cs="Times New Roman"/>
           <w:i/>
@@ -4193,10 +4341,11 @@
           <w:sz w:val="20"/>
           <w:szCs w:val="20"/>
         </w:rPr>
-        <w:t>va</w:t>
-      </w:r>
-      <w:proofErr w:type="spellEnd"/>
-      <w:r>
+      </w:pPr>
+    </w:p>
+    <w:p>
+      <w:pPr>
+        <w:ind w:firstLine="720"/>
         <w:rPr>
           <w:rFonts w:ascii="Times New Roman" w:eastAsia="Times New Roman" w:hAnsi="Times New Roman" w:cs="Times New Roman"/>
           <w:i/>
@@ -4204,10 +4353,41 @@
           <w:sz w:val="20"/>
           <w:szCs w:val="20"/>
         </w:rPr>
-        <w:t xml:space="preserve"> </w:t>
-      </w:r>
-      <w:proofErr w:type="spellStart"/>
-      <w:r>
+      </w:pPr>
+    </w:p>
+    <w:p>
+      <w:pPr>
+        <w:rPr>
+          <w:rFonts w:ascii="Times New Roman" w:eastAsia="Times New Roman" w:hAnsi="Times New Roman" w:cs="Times New Roman"/>
+        </w:rPr>
+      </w:pPr>
+    </w:p>
+    <w:p>
+      <w:pPr>
+        <w:pStyle w:val="Ttulo2"/>
+        <w:rPr>
+          <w:rFonts w:ascii="Times New Roman" w:hAnsi="Times New Roman" w:cs="Times New Roman"/>
+        </w:rPr>
+      </w:pPr>
+      <w:bookmarkStart w:id="9" w:name="_Toc97792720"/>
+      <w:r>
+        <w:rPr>
+          <w:rFonts w:ascii="Times New Roman" w:hAnsi="Times New Roman" w:cs="Times New Roman"/>
+        </w:rPr>
+        <w:t>3.3 Class diagram</w:t>
+      </w:r>
+      <w:bookmarkEnd w:id="9"/>
+    </w:p>
+    <w:p>
+      <w:pPr>
+        <w:rPr>
+          <w:rFonts w:ascii="Times New Roman" w:hAnsi="Times New Roman" w:cs="Times New Roman"/>
+        </w:rPr>
+      </w:pPr>
+    </w:p>
+    <w:p>
+      <w:pPr>
+        <w:ind w:firstLine="720"/>
         <w:rPr>
           <w:rFonts w:ascii="Times New Roman" w:eastAsia="Times New Roman" w:hAnsi="Times New Roman" w:cs="Times New Roman"/>
           <w:i/>
@@ -4215,9 +4395,7 @@
           <w:sz w:val="20"/>
           <w:szCs w:val="20"/>
         </w:rPr>
-        <w:t>scrie</w:t>
-      </w:r>
-      <w:proofErr w:type="spellEnd"/>
+      </w:pPr>
       <w:r>
         <w:rPr>
           <w:rFonts w:ascii="Times New Roman" w:eastAsia="Times New Roman" w:hAnsi="Times New Roman" w:cs="Times New Roman"/>
@@ -4226,11 +4404,173 @@
           <w:sz w:val="20"/>
           <w:szCs w:val="20"/>
         </w:rPr>
-        <w:t xml:space="preserve"> o mica </w:t>
+        <w:t xml:space="preserve">&lt; (Class Diagram)/&gt; </w:t>
+      </w:r>
+    </w:p>
+    <w:p>
+      <w:pPr>
+        <w:rPr>
+          <w:rFonts w:ascii="Times New Roman" w:eastAsia="Times New Roman" w:hAnsi="Times New Roman" w:cs="Times New Roman"/>
+        </w:rPr>
+      </w:pPr>
+    </w:p>
+    <w:p>
+      <w:pPr>
+        <w:rPr>
+          <w:rFonts w:ascii="Times New Roman" w:eastAsia="Times New Roman" w:hAnsi="Times New Roman" w:cs="Times New Roman"/>
+        </w:rPr>
+      </w:pPr>
+    </w:p>
+    <w:p>
+      <w:pPr>
+        <w:rPr>
+          <w:rFonts w:ascii="Times New Roman" w:eastAsia="Times New Roman" w:hAnsi="Times New Roman" w:cs="Times New Roman"/>
+        </w:rPr>
+      </w:pPr>
+    </w:p>
+    <w:p>
+      <w:pPr>
+        <w:rPr>
+          <w:rFonts w:ascii="Times New Roman" w:eastAsia="Times New Roman" w:hAnsi="Times New Roman" w:cs="Times New Roman"/>
+        </w:rPr>
+      </w:pPr>
+    </w:p>
+    <w:p>
+      <w:pPr>
+        <w:pStyle w:val="Ttulo2"/>
+        <w:rPr>
+          <w:rFonts w:ascii="Times New Roman" w:hAnsi="Times New Roman" w:cs="Times New Roman"/>
+          <w:lang w:val="es-ES"/>
+        </w:rPr>
+      </w:pPr>
+      <w:bookmarkStart w:id="10" w:name="_Toc97792721"/>
+      <w:r>
+        <w:rPr>
+          <w:rFonts w:ascii="Times New Roman" w:hAnsi="Times New Roman" w:cs="Times New Roman"/>
+          <w:lang w:val="es-ES"/>
+        </w:rPr>
+        <w:lastRenderedPageBreak/>
+        <w:t xml:space="preserve">3.4 </w:t>
       </w:r>
       <w:proofErr w:type="spellStart"/>
-      <w:proofErr w:type="gramStart"/>
-      <w:r>
+      <w:r>
+        <w:rPr>
+          <w:rFonts w:ascii="Times New Roman" w:hAnsi="Times New Roman" w:cs="Times New Roman"/>
+          <w:lang w:val="es-ES"/>
+        </w:rPr>
+        <w:t>Database</w:t>
+      </w:r>
+      <w:proofErr w:type="spellEnd"/>
+      <w:r>
+        <w:rPr>
+          <w:rFonts w:ascii="Times New Roman" w:hAnsi="Times New Roman" w:cs="Times New Roman"/>
+          <w:lang w:val="es-ES"/>
+        </w:rPr>
+        <w:t xml:space="preserve"> (E-R/Data </w:t>
+      </w:r>
+      <w:proofErr w:type="spellStart"/>
+      <w:r>
+        <w:rPr>
+          <w:rFonts w:ascii="Times New Roman" w:hAnsi="Times New Roman" w:cs="Times New Roman"/>
+          <w:lang w:val="es-ES"/>
+        </w:rPr>
+        <w:t>model</w:t>
+      </w:r>
+      <w:proofErr w:type="spellEnd"/>
+      <w:r>
+        <w:rPr>
+          <w:rFonts w:ascii="Times New Roman" w:hAnsi="Times New Roman" w:cs="Times New Roman"/>
+          <w:lang w:val="es-ES"/>
+        </w:rPr>
+        <w:t xml:space="preserve">) </w:t>
+      </w:r>
+      <w:proofErr w:type="spellStart"/>
+      <w:r>
+        <w:rPr>
+          <w:rFonts w:ascii="Times New Roman" w:hAnsi="Times New Roman" w:cs="Times New Roman"/>
+          <w:lang w:val="es-ES"/>
+        </w:rPr>
+        <w:t>diagram</w:t>
+      </w:r>
+      <w:bookmarkEnd w:id="10"/>
+      <w:proofErr w:type="spellEnd"/>
+    </w:p>
+    <w:p>
+      <w:pPr>
+        <w:rPr>
+          <w:rFonts w:ascii="Times New Roman" w:hAnsi="Times New Roman" w:cs="Times New Roman"/>
+          <w:lang w:val="es-ES"/>
+        </w:rPr>
+      </w:pPr>
+      <w:r>
+        <w:rPr>
+          <w:rFonts w:ascii="Times New Roman" w:hAnsi="Times New Roman" w:cs="Times New Roman"/>
+          <w:noProof/>
+          <w:lang w:val="es-ES"/>
+        </w:rPr>
+        <w:drawing>
+          <wp:inline distT="0" distB="0" distL="0" distR="0" wp14:anchorId="342A2143" wp14:editId="72CC4F07">
+            <wp:extent cx="5943600" cy="4768215"/>
+            <wp:effectExtent l="0" t="0" r="0" b="0"/>
+            <wp:docPr id="5" name="Imagen 5"/>
+            <wp:cNvGraphicFramePr>
+              <a:graphicFrameLocks xmlns:a="http://schemas.openxmlformats.org/drawingml/2006/main" noChangeAspect="1"/>
+            </wp:cNvGraphicFramePr>
+            <a:graphic xmlns:a="http://schemas.openxmlformats.org/drawingml/2006/main">
+              <a:graphicData uri="http://schemas.openxmlformats.org/drawingml/2006/picture">
+                <pic:pic xmlns:pic="http://schemas.openxmlformats.org/drawingml/2006/picture">
+                  <pic:nvPicPr>
+                    <pic:cNvPr id="1" name=""/>
+                    <pic:cNvPicPr/>
+                  </pic:nvPicPr>
+                  <pic:blipFill>
+                    <a:blip r:embed="rId19"/>
+                    <a:stretch>
+                      <a:fillRect/>
+                    </a:stretch>
+                  </pic:blipFill>
+                  <pic:spPr>
+                    <a:xfrm>
+                      <a:off x="0" y="0"/>
+                      <a:ext cx="5943600" cy="4768215"/>
+                    </a:xfrm>
+                    <a:prstGeom prst="rect">
+                      <a:avLst/>
+                    </a:prstGeom>
+                  </pic:spPr>
+                </pic:pic>
+              </a:graphicData>
+            </a:graphic>
+          </wp:inline>
+        </w:drawing>
+      </w:r>
+    </w:p>
+    <w:p>
+      <w:pPr>
+        <w:pStyle w:val="Ttulo2"/>
+        <w:rPr>
+          <w:rFonts w:ascii="Times New Roman" w:hAnsi="Times New Roman" w:cs="Times New Roman"/>
+        </w:rPr>
+      </w:pPr>
+      <w:bookmarkStart w:id="11" w:name="_Toc97792722"/>
+      <w:r>
+        <w:rPr>
+          <w:rFonts w:ascii="Times New Roman" w:hAnsi="Times New Roman" w:cs="Times New Roman"/>
+        </w:rPr>
+        <w:t>3.5 Sequence diagram</w:t>
+      </w:r>
+      <w:bookmarkEnd w:id="11"/>
+    </w:p>
+    <w:p>
+      <w:pPr>
+        <w:rPr>
+          <w:rFonts w:ascii="Times New Roman" w:hAnsi="Times New Roman" w:cs="Times New Roman"/>
+        </w:rPr>
+      </w:pPr>
+    </w:p>
+    <w:p>
+      <w:pPr>
+        <w:ind w:firstLine="720"/>
         <w:rPr>
           <w:rFonts w:ascii="Times New Roman" w:eastAsia="Times New Roman" w:hAnsi="Times New Roman" w:cs="Times New Roman"/>
           <w:i/>
@@ -4238,9 +4578,7 @@
           <w:sz w:val="20"/>
           <w:szCs w:val="20"/>
         </w:rPr>
-        <w:t>introducere</w:t>
-      </w:r>
-      <w:proofErr w:type="spellEnd"/>
+      </w:pPr>
       <w:r>
         <w:rPr>
           <w:rFonts w:ascii="Times New Roman" w:eastAsia="Times New Roman" w:hAnsi="Times New Roman" w:cs="Times New Roman"/>
@@ -4249,10 +4587,36 @@
           <w:sz w:val="20"/>
           <w:szCs w:val="20"/>
         </w:rPr>
-        <w:t>./</w:t>
-      </w:r>
-      <w:proofErr w:type="gramEnd"/>
-      <w:r>
+        <w:t xml:space="preserve">&lt; (Sequence Diagram)/&gt; </w:t>
+      </w:r>
+    </w:p>
+    <w:p>
+      <w:pPr>
+        <w:pStyle w:val="Ttulo2"/>
+        <w:rPr>
+          <w:rFonts w:ascii="Times New Roman" w:hAnsi="Times New Roman" w:cs="Times New Roman"/>
+        </w:rPr>
+      </w:pPr>
+      <w:bookmarkStart w:id="12" w:name="_Toc97792723"/>
+      <w:r>
+        <w:rPr>
+          <w:rFonts w:ascii="Times New Roman" w:hAnsi="Times New Roman" w:cs="Times New Roman"/>
+        </w:rPr>
+        <w:t>3.6 Activity diagram</w:t>
+      </w:r>
+      <w:bookmarkEnd w:id="12"/>
+    </w:p>
+    <w:p>
+      <w:pPr>
+        <w:ind w:firstLine="720"/>
+        <w:rPr>
+          <w:rFonts w:ascii="Times New Roman" w:hAnsi="Times New Roman" w:cs="Times New Roman"/>
+        </w:rPr>
+      </w:pPr>
+    </w:p>
+    <w:p>
+      <w:pPr>
+        <w:ind w:firstLine="720"/>
         <w:rPr>
           <w:rFonts w:ascii="Times New Roman" w:eastAsia="Times New Roman" w:hAnsi="Times New Roman" w:cs="Times New Roman"/>
           <w:i/>
@@ -4260,35 +4624,8 @@
           <w:sz w:val="20"/>
           <w:szCs w:val="20"/>
         </w:rPr>
-        <w:t xml:space="preserve">&gt; </w:t>
-      </w:r>
-    </w:p>
-    <w:p>
-      <w:pPr>
-        <w:pStyle w:val="Heading2"/>
-        <w:rPr>
-          <w:rFonts w:ascii="Times New Roman" w:hAnsi="Times New Roman" w:cs="Times New Roman"/>
-        </w:rPr>
-      </w:pPr>
-      <w:bookmarkStart w:id="7" w:name="_Toc97792718"/>
-      <w:r>
-        <w:rPr>
-          <w:rFonts w:ascii="Times New Roman" w:hAnsi="Times New Roman" w:cs="Times New Roman"/>
-        </w:rPr>
-        <w:t>3.1 Conceptual architecture</w:t>
-      </w:r>
-      <w:bookmarkEnd w:id="7"/>
-    </w:p>
-    <w:p>
-      <w:pPr>
-        <w:rPr>
-          <w:rFonts w:ascii="Times New Roman" w:hAnsi="Times New Roman" w:cs="Times New Roman"/>
-        </w:rPr>
-      </w:pPr>
-    </w:p>
-    <w:p>
-      <w:pPr>
-        <w:ind w:firstLine="720"/>
+      </w:pPr>
+      <w:r>
         <w:rPr>
           <w:rFonts w:ascii="Times New Roman" w:eastAsia="Times New Roman" w:hAnsi="Times New Roman" w:cs="Times New Roman"/>
           <w:i/>
@@ -4296,18 +4633,51 @@
           <w:sz w:val="20"/>
           <w:szCs w:val="20"/>
         </w:rPr>
-      </w:pPr>
-      <w:r>
+        <w:t xml:space="preserve">&lt; (Activity Diagram)/&gt; </w:t>
+      </w:r>
+    </w:p>
+    <w:p>
+      <w:pPr>
+        <w:pStyle w:val="Ttulo1"/>
+        <w:rPr>
+          <w:rFonts w:ascii="Times New Roman" w:hAnsi="Times New Roman" w:cs="Times New Roman"/>
+        </w:rPr>
+      </w:pPr>
+      <w:bookmarkStart w:id="13" w:name="_Toc97792724"/>
+      <w:r>
+        <w:rPr>
+          <w:rFonts w:ascii="Times New Roman" w:hAnsi="Times New Roman" w:cs="Times New Roman"/>
+        </w:rPr>
+        <w:lastRenderedPageBreak/>
+        <w:t>IV Supplementary specifications</w:t>
+      </w:r>
+      <w:bookmarkEnd w:id="13"/>
+      <w:r>
+        <w:rPr>
+          <w:rFonts w:ascii="Times New Roman" w:hAnsi="Times New Roman" w:cs="Times New Roman"/>
+        </w:rPr>
+        <w:t xml:space="preserve"> </w:t>
+      </w:r>
+    </w:p>
+    <w:p>
+      <w:pPr>
+        <w:rPr>
+          <w:rFonts w:ascii="Times New Roman" w:hAnsi="Times New Roman" w:cs="Times New Roman"/>
+        </w:rPr>
+      </w:pPr>
+    </w:p>
+    <w:p>
+      <w:pPr>
+        <w:ind w:firstLine="720"/>
         <w:rPr>
           <w:rFonts w:ascii="Times New Roman" w:eastAsia="Times New Roman" w:hAnsi="Times New Roman" w:cs="Times New Roman"/>
           <w:i/>
           <w:color w:val="FF0000"/>
           <w:sz w:val="20"/>
           <w:szCs w:val="20"/>
-        </w:rPr>
-        <w:t xml:space="preserve">&lt;In </w:t>
-      </w:r>
-      <w:proofErr w:type="spellStart"/>
+          <w:lang w:val="es-ES"/>
+        </w:rPr>
+      </w:pPr>
       <w:r>
         <w:rPr>
           <w:rFonts w:ascii="Times New Roman" w:eastAsia="Times New Roman" w:hAnsi="Times New Roman" w:cs="Times New Roman"/>
@@ -4315,10 +4685,11 @@
           <w:color w:val="FF0000"/>
           <w:sz w:val="20"/>
           <w:szCs w:val="20"/>
-        </w:rPr>
-        <w:t>acest</w:t>
-      </w:r>
-      <w:proofErr w:type="spellEnd"/>
+          <w:lang w:val="es-ES"/>
+        </w:rPr>
+        <w:t xml:space="preserve">&lt; Se va </w:t>
+      </w:r>
+      <w:proofErr w:type="spellStart"/>
       <w:r>
         <w:rPr>
           <w:rFonts w:ascii="Times New Roman" w:eastAsia="Times New Roman" w:hAnsi="Times New Roman" w:cs="Times New Roman"/>
@@ -4326,10 +4697,11 @@
           <w:color w:val="FF0000"/>
           <w:sz w:val="20"/>
           <w:szCs w:val="20"/>
-        </w:rPr>
-        <w:t xml:space="preserve"> capitol se </w:t>
-      </w:r>
-      <w:proofErr w:type="spellStart"/>
+          <w:lang w:val="es-ES"/>
+        </w:rPr>
+        <w:t>scrie</w:t>
+      </w:r>
+      <w:proofErr w:type="spellEnd"/>
       <w:r>
         <w:rPr>
           <w:rFonts w:ascii="Times New Roman" w:eastAsia="Times New Roman" w:hAnsi="Times New Roman" w:cs="Times New Roman"/>
@@ -4337,10 +4709,11 @@
           <w:color w:val="FF0000"/>
           <w:sz w:val="20"/>
           <w:szCs w:val="20"/>
-        </w:rPr>
-        <w:t>vor</w:t>
-      </w:r>
-      <w:proofErr w:type="spellEnd"/>
+          <w:lang w:val="es-ES"/>
+        </w:rPr>
+        <w:t xml:space="preserve"> o mica </w:t>
+      </w:r>
+      <w:proofErr w:type="spellStart"/>
       <w:r>
         <w:rPr>
           <w:rFonts w:ascii="Times New Roman" w:eastAsia="Times New Roman" w:hAnsi="Times New Roman" w:cs="Times New Roman"/>
@@ -4348,10 +4721,11 @@
           <w:color w:val="FF0000"/>
           <w:sz w:val="20"/>
           <w:szCs w:val="20"/>
-        </w:rPr>
-        <w:t xml:space="preserve"> </w:t>
-      </w:r>
-      <w:proofErr w:type="spellStart"/>
+          <w:lang w:val="es-ES"/>
+        </w:rPr>
+        <w:t>introducere</w:t>
+      </w:r>
+      <w:proofErr w:type="spellEnd"/>
       <w:r>
         <w:rPr>
           <w:rFonts w:ascii="Times New Roman" w:eastAsia="Times New Roman" w:hAnsi="Times New Roman" w:cs="Times New Roman"/>
@@ -4359,32 +4733,715 @@
           <w:color w:val="FF0000"/>
           <w:sz w:val="20"/>
           <w:szCs w:val="20"/>
-        </w:rPr>
-        <w:t>prezenta</w:t>
-      </w:r>
-      <w:proofErr w:type="spellEnd"/>
-      <w:r>
+          <w:lang w:val="es-ES"/>
+        </w:rPr>
+        <w:t xml:space="preserve">./&gt; </w:t>
+      </w:r>
+    </w:p>
+    <w:p>
+      <w:pPr>
+        <w:ind w:firstLine="720"/>
         <w:rPr>
           <w:rFonts w:ascii="Times New Roman" w:eastAsia="Times New Roman" w:hAnsi="Times New Roman" w:cs="Times New Roman"/>
           <w:i/>
           <w:color w:val="FF0000"/>
           <w:sz w:val="20"/>
           <w:szCs w:val="20"/>
-        </w:rPr>
+          <w:lang w:val="es-ES"/>
+        </w:rPr>
+      </w:pPr>
+    </w:p>
+    <w:p>
+      <w:pPr>
+        <w:pStyle w:val="Ttulo2"/>
+        <w:rPr>
+          <w:rFonts w:ascii="Times New Roman" w:hAnsi="Times New Roman" w:cs="Times New Roman"/>
+        </w:rPr>
+      </w:pPr>
+      <w:bookmarkStart w:id="14" w:name="_Toc97792725"/>
+      <w:r>
+        <w:rPr>
+          <w:rFonts w:ascii="Times New Roman" w:hAnsi="Times New Roman" w:cs="Times New Roman"/>
+        </w:rPr>
+        <w:t>4.1 Non-functional requirements</w:t>
+      </w:r>
+      <w:bookmarkEnd w:id="14"/>
+    </w:p>
+    <w:p/>
+    <w:p>
+      <w:pPr>
+        <w:pStyle w:val="Ttulo7"/>
+        <w:numPr>
+          <w:ilvl w:val="0"/>
+          <w:numId w:val="9"/>
+        </w:numPr>
+        <w:rPr>
+          <w:rFonts w:ascii="Times New Roman" w:hAnsi="Times New Roman" w:cs="Times New Roman"/>
+          <w:sz w:val="24"/>
+          <w:szCs w:val="24"/>
+        </w:rPr>
+      </w:pPr>
+      <w:r>
+        <w:rPr>
+          <w:rFonts w:ascii="Times New Roman" w:hAnsi="Times New Roman" w:cs="Times New Roman"/>
+          <w:sz w:val="24"/>
+          <w:szCs w:val="24"/>
+        </w:rPr>
+        <w:t>Security</w:t>
+      </w:r>
+    </w:p>
+    <w:p>
+      <w:pPr>
+        <w:spacing w:after="0"/>
+        <w:rPr>
+          <w:rFonts w:ascii="Times New Roman" w:hAnsi="Times New Roman" w:cs="Times New Roman"/>
+        </w:rPr>
+      </w:pPr>
+    </w:p>
+    <w:p>
+      <w:pPr>
+        <w:pStyle w:val="Prrafodelista"/>
+        <w:numPr>
+          <w:ilvl w:val="0"/>
+          <w:numId w:val="10"/>
+        </w:numPr>
+        <w:spacing w:after="0"/>
+        <w:rPr>
+          <w:rFonts w:ascii="Times New Roman" w:hAnsi="Times New Roman" w:cs="Times New Roman"/>
+        </w:rPr>
+      </w:pPr>
+      <w:r>
+        <w:rPr>
+          <w:rFonts w:ascii="Times New Roman" w:hAnsi="Times New Roman" w:cs="Times New Roman"/>
+        </w:rPr>
+        <w:t>The behavior of the software must be correct and predictable.</w:t>
+      </w:r>
+    </w:p>
+    <w:p>
+      <w:pPr>
+        <w:pStyle w:val="Prrafodelista"/>
+        <w:numPr>
+          <w:ilvl w:val="0"/>
+          <w:numId w:val="10"/>
+        </w:numPr>
+        <w:spacing w:after="0"/>
+        <w:rPr>
+          <w:rFonts w:ascii="Times New Roman" w:hAnsi="Times New Roman" w:cs="Times New Roman"/>
+        </w:rPr>
+      </w:pPr>
+      <w:r>
+        <w:rPr>
+          <w:rFonts w:ascii="Times New Roman" w:hAnsi="Times New Roman" w:cs="Times New Roman"/>
+        </w:rPr>
+        <w:t>The software must ensure the integrity of the customer account information.</w:t>
+      </w:r>
+    </w:p>
+    <w:p>
+      <w:pPr>
+        <w:pStyle w:val="Prrafodelista"/>
+        <w:numPr>
+          <w:ilvl w:val="0"/>
+          <w:numId w:val="10"/>
+        </w:numPr>
+        <w:spacing w:after="0"/>
+        <w:rPr>
+          <w:rFonts w:ascii="Times New Roman" w:hAnsi="Times New Roman" w:cs="Times New Roman"/>
+        </w:rPr>
+      </w:pPr>
+      <w:r>
+        <w:rPr>
+          <w:rFonts w:ascii="Times New Roman" w:hAnsi="Times New Roman" w:cs="Times New Roman"/>
+        </w:rPr>
+        <w:t>The server must not return a restricted web page to any browser that it cannot authenticate.</w:t>
+      </w:r>
+    </w:p>
+    <w:p>
+      <w:pPr>
+        <w:pStyle w:val="Prrafodelista"/>
+        <w:numPr>
+          <w:ilvl w:val="0"/>
+          <w:numId w:val="10"/>
+        </w:numPr>
+        <w:spacing w:after="0"/>
+        <w:rPr>
+          <w:rFonts w:ascii="Times New Roman" w:hAnsi="Times New Roman" w:cs="Times New Roman"/>
+        </w:rPr>
+      </w:pPr>
+      <w:r>
+        <w:rPr>
+          <w:rFonts w:ascii="Times New Roman" w:hAnsi="Times New Roman" w:cs="Times New Roman"/>
+        </w:rPr>
+        <w:t>The server must not return a restricted web page to a user who is not authorized to access it.</w:t>
+      </w:r>
+    </w:p>
+    <w:p>
+      <w:pPr>
+        <w:pStyle w:val="Prrafodelista"/>
+        <w:numPr>
+          <w:ilvl w:val="0"/>
+          <w:numId w:val="10"/>
+        </w:numPr>
+        <w:spacing w:after="0"/>
+        <w:rPr>
+          <w:rFonts w:ascii="Times New Roman" w:hAnsi="Times New Roman" w:cs="Times New Roman"/>
+        </w:rPr>
+      </w:pPr>
+      <w:r>
+        <w:rPr>
+          <w:rFonts w:ascii="Times New Roman" w:hAnsi="Times New Roman" w:cs="Times New Roman"/>
+        </w:rPr>
+        <w:t>The software must not accept overlong input data.</w:t>
+      </w:r>
+    </w:p>
+    <w:p>
+      <w:pPr>
+        <w:pStyle w:val="Prrafodelista"/>
+        <w:numPr>
+          <w:ilvl w:val="0"/>
+          <w:numId w:val="10"/>
+        </w:numPr>
+        <w:spacing w:after="0"/>
+        <w:rPr>
+          <w:rFonts w:ascii="Times New Roman" w:hAnsi="Times New Roman" w:cs="Times New Roman"/>
+        </w:rPr>
+      </w:pPr>
+      <w:r>
+        <w:rPr>
+          <w:rFonts w:ascii="Times New Roman" w:hAnsi="Times New Roman" w:cs="Times New Roman"/>
+        </w:rPr>
+        <w:t>The application must not accept invalid URLs.</w:t>
+      </w:r>
+    </w:p>
+    <w:p>
+      <w:pPr>
+        <w:pStyle w:val="Prrafodelista"/>
+        <w:spacing w:after="0"/>
+        <w:rPr>
+          <w:rFonts w:ascii="Times New Roman" w:hAnsi="Times New Roman" w:cs="Times New Roman"/>
+        </w:rPr>
+      </w:pPr>
+    </w:p>
+    <w:p>
+      <w:pPr>
+        <w:pStyle w:val="Ttulo7"/>
+        <w:numPr>
+          <w:ilvl w:val="0"/>
+          <w:numId w:val="9"/>
+        </w:numPr>
+        <w:rPr>
+          <w:rFonts w:ascii="Times New Roman" w:hAnsi="Times New Roman" w:cs="Times New Roman"/>
+          <w:sz w:val="24"/>
+          <w:szCs w:val="24"/>
+        </w:rPr>
+      </w:pPr>
+      <w:r>
+        <w:rPr>
+          <w:rFonts w:ascii="Times New Roman" w:hAnsi="Times New Roman" w:cs="Times New Roman"/>
+          <w:sz w:val="24"/>
+          <w:szCs w:val="24"/>
+        </w:rPr>
+        <w:t>Reliability</w:t>
+      </w:r>
+    </w:p>
+    <w:p>
+      <w:pPr>
+        <w:rPr>
+          <w:sz w:val="20"/>
+          <w:szCs w:val="20"/>
+        </w:rPr>
+      </w:pPr>
+    </w:p>
+    <w:p>
+      <w:pPr>
+        <w:spacing w:after="0"/>
+        <w:rPr>
+          <w:rFonts w:ascii="Times New Roman" w:hAnsi="Times New Roman" w:cs="Times New Roman"/>
+        </w:rPr>
+      </w:pPr>
+      <w:r>
+        <w:rPr>
+          <w:rFonts w:ascii="Times New Roman" w:hAnsi="Times New Roman" w:cs="Times New Roman"/>
+        </w:rPr>
+        <w:t>Measure degree to which the system performs as required:</w:t>
+      </w:r>
+    </w:p>
+    <w:p>
+      <w:pPr>
+        <w:pStyle w:val="Prrafodelista"/>
+        <w:numPr>
+          <w:ilvl w:val="0"/>
+          <w:numId w:val="13"/>
+        </w:numPr>
+        <w:spacing w:after="0"/>
+        <w:rPr>
+          <w:rFonts w:ascii="Times New Roman" w:hAnsi="Times New Roman" w:cs="Times New Roman"/>
+        </w:rPr>
+      </w:pPr>
+      <w:r>
+        <w:rPr>
+          <w:rFonts w:ascii="Times New Roman" w:hAnsi="Times New Roman" w:cs="Times New Roman"/>
+        </w:rPr>
+        <w:t>Includes resistance to failure</w:t>
+      </w:r>
+    </w:p>
+    <w:p>
+      <w:pPr>
+        <w:pStyle w:val="Prrafodelista"/>
+        <w:numPr>
+          <w:ilvl w:val="0"/>
+          <w:numId w:val="13"/>
+        </w:numPr>
+        <w:spacing w:after="0"/>
+        <w:rPr>
+          <w:rFonts w:ascii="Times New Roman" w:hAnsi="Times New Roman" w:cs="Times New Roman"/>
+        </w:rPr>
+      </w:pPr>
+      <w:r>
+        <w:rPr>
+          <w:rFonts w:ascii="Times New Roman" w:hAnsi="Times New Roman" w:cs="Times New Roman"/>
+        </w:rPr>
+        <w:t>Ability to perform a required function under stated conditions for a</w:t>
+      </w:r>
+    </w:p>
+    <w:p>
+      <w:pPr>
+        <w:pStyle w:val="Prrafodelista"/>
+        <w:numPr>
+          <w:ilvl w:val="0"/>
+          <w:numId w:val="13"/>
+        </w:numPr>
+        <w:spacing w:after="0"/>
+        <w:rPr>
+          <w:rFonts w:ascii="Times New Roman" w:hAnsi="Times New Roman" w:cs="Times New Roman"/>
+        </w:rPr>
+      </w:pPr>
+      <w:r>
+        <w:rPr>
+          <w:rFonts w:ascii="Times New Roman" w:hAnsi="Times New Roman" w:cs="Times New Roman"/>
+        </w:rPr>
+        <w:t>specified period of time</w:t>
+      </w:r>
+    </w:p>
+    <w:p>
+      <w:pPr>
+        <w:pStyle w:val="Prrafodelista"/>
+        <w:numPr>
+          <w:ilvl w:val="0"/>
+          <w:numId w:val="13"/>
+        </w:numPr>
+        <w:spacing w:after="0"/>
+        <w:rPr>
+          <w:rFonts w:ascii="Times New Roman" w:hAnsi="Times New Roman" w:cs="Times New Roman"/>
+        </w:rPr>
+      </w:pPr>
+      <w:r>
+        <w:rPr>
+          <w:rFonts w:ascii="Times New Roman" w:hAnsi="Times New Roman" w:cs="Times New Roman"/>
+        </w:rPr>
+        <w:t>Very important for critical, continuous, or scientific systems</w:t>
+      </w:r>
+    </w:p>
+    <w:p>
+      <w:pPr>
+        <w:spacing w:after="0"/>
+        <w:rPr>
+          <w:rFonts w:ascii="Times New Roman" w:hAnsi="Times New Roman" w:cs="Times New Roman"/>
+        </w:rPr>
+      </w:pPr>
+      <w:r>
+        <w:rPr>
+          <w:rFonts w:ascii="Times New Roman" w:hAnsi="Times New Roman" w:cs="Times New Roman"/>
+        </w:rPr>
+        <w:t>Can be measured using:</w:t>
+      </w:r>
+    </w:p>
+    <w:p>
+      <w:pPr>
+        <w:pStyle w:val="Prrafodelista"/>
+        <w:numPr>
+          <w:ilvl w:val="0"/>
+          <w:numId w:val="12"/>
+        </w:numPr>
+        <w:spacing w:after="0"/>
+        <w:rPr>
+          <w:rFonts w:ascii="Times New Roman" w:hAnsi="Times New Roman" w:cs="Times New Roman"/>
+        </w:rPr>
+      </w:pPr>
+      <w:r>
+        <w:rPr>
+          <w:rFonts w:ascii="Times New Roman" w:hAnsi="Times New Roman" w:cs="Times New Roman"/>
+        </w:rPr>
+        <w:t>Probability that system will perform its required function for a specified interval under stated conditions</w:t>
+      </w:r>
+    </w:p>
+    <w:p>
+      <w:pPr>
+        <w:pStyle w:val="Prrafodelista"/>
+        <w:numPr>
+          <w:ilvl w:val="0"/>
+          <w:numId w:val="11"/>
+        </w:numPr>
+        <w:spacing w:after="0"/>
+        <w:rPr>
+          <w:rFonts w:ascii="Times New Roman" w:hAnsi="Times New Roman" w:cs="Times New Roman"/>
+        </w:rPr>
+      </w:pPr>
+      <w:r>
+        <w:rPr>
+          <w:rFonts w:ascii="Times New Roman" w:hAnsi="Times New Roman" w:cs="Times New Roman"/>
+        </w:rPr>
+        <w:t>Mean-time to failure</w:t>
+      </w:r>
+    </w:p>
+    <w:p>
+      <w:pPr>
+        <w:pStyle w:val="Prrafodelista"/>
+        <w:numPr>
+          <w:ilvl w:val="0"/>
+          <w:numId w:val="11"/>
+        </w:numPr>
+        <w:spacing w:after="0"/>
+        <w:rPr>
+          <w:rFonts w:ascii="Times New Roman" w:hAnsi="Times New Roman" w:cs="Times New Roman"/>
+        </w:rPr>
+      </w:pPr>
+      <w:r>
+        <w:rPr>
+          <w:rFonts w:ascii="Times New Roman" w:hAnsi="Times New Roman" w:cs="Times New Roman"/>
+        </w:rPr>
+        <w:t>Defect rate</w:t>
+      </w:r>
+    </w:p>
+    <w:p>
+      <w:pPr>
+        <w:pStyle w:val="Prrafodelista"/>
+        <w:numPr>
+          <w:ilvl w:val="0"/>
+          <w:numId w:val="11"/>
+        </w:numPr>
+        <w:spacing w:after="0"/>
+        <w:rPr>
+          <w:rFonts w:ascii="Times New Roman" w:hAnsi="Times New Roman" w:cs="Times New Roman"/>
+        </w:rPr>
+      </w:pPr>
+      <w:r>
+        <w:rPr>
+          <w:rFonts w:ascii="Times New Roman" w:hAnsi="Times New Roman" w:cs="Times New Roman"/>
+        </w:rPr>
+        <w:t>Degree of precision for computations</w:t>
+      </w:r>
+    </w:p>
+    <w:p>
+      <w:pPr>
+        <w:pStyle w:val="Prrafodelista"/>
+        <w:spacing w:after="0"/>
+        <w:rPr>
+          <w:rFonts w:ascii="Times New Roman" w:hAnsi="Times New Roman" w:cs="Times New Roman"/>
+          <w:sz w:val="24"/>
+          <w:szCs w:val="24"/>
+        </w:rPr>
+      </w:pPr>
+    </w:p>
+    <w:p>
+      <w:pPr>
+        <w:pStyle w:val="Ttulo7"/>
+        <w:numPr>
+          <w:ilvl w:val="0"/>
+          <w:numId w:val="9"/>
+        </w:numPr>
+        <w:spacing w:before="0"/>
+        <w:rPr>
+          <w:rFonts w:ascii="Times New Roman" w:hAnsi="Times New Roman" w:cs="Times New Roman"/>
+          <w:sz w:val="24"/>
+          <w:szCs w:val="24"/>
+        </w:rPr>
+      </w:pPr>
+      <w:r>
+        <w:rPr>
+          <w:rFonts w:ascii="Times New Roman" w:hAnsi="Times New Roman" w:cs="Times New Roman"/>
+          <w:sz w:val="24"/>
+          <w:szCs w:val="24"/>
+        </w:rPr>
+        <w:t>Capacity</w:t>
+      </w:r>
+    </w:p>
+    <w:p/>
+    <w:p>
+      <w:pPr>
+        <w:spacing w:after="0"/>
+        <w:rPr>
+          <w:rFonts w:ascii="Times New Roman" w:hAnsi="Times New Roman" w:cs="Times New Roman"/>
+        </w:rPr>
+      </w:pPr>
+      <w:r>
+        <w:rPr>
+          <w:rFonts w:ascii="Times New Roman" w:hAnsi="Times New Roman" w:cs="Times New Roman"/>
+        </w:rPr>
+        <w:lastRenderedPageBreak/>
+        <w:t>The capacity of a system refers to the amount of storage it offers. When using some applications, users can adjust and save settings based on their preferences. In this case, the user can store grades, materials, change personal settings etc.</w:t>
+      </w:r>
+    </w:p>
+    <w:p>
+      <w:pPr>
+        <w:spacing w:after="0"/>
+        <w:rPr>
+          <w:rFonts w:ascii="Times New Roman" w:hAnsi="Times New Roman" w:cs="Times New Roman"/>
+          <w:sz w:val="24"/>
+          <w:szCs w:val="24"/>
+        </w:rPr>
+      </w:pPr>
+    </w:p>
+    <w:p>
+      <w:pPr>
+        <w:pStyle w:val="Ttulo7"/>
+        <w:numPr>
+          <w:ilvl w:val="0"/>
+          <w:numId w:val="9"/>
+        </w:numPr>
+        <w:rPr>
+          <w:rFonts w:ascii="Times New Roman" w:hAnsi="Times New Roman" w:cs="Times New Roman"/>
+          <w:sz w:val="24"/>
+          <w:szCs w:val="24"/>
+        </w:rPr>
+      </w:pPr>
+      <w:r>
+        <w:rPr>
+          <w:rFonts w:ascii="Times New Roman" w:hAnsi="Times New Roman" w:cs="Times New Roman"/>
+          <w:sz w:val="24"/>
+          <w:szCs w:val="24"/>
+        </w:rPr>
+        <w:t>Usability</w:t>
+      </w:r>
+    </w:p>
+    <w:p/>
+    <w:p>
+      <w:pPr>
+        <w:pStyle w:val="Prrafodelista"/>
+        <w:numPr>
+          <w:ilvl w:val="0"/>
+          <w:numId w:val="14"/>
+        </w:numPr>
+        <w:spacing w:after="0"/>
+        <w:rPr>
+          <w:rFonts w:ascii="Times New Roman" w:hAnsi="Times New Roman" w:cs="Times New Roman"/>
+        </w:rPr>
+      </w:pPr>
+      <w:r>
+        <w:rPr>
+          <w:rFonts w:ascii="Times New Roman" w:hAnsi="Times New Roman" w:cs="Times New Roman"/>
+        </w:rPr>
+        <w:t xml:space="preserve">Navigation: </w:t>
+      </w:r>
+      <w:r>
+        <w:rPr>
+          <w:rFonts w:ascii="Times New Roman" w:hAnsi="Times New Roman" w:cs="Times New Roman"/>
+          <w:u w:val="single"/>
+        </w:rPr>
+        <w:t>When</w:t>
+      </w:r>
+      <w:r>
+        <w:rPr>
+          <w:rFonts w:ascii="Times New Roman" w:hAnsi="Times New Roman" w:cs="Times New Roman"/>
+        </w:rPr>
+        <w:t xml:space="preserve"> an application is usable, users can easily navigate its interface.</w:t>
+      </w:r>
+    </w:p>
+    <w:p>
+      <w:pPr>
+        <w:pStyle w:val="Prrafodelista"/>
+        <w:numPr>
+          <w:ilvl w:val="0"/>
+          <w:numId w:val="14"/>
+        </w:numPr>
+        <w:spacing w:after="0"/>
+        <w:rPr>
+          <w:rFonts w:ascii="Times New Roman" w:hAnsi="Times New Roman" w:cs="Times New Roman"/>
+        </w:rPr>
+      </w:pPr>
+      <w:r>
+        <w:rPr>
+          <w:rFonts w:ascii="Times New Roman" w:hAnsi="Times New Roman" w:cs="Times New Roman"/>
+        </w:rPr>
+        <w:t>Purpose of features: With high usability, users can easily determine what a feature is and what it can do.</w:t>
+      </w:r>
+    </w:p>
+    <w:p>
+      <w:pPr>
+        <w:pStyle w:val="Prrafodelista"/>
+        <w:numPr>
+          <w:ilvl w:val="0"/>
+          <w:numId w:val="14"/>
+        </w:numPr>
+        <w:spacing w:after="0"/>
+        <w:rPr>
+          <w:rFonts w:ascii="Times New Roman" w:hAnsi="Times New Roman" w:cs="Times New Roman"/>
+          <w:sz w:val="20"/>
+          <w:szCs w:val="20"/>
+        </w:rPr>
+      </w:pPr>
+      <w:r>
+        <w:rPr>
+          <w:rFonts w:ascii="Times New Roman" w:hAnsi="Times New Roman" w:cs="Times New Roman"/>
+        </w:rPr>
+        <w:t>Quality of performance: When a device performs well, it means that the features of a system are functioning well based on what a developer predicted.</w:t>
+      </w:r>
+    </w:p>
+    <w:p>
+      <w:pPr>
+        <w:pStyle w:val="Prrafodelista"/>
+        <w:spacing w:after="0"/>
+        <w:rPr>
+          <w:rFonts w:ascii="Times New Roman" w:hAnsi="Times New Roman" w:cs="Times New Roman"/>
+          <w:sz w:val="20"/>
+          <w:szCs w:val="20"/>
+        </w:rPr>
+      </w:pPr>
+    </w:p>
+    <w:p>
+      <w:pPr>
+        <w:pStyle w:val="Ttulo2"/>
+        <w:rPr>
+          <w:rFonts w:ascii="Times New Roman" w:hAnsi="Times New Roman" w:cs="Times New Roman"/>
+        </w:rPr>
+      </w:pPr>
+      <w:bookmarkStart w:id="15" w:name="_Toc97792726"/>
+      <w:r>
+        <w:rPr>
+          <w:rFonts w:ascii="Times New Roman" w:hAnsi="Times New Roman" w:cs="Times New Roman"/>
+        </w:rPr>
+        <w:t>4.2 Design constraints</w:t>
+      </w:r>
+      <w:bookmarkEnd w:id="15"/>
+    </w:p>
+    <w:p>
+      <w:pPr>
+        <w:pStyle w:val="Prrafodelista"/>
+        <w:numPr>
+          <w:ilvl w:val="0"/>
+          <w:numId w:val="15"/>
+        </w:numPr>
+        <w:spacing w:after="0"/>
+      </w:pPr>
+      <w:r>
+        <w:t>Framework</w:t>
+      </w:r>
+      <w:r>
+        <w:t xml:space="preserve"> – In order to implement the application, the main framework will be ASP.NET, which has a great variety of pre-built functionalities, but it can be hard to maintain and implement fast-type applications</w:t>
+      </w:r>
+    </w:p>
+    <w:p>
+      <w:pPr>
+        <w:pStyle w:val="Prrafodelista"/>
+        <w:numPr>
+          <w:ilvl w:val="0"/>
+          <w:numId w:val="15"/>
+        </w:numPr>
+        <w:spacing w:after="0"/>
+      </w:pPr>
+      <w:r>
+        <w:t>Database</w:t>
+      </w:r>
+      <w:r>
+        <w:t xml:space="preserve"> – The database management and modification procedures could take a lot of time to implement and should have safeguards in order to facilitate a secure application to the user</w:t>
+      </w:r>
+    </w:p>
+    <w:p>
+      <w:pPr>
+        <w:pStyle w:val="Prrafodelista"/>
+        <w:numPr>
+          <w:ilvl w:val="0"/>
+          <w:numId w:val="15"/>
+        </w:numPr>
+        <w:spacing w:after="0"/>
+      </w:pPr>
+      <w:r>
+        <w:t>Timescales</w:t>
+      </w:r>
+      <w:r>
+        <w:t xml:space="preserve"> – The implementation of the application will be in a quick timeframe</w:t>
+      </w:r>
+      <w:r>
+        <w:t>, which could lead to hardcoded parts and semi-implemented features.</w:t>
+      </w:r>
+    </w:p>
+    <w:p>
+      <w:pPr>
+        <w:pStyle w:val="Prrafodelista"/>
+        <w:numPr>
+          <w:ilvl w:val="0"/>
+          <w:numId w:val="15"/>
+        </w:numPr>
+        <w:spacing w:after="0"/>
+      </w:pPr>
+      <w:r>
+        <w:t>Testing</w:t>
+      </w:r>
+      <w:r>
+        <w:t xml:space="preserve"> – In order to test the application, a series of tests will be created. These will range from single use tests to exhaustive testing in order to test the capabilities of the application.</w:t>
+      </w:r>
+    </w:p>
+    <w:p>
+      <w:pPr>
+        <w:pStyle w:val="Prrafodelista"/>
+        <w:numPr>
+          <w:ilvl w:val="0"/>
+          <w:numId w:val="15"/>
+        </w:numPr>
+        <w:spacing w:after="0"/>
+      </w:pPr>
+      <w:r>
+        <w:t>Bug fixing</w:t>
+      </w:r>
+      <w:r>
+        <w:t xml:space="preserve"> –This chapter will be a mix of manual testing and results from the</w:t>
+      </w:r>
+      <w:r>
+        <w:t xml:space="preserve"> unit tests implemented</w:t>
+      </w:r>
+      <w:r>
         <w:t xml:space="preserve"> </w:t>
       </w:r>
+    </w:p>
+    <w:p>
+      <w:pPr>
+        <w:pStyle w:val="Ttulo1"/>
+        <w:rPr>
+          <w:rFonts w:ascii="Times New Roman" w:hAnsi="Times New Roman" w:cs="Times New Roman"/>
+          <w:u w:val="single"/>
+          <w:lang w:val="es-ES"/>
+        </w:rPr>
+      </w:pPr>
+      <w:bookmarkStart w:id="16" w:name="_Toc97792727"/>
+      <w:r>
+        <w:rPr>
+          <w:rFonts w:ascii="Times New Roman" w:hAnsi="Times New Roman" w:cs="Times New Roman"/>
+          <w:lang w:val="es-ES"/>
+        </w:rPr>
+        <w:t xml:space="preserve">V </w:t>
+      </w:r>
       <w:proofErr w:type="spellStart"/>
       <w:r>
+        <w:rPr>
+          <w:rFonts w:ascii="Times New Roman" w:hAnsi="Times New Roman" w:cs="Times New Roman"/>
+          <w:lang w:val="es-ES"/>
+        </w:rPr>
+        <w:t>Testing</w:t>
+      </w:r>
+      <w:bookmarkEnd w:id="16"/>
+      <w:proofErr w:type="spellEnd"/>
+    </w:p>
+    <w:p>
+      <w:pPr>
+        <w:ind w:firstLine="720"/>
         <w:rPr>
           <w:rFonts w:ascii="Times New Roman" w:eastAsia="Times New Roman" w:hAnsi="Times New Roman" w:cs="Times New Roman"/>
           <w:i/>
           <w:color w:val="FF0000"/>
           <w:sz w:val="20"/>
           <w:szCs w:val="20"/>
-        </w:rPr>
-        <w:t>arhitectura</w:t>
-      </w:r>
-      <w:proofErr w:type="spellEnd"/>
+          <w:lang w:val="es-ES"/>
+        </w:rPr>
+      </w:pPr>
       <w:r>
         <w:rPr>
           <w:rFonts w:ascii="Times New Roman" w:eastAsia="Times New Roman" w:hAnsi="Times New Roman" w:cs="Times New Roman"/>
@@ -4392,8 +5449,9 @@
           <w:color w:val="FF0000"/>
           <w:sz w:val="20"/>
           <w:szCs w:val="20"/>
-        </w:rPr>
-        <w:t xml:space="preserve"> </w:t>
+          <w:lang w:val="es-ES"/>
+        </w:rPr>
+        <w:t xml:space="preserve">&lt; Se va discuta la </w:t>
       </w:r>
       <w:proofErr w:type="spellStart"/>
       <w:r>
@@ -4403,8 +5461,9 @@
           <w:color w:val="FF0000"/>
           <w:sz w:val="20"/>
           <w:szCs w:val="20"/>
-        </w:rPr>
-        <w:t>proiectului</w:t>
+          <w:lang w:val="es-ES"/>
+        </w:rPr>
+        <w:t>laborator</w:t>
       </w:r>
       <w:proofErr w:type="spellEnd"/>
       <w:r>
@@ -4414,1141 +5473,70 @@
           <w:color w:val="FF0000"/>
           <w:sz w:val="20"/>
           <w:szCs w:val="20"/>
-        </w:rPr>
-        <w:t xml:space="preserve">. Este o </w:t>
-      </w:r>
+          <w:lang w:val="es-ES"/>
+        </w:rPr>
+        <w:t xml:space="preserve">./&gt; </w:t>
+      </w:r>
+    </w:p>
+    <w:p>
+      <w:pPr>
+        <w:rPr>
+          <w:rFonts w:ascii="Times New Roman" w:hAnsi="Times New Roman" w:cs="Times New Roman"/>
+          <w:lang w:val="es-ES"/>
+        </w:rPr>
+      </w:pPr>
+    </w:p>
+    <w:p>
+      <w:pPr>
+        <w:pStyle w:val="Ttulo2"/>
+        <w:rPr>
+          <w:rFonts w:ascii="Times New Roman" w:hAnsi="Times New Roman" w:cs="Times New Roman"/>
+        </w:rPr>
+      </w:pPr>
+      <w:bookmarkStart w:id="17" w:name="_Toc97792728"/>
+      <w:r>
+        <w:rPr>
+          <w:rFonts w:ascii="Times New Roman" w:hAnsi="Times New Roman" w:cs="Times New Roman"/>
+        </w:rPr>
+        <w:t>5.1 Testing methods/frameworks</w:t>
+      </w:r>
+      <w:bookmarkEnd w:id="17"/>
+      <w:r>
+        <w:rPr>
+          <w:rFonts w:ascii="Times New Roman" w:hAnsi="Times New Roman" w:cs="Times New Roman"/>
+        </w:rPr>
+        <w:t xml:space="preserve"> </w:t>
+      </w:r>
+    </w:p>
+    <w:p>
+      <w:pPr>
+        <w:rPr>
+          <w:rFonts w:ascii="Times New Roman" w:hAnsi="Times New Roman" w:cs="Times New Roman"/>
+          <w:u w:val="single"/>
+        </w:rPr>
+      </w:pPr>
       <w:proofErr w:type="spellStart"/>
       <w:r>
         <w:rPr>
-          <w:rFonts w:ascii="Times New Roman" w:eastAsia="Times New Roman" w:hAnsi="Times New Roman" w:cs="Times New Roman"/>
-          <w:i/>
-          <w:color w:val="FF0000"/>
-          <w:sz w:val="20"/>
-          <w:szCs w:val="20"/>
-        </w:rPr>
-        <w:t>aplicatie</w:t>
+          <w:rFonts w:ascii="Times New Roman" w:hAnsi="Times New Roman" w:cs="Times New Roman"/>
+        </w:rPr>
+        <w:t>xUnit</w:t>
       </w:r>
       <w:proofErr w:type="spellEnd"/>
-      <w:r>
-        <w:rPr>
-          <w:rFonts w:ascii="Times New Roman" w:eastAsia="Times New Roman" w:hAnsi="Times New Roman" w:cs="Times New Roman"/>
-          <w:i/>
-          <w:color w:val="FF0000"/>
-          <w:sz w:val="20"/>
-          <w:szCs w:val="20"/>
-        </w:rPr>
-        <w:t xml:space="preserve"> web </w:t>
-      </w:r>
-      <w:proofErr w:type="spellStart"/>
-      <w:r>
-        <w:rPr>
-          <w:rFonts w:ascii="Times New Roman" w:eastAsia="Times New Roman" w:hAnsi="Times New Roman" w:cs="Times New Roman"/>
-          <w:i/>
-          <w:color w:val="FF0000"/>
-          <w:sz w:val="20"/>
-          <w:szCs w:val="20"/>
-        </w:rPr>
-        <w:t>sau</w:t>
-      </w:r>
-      <w:proofErr w:type="spellEnd"/>
-      <w:r>
-        <w:rPr>
-          <w:rFonts w:ascii="Times New Roman" w:eastAsia="Times New Roman" w:hAnsi="Times New Roman" w:cs="Times New Roman"/>
-          <w:i/>
-          <w:color w:val="FF0000"/>
-          <w:sz w:val="20"/>
-          <w:szCs w:val="20"/>
-        </w:rPr>
-        <w:t xml:space="preserve"> desktop. Are </w:t>
-      </w:r>
-      <w:proofErr w:type="spellStart"/>
-      <w:r>
-        <w:rPr>
-          <w:rFonts w:ascii="Times New Roman" w:eastAsia="Times New Roman" w:hAnsi="Times New Roman" w:cs="Times New Roman"/>
-          <w:i/>
-          <w:color w:val="FF0000"/>
-          <w:sz w:val="20"/>
-          <w:szCs w:val="20"/>
-        </w:rPr>
-        <w:t>baze</w:t>
-      </w:r>
-      <w:proofErr w:type="spellEnd"/>
-      <w:r>
-        <w:rPr>
-          <w:rFonts w:ascii="Times New Roman" w:eastAsia="Times New Roman" w:hAnsi="Times New Roman" w:cs="Times New Roman"/>
-          <w:i/>
-          <w:color w:val="FF0000"/>
-          <w:sz w:val="20"/>
-          <w:szCs w:val="20"/>
-        </w:rPr>
-        <w:t xml:space="preserve"> de date? Cate </w:t>
-      </w:r>
-      <w:proofErr w:type="spellStart"/>
-      <w:r>
-        <w:rPr>
-          <w:rFonts w:ascii="Times New Roman" w:eastAsia="Times New Roman" w:hAnsi="Times New Roman" w:cs="Times New Roman"/>
-          <w:i/>
-          <w:color w:val="FF0000"/>
-          <w:sz w:val="20"/>
-          <w:szCs w:val="20"/>
-        </w:rPr>
-        <w:t>componente</w:t>
-      </w:r>
-      <w:proofErr w:type="spellEnd"/>
-      <w:r>
-        <w:rPr>
-          <w:rFonts w:ascii="Times New Roman" w:eastAsia="Times New Roman" w:hAnsi="Times New Roman" w:cs="Times New Roman"/>
-          <w:i/>
-          <w:color w:val="FF0000"/>
-          <w:sz w:val="20"/>
-          <w:szCs w:val="20"/>
-        </w:rPr>
-        <w:t xml:space="preserve"> are? Client-Server? </w:t>
-      </w:r>
-      <w:proofErr w:type="spellStart"/>
-      <w:r>
-        <w:rPr>
-          <w:rFonts w:ascii="Times New Roman" w:eastAsia="Times New Roman" w:hAnsi="Times New Roman" w:cs="Times New Roman"/>
-          <w:i/>
-          <w:color w:val="FF0000"/>
-          <w:sz w:val="20"/>
-          <w:szCs w:val="20"/>
-        </w:rPr>
-        <w:t>etc</w:t>
-      </w:r>
-      <w:proofErr w:type="spellEnd"/>
-    </w:p>
-    <w:p>
-      <w:pPr>
-        <w:ind w:firstLine="720"/>
-        <w:rPr>
-          <w:rFonts w:ascii="Times New Roman" w:eastAsia="Times New Roman" w:hAnsi="Times New Roman" w:cs="Times New Roman"/>
-          <w:i/>
-          <w:color w:val="FF0000"/>
-          <w:sz w:val="20"/>
-          <w:szCs w:val="20"/>
-        </w:rPr>
-      </w:pPr>
-    </w:p>
-    <w:p>
-      <w:pPr>
-        <w:ind w:firstLine="720"/>
-        <w:rPr>
-          <w:rFonts w:ascii="Times New Roman" w:eastAsia="Times New Roman" w:hAnsi="Times New Roman" w:cs="Times New Roman"/>
-          <w:i/>
-          <w:color w:val="FF0000"/>
-          <w:sz w:val="20"/>
-          <w:szCs w:val="20"/>
-        </w:rPr>
-      </w:pPr>
-    </w:p>
-    <w:p>
-      <w:pPr>
-        <w:ind w:firstLine="720"/>
-        <w:rPr>
-          <w:rFonts w:ascii="Times New Roman" w:eastAsia="Times New Roman" w:hAnsi="Times New Roman" w:cs="Times New Roman"/>
-          <w:i/>
-          <w:color w:val="FF0000"/>
-          <w:sz w:val="20"/>
-          <w:szCs w:val="20"/>
-        </w:rPr>
-      </w:pPr>
-    </w:p>
-    <w:p>
-      <w:pPr>
-        <w:rPr>
-          <w:rFonts w:ascii="Times New Roman" w:eastAsia="Times New Roman" w:hAnsi="Times New Roman" w:cs="Times New Roman"/>
-          <w:i/>
-          <w:color w:val="FF0000"/>
-          <w:sz w:val="20"/>
-          <w:szCs w:val="20"/>
-        </w:rPr>
-      </w:pPr>
-      <w:r>
-        <w:rPr>
-          <w:rFonts w:ascii="Times New Roman" w:eastAsia="Times New Roman" w:hAnsi="Times New Roman" w:cs="Times New Roman"/>
-          <w:i/>
-          <w:color w:val="FF0000"/>
-          <w:sz w:val="20"/>
-          <w:szCs w:val="20"/>
-        </w:rPr>
-        <w:t xml:space="preserve">/&gt; </w:t>
-      </w:r>
-    </w:p>
-    <w:p>
-      <w:pPr>
-        <w:rPr>
-          <w:rFonts w:ascii="Times New Roman" w:hAnsi="Times New Roman" w:cs="Times New Roman"/>
-        </w:rPr>
-      </w:pPr>
-    </w:p>
-    <w:p>
-      <w:pPr>
-        <w:pStyle w:val="Heading2"/>
-        <w:rPr>
-          <w:rFonts w:ascii="Times New Roman" w:hAnsi="Times New Roman" w:cs="Times New Roman"/>
-        </w:rPr>
-      </w:pPr>
-      <w:bookmarkStart w:id="8" w:name="_Toc97792719"/>
-      <w:r>
-        <w:rPr>
-          <w:rFonts w:ascii="Times New Roman" w:hAnsi="Times New Roman" w:cs="Times New Roman"/>
-        </w:rPr>
-        <w:t>3.2 Package diagram</w:t>
-      </w:r>
-      <w:bookmarkEnd w:id="8"/>
-    </w:p>
-    <w:p>
-      <w:pPr>
-        <w:rPr>
-          <w:rFonts w:ascii="Times New Roman" w:hAnsi="Times New Roman" w:cs="Times New Roman"/>
-        </w:rPr>
-      </w:pPr>
-    </w:p>
-    <w:p>
-      <w:pPr>
-        <w:ind w:firstLine="720"/>
-        <w:rPr>
-          <w:rFonts w:ascii="Times New Roman" w:eastAsia="Times New Roman" w:hAnsi="Times New Roman" w:cs="Times New Roman"/>
-          <w:i/>
-          <w:color w:val="FF0000"/>
-          <w:sz w:val="20"/>
-          <w:szCs w:val="20"/>
-        </w:rPr>
-      </w:pPr>
-      <w:r>
-        <w:rPr>
-          <w:rFonts w:ascii="Times New Roman" w:eastAsia="Times New Roman" w:hAnsi="Times New Roman" w:cs="Times New Roman"/>
-          <w:i/>
-          <w:color w:val="FF0000"/>
-          <w:sz w:val="20"/>
-          <w:szCs w:val="20"/>
-        </w:rPr>
-        <w:t xml:space="preserve">&lt; (Package Diagram)/&gt; </w:t>
-      </w:r>
-    </w:p>
-    <w:p>
-      <w:pPr>
-        <w:ind w:firstLine="720"/>
-        <w:rPr>
-          <w:rFonts w:ascii="Times New Roman" w:eastAsia="Times New Roman" w:hAnsi="Times New Roman" w:cs="Times New Roman"/>
-          <w:i/>
-          <w:color w:val="FF0000"/>
-          <w:sz w:val="20"/>
-          <w:szCs w:val="20"/>
-        </w:rPr>
-      </w:pPr>
-    </w:p>
-    <w:p>
-      <w:pPr>
-        <w:ind w:firstLine="720"/>
-        <w:rPr>
-          <w:rFonts w:ascii="Times New Roman" w:eastAsia="Times New Roman" w:hAnsi="Times New Roman" w:cs="Times New Roman"/>
-          <w:i/>
-          <w:color w:val="FF0000"/>
-          <w:sz w:val="20"/>
-          <w:szCs w:val="20"/>
-        </w:rPr>
-      </w:pPr>
-    </w:p>
-    <w:p>
-      <w:pPr>
-        <w:rPr>
-          <w:rFonts w:ascii="Times New Roman" w:eastAsia="Times New Roman" w:hAnsi="Times New Roman" w:cs="Times New Roman"/>
-        </w:rPr>
-      </w:pPr>
-    </w:p>
-    <w:p>
-      <w:pPr>
-        <w:pStyle w:val="Heading2"/>
-        <w:rPr>
-          <w:rFonts w:ascii="Times New Roman" w:hAnsi="Times New Roman" w:cs="Times New Roman"/>
-        </w:rPr>
-      </w:pPr>
-      <w:bookmarkStart w:id="9" w:name="_Toc97792720"/>
-      <w:r>
-        <w:rPr>
-          <w:rFonts w:ascii="Times New Roman" w:hAnsi="Times New Roman" w:cs="Times New Roman"/>
-        </w:rPr>
-        <w:t>3.3 Class diagram</w:t>
-      </w:r>
-      <w:bookmarkEnd w:id="9"/>
-    </w:p>
-    <w:p>
-      <w:pPr>
-        <w:rPr>
-          <w:rFonts w:ascii="Times New Roman" w:hAnsi="Times New Roman" w:cs="Times New Roman"/>
-        </w:rPr>
-      </w:pPr>
-    </w:p>
-    <w:p>
-      <w:pPr>
-        <w:ind w:firstLine="720"/>
-        <w:rPr>
-          <w:rFonts w:ascii="Times New Roman" w:eastAsia="Times New Roman" w:hAnsi="Times New Roman" w:cs="Times New Roman"/>
-          <w:i/>
-          <w:color w:val="FF0000"/>
-          <w:sz w:val="20"/>
-          <w:szCs w:val="20"/>
-        </w:rPr>
-      </w:pPr>
-      <w:r>
-        <w:rPr>
-          <w:rFonts w:ascii="Times New Roman" w:eastAsia="Times New Roman" w:hAnsi="Times New Roman" w:cs="Times New Roman"/>
-          <w:i/>
-          <w:color w:val="FF0000"/>
-          <w:sz w:val="20"/>
-          <w:szCs w:val="20"/>
-        </w:rPr>
-        <w:t xml:space="preserve">&lt; (Class Diagram)/&gt; </w:t>
-      </w:r>
-    </w:p>
-    <w:p>
-      <w:pPr>
-        <w:rPr>
-          <w:rFonts w:ascii="Times New Roman" w:eastAsia="Times New Roman" w:hAnsi="Times New Roman" w:cs="Times New Roman"/>
-        </w:rPr>
-      </w:pPr>
-    </w:p>
-    <w:p>
-      <w:pPr>
-        <w:rPr>
-          <w:rFonts w:ascii="Times New Roman" w:eastAsia="Times New Roman" w:hAnsi="Times New Roman" w:cs="Times New Roman"/>
-        </w:rPr>
-      </w:pPr>
-    </w:p>
-    <w:p>
-      <w:pPr>
-        <w:rPr>
-          <w:rFonts w:ascii="Times New Roman" w:eastAsia="Times New Roman" w:hAnsi="Times New Roman" w:cs="Times New Roman"/>
-        </w:rPr>
-      </w:pPr>
-    </w:p>
-    <w:p>
-      <w:pPr>
-        <w:rPr>
-          <w:rFonts w:ascii="Times New Roman" w:eastAsia="Times New Roman" w:hAnsi="Times New Roman" w:cs="Times New Roman"/>
-        </w:rPr>
-      </w:pPr>
-    </w:p>
-    <w:p>
-      <w:pPr>
-        <w:pStyle w:val="Heading2"/>
-        <w:rPr>
-          <w:rFonts w:ascii="Times New Roman" w:hAnsi="Times New Roman" w:cs="Times New Roman"/>
-        </w:rPr>
-      </w:pPr>
-      <w:bookmarkStart w:id="10" w:name="_Toc97792721"/>
+    </w:p>
+    <w:p>
+      <w:pPr>
+        <w:pStyle w:val="Ttulo2"/>
+        <w:rPr>
+          <w:rFonts w:ascii="Times New Roman" w:hAnsi="Times New Roman" w:cs="Times New Roman"/>
+        </w:rPr>
+      </w:pPr>
+      <w:bookmarkStart w:id="18" w:name="_Toc97792729"/>
       <w:r>
         <w:rPr>
           <w:rFonts w:ascii="Times New Roman" w:hAnsi="Times New Roman" w:cs="Times New Roman"/>
         </w:rPr>
         <w:lastRenderedPageBreak/>
-        <w:t>3.4 Database (E-R/Data model) diagram</w:t>
-      </w:r>
-      <w:bookmarkEnd w:id="10"/>
-    </w:p>
-    <w:p>
-      <w:pPr>
-        <w:rPr>
-          <w:rFonts w:ascii="Times New Roman" w:hAnsi="Times New Roman" w:cs="Times New Roman"/>
-        </w:rPr>
-      </w:pPr>
-      <w:r>
-        <w:rPr>
-          <w:rFonts w:ascii="Times New Roman" w:hAnsi="Times New Roman" w:cs="Times New Roman"/>
-        </w:rPr>
-        <w:tab/>
-      </w:r>
-    </w:p>
-    <w:p>
-      <w:pPr>
-        <w:ind w:firstLine="720"/>
-        <w:rPr>
-          <w:rFonts w:ascii="Times New Roman" w:eastAsia="Times New Roman" w:hAnsi="Times New Roman" w:cs="Times New Roman"/>
-          <w:i/>
-          <w:color w:val="FF0000"/>
-          <w:sz w:val="20"/>
-          <w:szCs w:val="20"/>
-        </w:rPr>
-      </w:pPr>
-      <w:r>
-        <w:rPr>
-          <w:rFonts w:ascii="Times New Roman" w:eastAsia="Times New Roman" w:hAnsi="Times New Roman" w:cs="Times New Roman"/>
-          <w:i/>
-          <w:color w:val="FF0000"/>
-          <w:sz w:val="20"/>
-          <w:szCs w:val="20"/>
-        </w:rPr>
-        <w:t xml:space="preserve">&lt; (Data Model)/&gt; </w:t>
-      </w:r>
-    </w:p>
-    <w:p>
-      <w:pPr>
-        <w:pStyle w:val="Heading2"/>
-        <w:rPr>
-          <w:rFonts w:ascii="Times New Roman" w:hAnsi="Times New Roman" w:cs="Times New Roman"/>
-        </w:rPr>
-      </w:pPr>
-      <w:bookmarkStart w:id="11" w:name="_Toc97792722"/>
-      <w:r>
-        <w:rPr>
-          <w:rFonts w:ascii="Times New Roman" w:hAnsi="Times New Roman" w:cs="Times New Roman"/>
-        </w:rPr>
-        <w:t>3.5 Sequence diagram</w:t>
-      </w:r>
-      <w:bookmarkEnd w:id="11"/>
-    </w:p>
-    <w:p>
-      <w:pPr>
-        <w:rPr>
-          <w:rFonts w:ascii="Times New Roman" w:hAnsi="Times New Roman" w:cs="Times New Roman"/>
-        </w:rPr>
-      </w:pPr>
-    </w:p>
-    <w:p>
-      <w:pPr>
-        <w:ind w:firstLine="720"/>
-        <w:rPr>
-          <w:rFonts w:ascii="Times New Roman" w:eastAsia="Times New Roman" w:hAnsi="Times New Roman" w:cs="Times New Roman"/>
-          <w:i/>
-          <w:color w:val="FF0000"/>
-          <w:sz w:val="20"/>
-          <w:szCs w:val="20"/>
-        </w:rPr>
-      </w:pPr>
-      <w:r>
-        <w:rPr>
-          <w:rFonts w:ascii="Times New Roman" w:eastAsia="Times New Roman" w:hAnsi="Times New Roman" w:cs="Times New Roman"/>
-          <w:i/>
-          <w:color w:val="FF0000"/>
-          <w:sz w:val="20"/>
-          <w:szCs w:val="20"/>
-        </w:rPr>
-        <w:t xml:space="preserve">&lt; (Sequence Diagram)/&gt; </w:t>
-      </w:r>
-    </w:p>
-    <w:p>
-      <w:pPr>
-        <w:pStyle w:val="Heading2"/>
-        <w:rPr>
-          <w:rFonts w:ascii="Times New Roman" w:hAnsi="Times New Roman" w:cs="Times New Roman"/>
-        </w:rPr>
-      </w:pPr>
-      <w:bookmarkStart w:id="12" w:name="_Toc97792723"/>
-      <w:r>
-        <w:rPr>
-          <w:rFonts w:ascii="Times New Roman" w:hAnsi="Times New Roman" w:cs="Times New Roman"/>
-        </w:rPr>
-        <w:t>3.6 Activity diagram</w:t>
-      </w:r>
-      <w:bookmarkEnd w:id="12"/>
-    </w:p>
-    <w:p>
-      <w:pPr>
-        <w:ind w:firstLine="720"/>
-        <w:rPr>
-          <w:rFonts w:ascii="Times New Roman" w:hAnsi="Times New Roman" w:cs="Times New Roman"/>
-        </w:rPr>
-      </w:pPr>
-    </w:p>
-    <w:p>
-      <w:pPr>
-        <w:ind w:firstLine="720"/>
-        <w:rPr>
-          <w:rFonts w:ascii="Times New Roman" w:eastAsia="Times New Roman" w:hAnsi="Times New Roman" w:cs="Times New Roman"/>
-          <w:i/>
-          <w:color w:val="FF0000"/>
-          <w:sz w:val="20"/>
-          <w:szCs w:val="20"/>
-        </w:rPr>
-      </w:pPr>
-      <w:r>
-        <w:rPr>
-          <w:rFonts w:ascii="Times New Roman" w:eastAsia="Times New Roman" w:hAnsi="Times New Roman" w:cs="Times New Roman"/>
-          <w:i/>
-          <w:color w:val="FF0000"/>
-          <w:sz w:val="20"/>
-          <w:szCs w:val="20"/>
-        </w:rPr>
-        <w:t xml:space="preserve">&lt; (Activity Diagram)/&gt; </w:t>
-      </w:r>
-    </w:p>
-    <w:p>
-      <w:pPr>
-        <w:pStyle w:val="Heading1"/>
-        <w:rPr>
-          <w:rFonts w:ascii="Times New Roman" w:hAnsi="Times New Roman" w:cs="Times New Roman"/>
-        </w:rPr>
-      </w:pPr>
-      <w:bookmarkStart w:id="13" w:name="_Toc97792724"/>
-      <w:r>
-        <w:rPr>
-          <w:rFonts w:ascii="Times New Roman" w:hAnsi="Times New Roman" w:cs="Times New Roman"/>
-        </w:rPr>
-        <w:t>IV Supplementary specifications</w:t>
-      </w:r>
-      <w:bookmarkEnd w:id="13"/>
-      <w:r>
-        <w:rPr>
-          <w:rFonts w:ascii="Times New Roman" w:hAnsi="Times New Roman" w:cs="Times New Roman"/>
-        </w:rPr>
-        <w:t xml:space="preserve"> </w:t>
-      </w:r>
-    </w:p>
-    <w:p>
-      <w:pPr>
-        <w:rPr>
-          <w:rFonts w:ascii="Times New Roman" w:hAnsi="Times New Roman" w:cs="Times New Roman"/>
-        </w:rPr>
-      </w:pPr>
-    </w:p>
-    <w:p>
-      <w:pPr>
-        <w:ind w:firstLine="720"/>
-        <w:rPr>
-          <w:rFonts w:ascii="Times New Roman" w:eastAsia="Times New Roman" w:hAnsi="Times New Roman" w:cs="Times New Roman"/>
-          <w:i/>
-          <w:color w:val="FF0000"/>
-          <w:sz w:val="20"/>
-          <w:szCs w:val="20"/>
-        </w:rPr>
-      </w:pPr>
-      <w:r>
-        <w:rPr>
-          <w:rFonts w:ascii="Times New Roman" w:eastAsia="Times New Roman" w:hAnsi="Times New Roman" w:cs="Times New Roman"/>
-          <w:i/>
-          <w:color w:val="FF0000"/>
-          <w:sz w:val="20"/>
-          <w:szCs w:val="20"/>
-        </w:rPr>
-        <w:t xml:space="preserve">&lt; Se </w:t>
-      </w:r>
-      <w:proofErr w:type="spellStart"/>
-      <w:r>
-        <w:rPr>
-          <w:rFonts w:ascii="Times New Roman" w:eastAsia="Times New Roman" w:hAnsi="Times New Roman" w:cs="Times New Roman"/>
-          <w:i/>
-          <w:color w:val="FF0000"/>
-          <w:sz w:val="20"/>
-          <w:szCs w:val="20"/>
-        </w:rPr>
-        <w:t>va</w:t>
-      </w:r>
-      <w:proofErr w:type="spellEnd"/>
-      <w:r>
-        <w:rPr>
-          <w:rFonts w:ascii="Times New Roman" w:eastAsia="Times New Roman" w:hAnsi="Times New Roman" w:cs="Times New Roman"/>
-          <w:i/>
-          <w:color w:val="FF0000"/>
-          <w:sz w:val="20"/>
-          <w:szCs w:val="20"/>
-        </w:rPr>
-        <w:t xml:space="preserve"> </w:t>
-      </w:r>
-      <w:proofErr w:type="spellStart"/>
-      <w:r>
-        <w:rPr>
-          <w:rFonts w:ascii="Times New Roman" w:eastAsia="Times New Roman" w:hAnsi="Times New Roman" w:cs="Times New Roman"/>
-          <w:i/>
-          <w:color w:val="FF0000"/>
-          <w:sz w:val="20"/>
-          <w:szCs w:val="20"/>
-        </w:rPr>
-        <w:t>scrie</w:t>
-      </w:r>
-      <w:proofErr w:type="spellEnd"/>
-      <w:r>
-        <w:rPr>
-          <w:rFonts w:ascii="Times New Roman" w:eastAsia="Times New Roman" w:hAnsi="Times New Roman" w:cs="Times New Roman"/>
-          <w:i/>
-          <w:color w:val="FF0000"/>
-          <w:sz w:val="20"/>
-          <w:szCs w:val="20"/>
-        </w:rPr>
-        <w:t xml:space="preserve"> o mica </w:t>
-      </w:r>
-      <w:proofErr w:type="spellStart"/>
-      <w:proofErr w:type="gramStart"/>
-      <w:r>
-        <w:rPr>
-          <w:rFonts w:ascii="Times New Roman" w:eastAsia="Times New Roman" w:hAnsi="Times New Roman" w:cs="Times New Roman"/>
-          <w:i/>
-          <w:color w:val="FF0000"/>
-          <w:sz w:val="20"/>
-          <w:szCs w:val="20"/>
-        </w:rPr>
-        <w:t>introducere</w:t>
-      </w:r>
-      <w:proofErr w:type="spellEnd"/>
-      <w:r>
-        <w:rPr>
-          <w:rFonts w:ascii="Times New Roman" w:eastAsia="Times New Roman" w:hAnsi="Times New Roman" w:cs="Times New Roman"/>
-          <w:i/>
-          <w:color w:val="FF0000"/>
-          <w:sz w:val="20"/>
-          <w:szCs w:val="20"/>
-        </w:rPr>
-        <w:t>./</w:t>
-      </w:r>
-      <w:proofErr w:type="gramEnd"/>
-      <w:r>
-        <w:rPr>
-          <w:rFonts w:ascii="Times New Roman" w:eastAsia="Times New Roman" w:hAnsi="Times New Roman" w:cs="Times New Roman"/>
-          <w:i/>
-          <w:color w:val="FF0000"/>
-          <w:sz w:val="20"/>
-          <w:szCs w:val="20"/>
-        </w:rPr>
-        <w:t xml:space="preserve">&gt; </w:t>
-      </w:r>
-    </w:p>
-    <w:p>
-      <w:pPr>
-        <w:ind w:firstLine="720"/>
-        <w:rPr>
-          <w:rFonts w:ascii="Times New Roman" w:eastAsia="Times New Roman" w:hAnsi="Times New Roman" w:cs="Times New Roman"/>
-          <w:i/>
-          <w:color w:val="FF0000"/>
-          <w:sz w:val="20"/>
-          <w:szCs w:val="20"/>
-        </w:rPr>
-      </w:pPr>
-    </w:p>
-    <w:p>
-      <w:pPr>
-        <w:pStyle w:val="Heading2"/>
-        <w:rPr>
-          <w:rFonts w:ascii="Times New Roman" w:hAnsi="Times New Roman" w:cs="Times New Roman"/>
-        </w:rPr>
-      </w:pPr>
-      <w:bookmarkStart w:id="14" w:name="_Toc97792725"/>
-      <w:r>
-        <w:rPr>
-          <w:rFonts w:ascii="Times New Roman" w:hAnsi="Times New Roman" w:cs="Times New Roman"/>
-        </w:rPr>
-        <w:t>4.1 Non-functional requirements</w:t>
-      </w:r>
-      <w:bookmarkEnd w:id="14"/>
-    </w:p>
-    <w:p>
-      <w:pPr>
-        <w:ind w:firstLine="720"/>
-        <w:rPr>
-          <w:rFonts w:ascii="Times New Roman" w:hAnsi="Times New Roman" w:cs="Times New Roman"/>
-        </w:rPr>
-      </w:pPr>
-    </w:p>
-    <w:p>
-      <w:pPr>
-        <w:ind w:firstLine="720"/>
-        <w:rPr>
-          <w:rFonts w:ascii="Times New Roman" w:eastAsia="Times New Roman" w:hAnsi="Times New Roman" w:cs="Times New Roman"/>
-          <w:i/>
-          <w:color w:val="FF0000"/>
-          <w:sz w:val="20"/>
-          <w:szCs w:val="20"/>
-        </w:rPr>
-      </w:pPr>
-      <w:r>
-        <w:rPr>
-          <w:rFonts w:ascii="Times New Roman" w:eastAsia="Times New Roman" w:hAnsi="Times New Roman" w:cs="Times New Roman"/>
-          <w:i/>
-          <w:color w:val="FF0000"/>
-          <w:sz w:val="20"/>
-          <w:szCs w:val="20"/>
-        </w:rPr>
-        <w:t xml:space="preserve">&lt; </w:t>
-      </w:r>
-      <w:proofErr w:type="spellStart"/>
-      <w:r>
-        <w:rPr>
-          <w:rFonts w:ascii="Times New Roman" w:eastAsia="Times New Roman" w:hAnsi="Times New Roman" w:cs="Times New Roman"/>
-          <w:i/>
-          <w:color w:val="FF0000"/>
-          <w:sz w:val="20"/>
-          <w:szCs w:val="20"/>
-        </w:rPr>
-        <w:t>Specificatiile</w:t>
-      </w:r>
-      <w:proofErr w:type="spellEnd"/>
-      <w:r>
-        <w:rPr>
-          <w:rFonts w:ascii="Times New Roman" w:eastAsia="Times New Roman" w:hAnsi="Times New Roman" w:cs="Times New Roman"/>
-          <w:i/>
-          <w:color w:val="FF0000"/>
-          <w:sz w:val="20"/>
-          <w:szCs w:val="20"/>
-        </w:rPr>
-        <w:t xml:space="preserve"> non-</w:t>
-      </w:r>
-      <w:proofErr w:type="spellStart"/>
-      <w:r>
-        <w:rPr>
-          <w:rFonts w:ascii="Times New Roman" w:eastAsia="Times New Roman" w:hAnsi="Times New Roman" w:cs="Times New Roman"/>
-          <w:i/>
-          <w:color w:val="FF0000"/>
-          <w:sz w:val="20"/>
-          <w:szCs w:val="20"/>
-        </w:rPr>
-        <w:t>functionale</w:t>
-      </w:r>
-      <w:proofErr w:type="spellEnd"/>
-      <w:r>
-        <w:rPr>
-          <w:rFonts w:ascii="Times New Roman" w:eastAsia="Times New Roman" w:hAnsi="Times New Roman" w:cs="Times New Roman"/>
-          <w:i/>
-          <w:color w:val="FF0000"/>
-          <w:sz w:val="20"/>
-          <w:szCs w:val="20"/>
-        </w:rPr>
-        <w:t xml:space="preserve"> ale </w:t>
-      </w:r>
-      <w:proofErr w:type="spellStart"/>
-      <w:r>
-        <w:rPr>
-          <w:rFonts w:ascii="Times New Roman" w:eastAsia="Times New Roman" w:hAnsi="Times New Roman" w:cs="Times New Roman"/>
-          <w:i/>
-          <w:color w:val="FF0000"/>
-          <w:sz w:val="20"/>
-          <w:szCs w:val="20"/>
-        </w:rPr>
-        <w:t>aplicatiei</w:t>
-      </w:r>
-      <w:proofErr w:type="spellEnd"/>
-      <w:r>
-        <w:rPr>
-          <w:rFonts w:ascii="Times New Roman" w:eastAsia="Times New Roman" w:hAnsi="Times New Roman" w:cs="Times New Roman"/>
-          <w:i/>
-          <w:color w:val="FF0000"/>
-          <w:sz w:val="20"/>
-          <w:szCs w:val="20"/>
-        </w:rPr>
-        <w:t xml:space="preserve">. Se </w:t>
-      </w:r>
-      <w:proofErr w:type="spellStart"/>
-      <w:r>
-        <w:rPr>
-          <w:rFonts w:ascii="Times New Roman" w:eastAsia="Times New Roman" w:hAnsi="Times New Roman" w:cs="Times New Roman"/>
-          <w:i/>
-          <w:color w:val="FF0000"/>
-          <w:sz w:val="20"/>
-          <w:szCs w:val="20"/>
-        </w:rPr>
-        <w:t>va</w:t>
-      </w:r>
-      <w:proofErr w:type="spellEnd"/>
-      <w:r>
-        <w:rPr>
-          <w:rFonts w:ascii="Times New Roman" w:eastAsia="Times New Roman" w:hAnsi="Times New Roman" w:cs="Times New Roman"/>
-          <w:i/>
-          <w:color w:val="FF0000"/>
-          <w:sz w:val="20"/>
-          <w:szCs w:val="20"/>
-        </w:rPr>
-        <w:t xml:space="preserve"> </w:t>
-      </w:r>
-      <w:proofErr w:type="spellStart"/>
-      <w:r>
-        <w:rPr>
-          <w:rFonts w:ascii="Times New Roman" w:eastAsia="Times New Roman" w:hAnsi="Times New Roman" w:cs="Times New Roman"/>
-          <w:i/>
-          <w:color w:val="FF0000"/>
-          <w:sz w:val="20"/>
-          <w:szCs w:val="20"/>
-        </w:rPr>
-        <w:t>discuta</w:t>
-      </w:r>
-      <w:proofErr w:type="spellEnd"/>
-      <w:r>
-        <w:rPr>
-          <w:rFonts w:ascii="Times New Roman" w:eastAsia="Times New Roman" w:hAnsi="Times New Roman" w:cs="Times New Roman"/>
-          <w:i/>
-          <w:color w:val="FF0000"/>
-          <w:sz w:val="20"/>
-          <w:szCs w:val="20"/>
-        </w:rPr>
-        <w:t xml:space="preserve"> la </w:t>
-      </w:r>
-      <w:proofErr w:type="spellStart"/>
-      <w:proofErr w:type="gramStart"/>
-      <w:r>
-        <w:rPr>
-          <w:rFonts w:ascii="Times New Roman" w:eastAsia="Times New Roman" w:hAnsi="Times New Roman" w:cs="Times New Roman"/>
-          <w:i/>
-          <w:color w:val="FF0000"/>
-          <w:sz w:val="20"/>
-          <w:szCs w:val="20"/>
-        </w:rPr>
-        <w:t>laborator</w:t>
-      </w:r>
-      <w:proofErr w:type="spellEnd"/>
-      <w:r>
-        <w:rPr>
-          <w:rFonts w:ascii="Times New Roman" w:eastAsia="Times New Roman" w:hAnsi="Times New Roman" w:cs="Times New Roman"/>
-          <w:i/>
-          <w:color w:val="FF0000"/>
-          <w:sz w:val="20"/>
-          <w:szCs w:val="20"/>
-        </w:rPr>
-        <w:t>./</w:t>
-      </w:r>
-      <w:proofErr w:type="gramEnd"/>
-      <w:r>
-        <w:rPr>
-          <w:rFonts w:ascii="Times New Roman" w:eastAsia="Times New Roman" w:hAnsi="Times New Roman" w:cs="Times New Roman"/>
-          <w:i/>
-          <w:color w:val="FF0000"/>
-          <w:sz w:val="20"/>
-          <w:szCs w:val="20"/>
-        </w:rPr>
-        <w:t xml:space="preserve">&gt; </w:t>
-      </w:r>
-    </w:p>
-    <w:p>
-      <w:pPr>
-        <w:rPr>
-          <w:rFonts w:ascii="Times New Roman" w:hAnsi="Times New Roman" w:cs="Times New Roman"/>
-        </w:rPr>
-      </w:pPr>
-    </w:p>
-    <w:p>
-      <w:pPr>
-        <w:rPr>
-          <w:rFonts w:ascii="Times New Roman" w:hAnsi="Times New Roman" w:cs="Times New Roman"/>
-        </w:rPr>
-      </w:pPr>
-    </w:p>
-    <w:p>
-      <w:pPr>
-        <w:pStyle w:val="Heading2"/>
-        <w:rPr>
-          <w:rFonts w:ascii="Times New Roman" w:hAnsi="Times New Roman" w:cs="Times New Roman"/>
-        </w:rPr>
-      </w:pPr>
-      <w:bookmarkStart w:id="15" w:name="_Toc97792726"/>
-      <w:r>
-        <w:rPr>
-          <w:rFonts w:ascii="Times New Roman" w:hAnsi="Times New Roman" w:cs="Times New Roman"/>
-        </w:rPr>
-        <w:t>4.2 Design constraints</w:t>
-      </w:r>
-      <w:bookmarkEnd w:id="15"/>
-    </w:p>
-    <w:p>
-      <w:pPr>
-        <w:rPr>
-          <w:rFonts w:ascii="Times New Roman" w:hAnsi="Times New Roman" w:cs="Times New Roman"/>
-        </w:rPr>
-      </w:pPr>
-    </w:p>
-    <w:p>
-      <w:pPr>
-        <w:ind w:firstLine="720"/>
-        <w:rPr>
-          <w:rFonts w:ascii="Times New Roman" w:eastAsia="Times New Roman" w:hAnsi="Times New Roman" w:cs="Times New Roman"/>
-          <w:i/>
-          <w:color w:val="FF0000"/>
-          <w:sz w:val="20"/>
-          <w:szCs w:val="20"/>
-        </w:rPr>
-      </w:pPr>
-      <w:r>
-        <w:rPr>
-          <w:rFonts w:ascii="Times New Roman" w:eastAsia="Times New Roman" w:hAnsi="Times New Roman" w:cs="Times New Roman"/>
-          <w:i/>
-          <w:color w:val="FF0000"/>
-          <w:sz w:val="20"/>
-          <w:szCs w:val="20"/>
-        </w:rPr>
-        <w:t xml:space="preserve">&lt; Se </w:t>
-      </w:r>
-      <w:proofErr w:type="spellStart"/>
-      <w:r>
-        <w:rPr>
-          <w:rFonts w:ascii="Times New Roman" w:eastAsia="Times New Roman" w:hAnsi="Times New Roman" w:cs="Times New Roman"/>
-          <w:i/>
-          <w:color w:val="FF0000"/>
-          <w:sz w:val="20"/>
-          <w:szCs w:val="20"/>
-        </w:rPr>
-        <w:t>va</w:t>
-      </w:r>
-      <w:proofErr w:type="spellEnd"/>
-      <w:r>
-        <w:rPr>
-          <w:rFonts w:ascii="Times New Roman" w:eastAsia="Times New Roman" w:hAnsi="Times New Roman" w:cs="Times New Roman"/>
-          <w:i/>
-          <w:color w:val="FF0000"/>
-          <w:sz w:val="20"/>
-          <w:szCs w:val="20"/>
-        </w:rPr>
-        <w:t xml:space="preserve"> </w:t>
-      </w:r>
-      <w:proofErr w:type="spellStart"/>
-      <w:r>
-        <w:rPr>
-          <w:rFonts w:ascii="Times New Roman" w:eastAsia="Times New Roman" w:hAnsi="Times New Roman" w:cs="Times New Roman"/>
-          <w:i/>
-          <w:color w:val="FF0000"/>
-          <w:sz w:val="20"/>
-          <w:szCs w:val="20"/>
-        </w:rPr>
-        <w:t>discuta</w:t>
-      </w:r>
-      <w:proofErr w:type="spellEnd"/>
-      <w:r>
-        <w:rPr>
-          <w:rFonts w:ascii="Times New Roman" w:eastAsia="Times New Roman" w:hAnsi="Times New Roman" w:cs="Times New Roman"/>
-          <w:i/>
-          <w:color w:val="FF0000"/>
-          <w:sz w:val="20"/>
-          <w:szCs w:val="20"/>
-        </w:rPr>
-        <w:t xml:space="preserve"> la </w:t>
-      </w:r>
-      <w:proofErr w:type="spellStart"/>
-      <w:proofErr w:type="gramStart"/>
-      <w:r>
-        <w:rPr>
-          <w:rFonts w:ascii="Times New Roman" w:eastAsia="Times New Roman" w:hAnsi="Times New Roman" w:cs="Times New Roman"/>
-          <w:i/>
-          <w:color w:val="FF0000"/>
-          <w:sz w:val="20"/>
-          <w:szCs w:val="20"/>
-        </w:rPr>
-        <w:t>laborator</w:t>
-      </w:r>
-      <w:proofErr w:type="spellEnd"/>
-      <w:r>
-        <w:rPr>
-          <w:rFonts w:ascii="Times New Roman" w:eastAsia="Times New Roman" w:hAnsi="Times New Roman" w:cs="Times New Roman"/>
-          <w:i/>
-          <w:color w:val="FF0000"/>
-          <w:sz w:val="20"/>
-          <w:szCs w:val="20"/>
-        </w:rPr>
-        <w:t>./</w:t>
-      </w:r>
-      <w:proofErr w:type="gramEnd"/>
-      <w:r>
-        <w:rPr>
-          <w:rFonts w:ascii="Times New Roman" w:eastAsia="Times New Roman" w:hAnsi="Times New Roman" w:cs="Times New Roman"/>
-          <w:i/>
-          <w:color w:val="FF0000"/>
-          <w:sz w:val="20"/>
-          <w:szCs w:val="20"/>
-        </w:rPr>
-        <w:t xml:space="preserve">&gt; </w:t>
-      </w:r>
-    </w:p>
-    <w:p>
-      <w:pPr>
-        <w:rPr>
-          <w:rFonts w:ascii="Times New Roman" w:hAnsi="Times New Roman" w:cs="Times New Roman"/>
-        </w:rPr>
-      </w:pPr>
-    </w:p>
-    <w:p>
-      <w:pPr>
-        <w:rPr>
-          <w:rFonts w:ascii="Times New Roman" w:hAnsi="Times New Roman" w:cs="Times New Roman"/>
-        </w:rPr>
-      </w:pPr>
-    </w:p>
-    <w:p>
-      <w:pPr>
-        <w:rPr>
-          <w:rFonts w:ascii="Times New Roman" w:hAnsi="Times New Roman" w:cs="Times New Roman"/>
-        </w:rPr>
-      </w:pPr>
-    </w:p>
-    <w:p>
-      <w:pPr>
-        <w:rPr>
-          <w:rFonts w:ascii="Times New Roman" w:hAnsi="Times New Roman" w:cs="Times New Roman"/>
-        </w:rPr>
-      </w:pPr>
-    </w:p>
-    <w:p>
-      <w:pPr>
-        <w:pStyle w:val="Heading1"/>
-        <w:rPr>
-          <w:rFonts w:ascii="Times New Roman" w:hAnsi="Times New Roman" w:cs="Times New Roman"/>
-        </w:rPr>
-      </w:pPr>
-      <w:bookmarkStart w:id="16" w:name="_Toc97792727"/>
-      <w:r>
-        <w:rPr>
-          <w:rFonts w:ascii="Times New Roman" w:hAnsi="Times New Roman" w:cs="Times New Roman"/>
-        </w:rPr>
-        <w:t>V Testing</w:t>
-      </w:r>
-      <w:bookmarkEnd w:id="16"/>
-    </w:p>
-    <w:p>
-      <w:pPr>
-        <w:ind w:firstLine="720"/>
-        <w:rPr>
-          <w:rFonts w:ascii="Times New Roman" w:hAnsi="Times New Roman" w:cs="Times New Roman"/>
-        </w:rPr>
-      </w:pPr>
-    </w:p>
-    <w:p>
-      <w:pPr>
-        <w:ind w:firstLine="720"/>
-        <w:rPr>
-          <w:rFonts w:ascii="Times New Roman" w:eastAsia="Times New Roman" w:hAnsi="Times New Roman" w:cs="Times New Roman"/>
-          <w:i/>
-          <w:color w:val="FF0000"/>
-          <w:sz w:val="20"/>
-          <w:szCs w:val="20"/>
-        </w:rPr>
-      </w:pPr>
-      <w:r>
-        <w:rPr>
-          <w:rFonts w:ascii="Times New Roman" w:eastAsia="Times New Roman" w:hAnsi="Times New Roman" w:cs="Times New Roman"/>
-          <w:i/>
-          <w:color w:val="FF0000"/>
-          <w:sz w:val="20"/>
-          <w:szCs w:val="20"/>
-        </w:rPr>
-        <w:t xml:space="preserve">&lt; Se </w:t>
-      </w:r>
-      <w:proofErr w:type="spellStart"/>
-      <w:r>
-        <w:rPr>
-          <w:rFonts w:ascii="Times New Roman" w:eastAsia="Times New Roman" w:hAnsi="Times New Roman" w:cs="Times New Roman"/>
-          <w:i/>
-          <w:color w:val="FF0000"/>
-          <w:sz w:val="20"/>
-          <w:szCs w:val="20"/>
-        </w:rPr>
-        <w:t>va</w:t>
-      </w:r>
-      <w:proofErr w:type="spellEnd"/>
-      <w:r>
-        <w:rPr>
-          <w:rFonts w:ascii="Times New Roman" w:eastAsia="Times New Roman" w:hAnsi="Times New Roman" w:cs="Times New Roman"/>
-          <w:i/>
-          <w:color w:val="FF0000"/>
-          <w:sz w:val="20"/>
-          <w:szCs w:val="20"/>
-        </w:rPr>
-        <w:t xml:space="preserve"> </w:t>
-      </w:r>
-      <w:proofErr w:type="spellStart"/>
-      <w:r>
-        <w:rPr>
-          <w:rFonts w:ascii="Times New Roman" w:eastAsia="Times New Roman" w:hAnsi="Times New Roman" w:cs="Times New Roman"/>
-          <w:i/>
-          <w:color w:val="FF0000"/>
-          <w:sz w:val="20"/>
-          <w:szCs w:val="20"/>
-        </w:rPr>
-        <w:t>discuta</w:t>
-      </w:r>
-      <w:proofErr w:type="spellEnd"/>
-      <w:r>
-        <w:rPr>
-          <w:rFonts w:ascii="Times New Roman" w:eastAsia="Times New Roman" w:hAnsi="Times New Roman" w:cs="Times New Roman"/>
-          <w:i/>
-          <w:color w:val="FF0000"/>
-          <w:sz w:val="20"/>
-          <w:szCs w:val="20"/>
-        </w:rPr>
-        <w:t xml:space="preserve"> la </w:t>
-      </w:r>
-      <w:proofErr w:type="spellStart"/>
-      <w:proofErr w:type="gramStart"/>
-      <w:r>
-        <w:rPr>
-          <w:rFonts w:ascii="Times New Roman" w:eastAsia="Times New Roman" w:hAnsi="Times New Roman" w:cs="Times New Roman"/>
-          <w:i/>
-          <w:color w:val="FF0000"/>
-          <w:sz w:val="20"/>
-          <w:szCs w:val="20"/>
-        </w:rPr>
-        <w:t>laborator</w:t>
-      </w:r>
-      <w:proofErr w:type="spellEnd"/>
-      <w:r>
-        <w:rPr>
-          <w:rFonts w:ascii="Times New Roman" w:eastAsia="Times New Roman" w:hAnsi="Times New Roman" w:cs="Times New Roman"/>
-          <w:i/>
-          <w:color w:val="FF0000"/>
-          <w:sz w:val="20"/>
-          <w:szCs w:val="20"/>
-        </w:rPr>
-        <w:t>./</w:t>
-      </w:r>
-      <w:proofErr w:type="gramEnd"/>
-      <w:r>
-        <w:rPr>
-          <w:rFonts w:ascii="Times New Roman" w:eastAsia="Times New Roman" w:hAnsi="Times New Roman" w:cs="Times New Roman"/>
-          <w:i/>
-          <w:color w:val="FF0000"/>
-          <w:sz w:val="20"/>
-          <w:szCs w:val="20"/>
-        </w:rPr>
-        <w:t xml:space="preserve">&gt; </w:t>
-      </w:r>
-    </w:p>
-    <w:p>
-      <w:pPr>
-        <w:rPr>
-          <w:rFonts w:ascii="Times New Roman" w:hAnsi="Times New Roman" w:cs="Times New Roman"/>
-        </w:rPr>
-      </w:pPr>
-    </w:p>
-    <w:p>
-      <w:pPr>
-        <w:pStyle w:val="Heading2"/>
-        <w:rPr>
-          <w:rFonts w:ascii="Times New Roman" w:hAnsi="Times New Roman" w:cs="Times New Roman"/>
-        </w:rPr>
-      </w:pPr>
-      <w:bookmarkStart w:id="17" w:name="_Toc97792728"/>
-      <w:r>
-        <w:rPr>
-          <w:rFonts w:ascii="Times New Roman" w:hAnsi="Times New Roman" w:cs="Times New Roman"/>
-        </w:rPr>
-        <w:t>5.1 Testing methods/frameworks</w:t>
-      </w:r>
-      <w:bookmarkEnd w:id="17"/>
-      <w:r>
-        <w:rPr>
-          <w:rFonts w:ascii="Times New Roman" w:hAnsi="Times New Roman" w:cs="Times New Roman"/>
-        </w:rPr>
-        <w:t xml:space="preserve"> </w:t>
-      </w:r>
-    </w:p>
-    <w:p>
-      <w:pPr>
-        <w:rPr>
-          <w:rFonts w:ascii="Times New Roman" w:hAnsi="Times New Roman" w:cs="Times New Roman"/>
-        </w:rPr>
-      </w:pPr>
-    </w:p>
-    <w:p>
-      <w:pPr>
-        <w:rPr>
-          <w:rFonts w:ascii="Times New Roman" w:hAnsi="Times New Roman" w:cs="Times New Roman"/>
-        </w:rPr>
-      </w:pPr>
-    </w:p>
-    <w:p>
-      <w:pPr>
-        <w:pStyle w:val="Heading2"/>
-        <w:rPr>
-          <w:rFonts w:ascii="Times New Roman" w:hAnsi="Times New Roman" w:cs="Times New Roman"/>
-        </w:rPr>
-      </w:pPr>
-      <w:bookmarkStart w:id="18" w:name="_Toc97792729"/>
-      <w:r>
-        <w:rPr>
-          <w:rFonts w:ascii="Times New Roman" w:hAnsi="Times New Roman" w:cs="Times New Roman"/>
-        </w:rPr>
         <w:t>5.2 Future improvements</w:t>
       </w:r>
       <w:bookmarkEnd w:id="18"/>
@@ -5569,7 +5557,7 @@
     </w:p>
     <w:p>
       <w:pPr>
-        <w:pStyle w:val="Heading1"/>
+        <w:pStyle w:val="Ttulo1"/>
         <w:rPr>
           <w:rFonts w:ascii="Times New Roman" w:hAnsi="Times New Roman" w:cs="Times New Roman"/>
         </w:rPr>
@@ -5593,8 +5581,8 @@
       <w:bookmarkEnd w:id="20"/>
     </w:p>
     <w:sectPr>
-      <w:headerReference w:type="default" r:id="rId18"/>
-      <w:footerReference w:type="default" r:id="rId19"/>
+      <w:headerReference w:type="default" r:id="rId20"/>
+      <w:footerReference w:type="default" r:id="rId21"/>
       <w:pgSz w:w="12240" w:h="15840"/>
       <w:pgMar w:top="1440" w:right="1440" w:bottom="1440" w:left="1440" w:header="720" w:footer="720" w:gutter="0"/>
       <w:pgNumType w:start="1"/>
@@ -6071,6 +6059,208 @@
     </w:lvl>
   </w:abstractNum>
   <w:abstractNum w:abstractNumId="1" w15:restartNumberingAfterBreak="0">
+    <w:nsid w:val="127B3D80"/>
+    <w:multiLevelType w:val="hybridMultilevel"/>
+    <w:tmpl w:val="EE3ABDB4"/>
+    <w:lvl w:ilvl="0" w:tplc="B290CD5C">
+      <w:start w:val="1"/>
+      <w:numFmt w:val="decimal"/>
+      <w:lvlText w:val="4.2.%1"/>
+      <w:lvlJc w:val="left"/>
+      <w:pPr>
+        <w:ind w:left="720" w:hanging="360"/>
+      </w:pPr>
+      <w:rPr>
+        <w:rFonts w:hint="default"/>
+      </w:rPr>
+    </w:lvl>
+    <w:lvl w:ilvl="1" w:tplc="04090019" w:tentative="1">
+      <w:start w:val="1"/>
+      <w:numFmt w:val="lowerLetter"/>
+      <w:lvlText w:val="%2."/>
+      <w:lvlJc w:val="left"/>
+      <w:pPr>
+        <w:ind w:left="1440" w:hanging="360"/>
+      </w:pPr>
+    </w:lvl>
+    <w:lvl w:ilvl="2" w:tplc="0409001B" w:tentative="1">
+      <w:start w:val="1"/>
+      <w:numFmt w:val="lowerRoman"/>
+      <w:lvlText w:val="%3."/>
+      <w:lvlJc w:val="right"/>
+      <w:pPr>
+        <w:ind w:left="2160" w:hanging="180"/>
+      </w:pPr>
+    </w:lvl>
+    <w:lvl w:ilvl="3" w:tplc="0409000F" w:tentative="1">
+      <w:start w:val="1"/>
+      <w:numFmt w:val="decimal"/>
+      <w:lvlText w:val="%4."/>
+      <w:lvlJc w:val="left"/>
+      <w:pPr>
+        <w:ind w:left="2880" w:hanging="360"/>
+      </w:pPr>
+    </w:lvl>
+    <w:lvl w:ilvl="4" w:tplc="04090019" w:tentative="1">
+      <w:start w:val="1"/>
+      <w:numFmt w:val="lowerLetter"/>
+      <w:lvlText w:val="%5."/>
+      <w:lvlJc w:val="left"/>
+      <w:pPr>
+        <w:ind w:left="3600" w:hanging="360"/>
+      </w:pPr>
+    </w:lvl>
+    <w:lvl w:ilvl="5" w:tplc="0409001B" w:tentative="1">
+      <w:start w:val="1"/>
+      <w:numFmt w:val="lowerRoman"/>
+      <w:lvlText w:val="%6."/>
+      <w:lvlJc w:val="right"/>
+      <w:pPr>
+        <w:ind w:left="4320" w:hanging="180"/>
+      </w:pPr>
+    </w:lvl>
+    <w:lvl w:ilvl="6" w:tplc="0409000F" w:tentative="1">
+      <w:start w:val="1"/>
+      <w:numFmt w:val="decimal"/>
+      <w:lvlText w:val="%7."/>
+      <w:lvlJc w:val="left"/>
+      <w:pPr>
+        <w:ind w:left="5040" w:hanging="360"/>
+      </w:pPr>
+    </w:lvl>
+    <w:lvl w:ilvl="7" w:tplc="04090019" w:tentative="1">
+      <w:start w:val="1"/>
+      <w:numFmt w:val="lowerLetter"/>
+      <w:lvlText w:val="%8."/>
+      <w:lvlJc w:val="left"/>
+      <w:pPr>
+        <w:ind w:left="5760" w:hanging="360"/>
+      </w:pPr>
+    </w:lvl>
+    <w:lvl w:ilvl="8" w:tplc="0409001B" w:tentative="1">
+      <w:start w:val="1"/>
+      <w:numFmt w:val="lowerRoman"/>
+      <w:lvlText w:val="%9."/>
+      <w:lvlJc w:val="right"/>
+      <w:pPr>
+        <w:ind w:left="6480" w:hanging="180"/>
+      </w:pPr>
+    </w:lvl>
+  </w:abstractNum>
+  <w:abstractNum w:abstractNumId="2" w15:restartNumberingAfterBreak="0">
+    <w:nsid w:val="23B92FA2"/>
+    <w:multiLevelType w:val="hybridMultilevel"/>
+    <w:tmpl w:val="1E783160"/>
+    <w:lvl w:ilvl="0" w:tplc="04090001">
+      <w:start w:val="1"/>
+      <w:numFmt w:val="bullet"/>
+      <w:lvlText w:val=""/>
+      <w:lvlJc w:val="left"/>
+      <w:pPr>
+        <w:ind w:left="720" w:hanging="360"/>
+      </w:pPr>
+      <w:rPr>
+        <w:rFonts w:ascii="Symbol" w:hAnsi="Symbol" w:hint="default"/>
+      </w:rPr>
+    </w:lvl>
+    <w:lvl w:ilvl="1" w:tplc="04090003" w:tentative="1">
+      <w:start w:val="1"/>
+      <w:numFmt w:val="bullet"/>
+      <w:lvlText w:val="o"/>
+      <w:lvlJc w:val="left"/>
+      <w:pPr>
+        <w:ind w:left="1440" w:hanging="360"/>
+      </w:pPr>
+      <w:rPr>
+        <w:rFonts w:ascii="Courier New" w:hAnsi="Courier New" w:cs="Courier New" w:hint="default"/>
+      </w:rPr>
+    </w:lvl>
+    <w:lvl w:ilvl="2" w:tplc="04090005" w:tentative="1">
+      <w:start w:val="1"/>
+      <w:numFmt w:val="bullet"/>
+      <w:lvlText w:val=""/>
+      <w:lvlJc w:val="left"/>
+      <w:pPr>
+        <w:ind w:left="2160" w:hanging="360"/>
+      </w:pPr>
+      <w:rPr>
+        <w:rFonts w:ascii="Wingdings" w:hAnsi="Wingdings" w:hint="default"/>
+      </w:rPr>
+    </w:lvl>
+    <w:lvl w:ilvl="3" w:tplc="04090001" w:tentative="1">
+      <w:start w:val="1"/>
+      <w:numFmt w:val="bullet"/>
+      <w:lvlText w:val=""/>
+      <w:lvlJc w:val="left"/>
+      <w:pPr>
+        <w:ind w:left="2880" w:hanging="360"/>
+      </w:pPr>
+      <w:rPr>
+        <w:rFonts w:ascii="Symbol" w:hAnsi="Symbol" w:hint="default"/>
+      </w:rPr>
+    </w:lvl>
+    <w:lvl w:ilvl="4" w:tplc="04090003" w:tentative="1">
+      <w:start w:val="1"/>
+      <w:numFmt w:val="bullet"/>
+      <w:lvlText w:val="o"/>
+      <w:lvlJc w:val="left"/>
+      <w:pPr>
+        <w:ind w:left="3600" w:hanging="360"/>
+      </w:pPr>
+      <w:rPr>
+        <w:rFonts w:ascii="Courier New" w:hAnsi="Courier New" w:cs="Courier New" w:hint="default"/>
+      </w:rPr>
+    </w:lvl>
+    <w:lvl w:ilvl="5" w:tplc="04090005" w:tentative="1">
+      <w:start w:val="1"/>
+      <w:numFmt w:val="bullet"/>
+      <w:lvlText w:val=""/>
+      <w:lvlJc w:val="left"/>
+      <w:pPr>
+        <w:ind w:left="4320" w:hanging="360"/>
+      </w:pPr>
+      <w:rPr>
+        <w:rFonts w:ascii="Wingdings" w:hAnsi="Wingdings" w:hint="default"/>
+      </w:rPr>
+    </w:lvl>
+    <w:lvl w:ilvl="6" w:tplc="04090001" w:tentative="1">
+      <w:start w:val="1"/>
+      <w:numFmt w:val="bullet"/>
+      <w:lvlText w:val=""/>
+      <w:lvlJc w:val="left"/>
+      <w:pPr>
+        <w:ind w:left="5040" w:hanging="360"/>
+      </w:pPr>
+      <w:rPr>
+        <w:rFonts w:ascii="Symbol" w:hAnsi="Symbol" w:hint="default"/>
+      </w:rPr>
+    </w:lvl>
+    <w:lvl w:ilvl="7" w:tplc="04090003" w:tentative="1">
+      <w:start w:val="1"/>
+      <w:numFmt w:val="bullet"/>
+      <w:lvlText w:val="o"/>
+      <w:lvlJc w:val="left"/>
+      <w:pPr>
+        <w:ind w:left="5760" w:hanging="360"/>
+      </w:pPr>
+      <w:rPr>
+        <w:rFonts w:ascii="Courier New" w:hAnsi="Courier New" w:cs="Courier New" w:hint="default"/>
+      </w:rPr>
+    </w:lvl>
+    <w:lvl w:ilvl="8" w:tplc="04090005" w:tentative="1">
+      <w:start w:val="1"/>
+      <w:numFmt w:val="bullet"/>
+      <w:lvlText w:val=""/>
+      <w:lvlJc w:val="left"/>
+      <w:pPr>
+        <w:ind w:left="6480" w:hanging="360"/>
+      </w:pPr>
+      <w:rPr>
+        <w:rFonts w:ascii="Wingdings" w:hAnsi="Wingdings" w:hint="default"/>
+      </w:rPr>
+    </w:lvl>
+  </w:abstractNum>
+  <w:abstractNum w:abstractNumId="3" w15:restartNumberingAfterBreak="0">
     <w:nsid w:val="29195346"/>
     <w:multiLevelType w:val="multilevel"/>
     <w:tmpl w:val="B1660F00"/>
@@ -6219,7 +6409,7 @@
       </w:rPr>
     </w:lvl>
   </w:abstractNum>
-  <w:abstractNum w:abstractNumId="2" w15:restartNumberingAfterBreak="0">
+  <w:abstractNum w:abstractNumId="4" w15:restartNumberingAfterBreak="0">
     <w:nsid w:val="2CB005CB"/>
     <w:multiLevelType w:val="hybridMultilevel"/>
     <w:tmpl w:val="EEC8354A"/>
@@ -6332,7 +6522,7 @@
       </w:rPr>
     </w:lvl>
   </w:abstractNum>
-  <w:abstractNum w:abstractNumId="3" w15:restartNumberingAfterBreak="0">
+  <w:abstractNum w:abstractNumId="5" w15:restartNumberingAfterBreak="0">
     <w:nsid w:val="31EB5241"/>
     <w:multiLevelType w:val="hybridMultilevel"/>
     <w:tmpl w:val="B7A82DD4"/>
@@ -6445,7 +6635,322 @@
       </w:rPr>
     </w:lvl>
   </w:abstractNum>
-  <w:abstractNum w:abstractNumId="4" w15:restartNumberingAfterBreak="0">
+  <w:abstractNum w:abstractNumId="6" w15:restartNumberingAfterBreak="0">
+    <w:nsid w:val="42A7431C"/>
+    <w:multiLevelType w:val="hybridMultilevel"/>
+    <w:tmpl w:val="B4E08A5C"/>
+    <w:lvl w:ilvl="0" w:tplc="04090001">
+      <w:start w:val="1"/>
+      <w:numFmt w:val="bullet"/>
+      <w:lvlText w:val=""/>
+      <w:lvlJc w:val="left"/>
+      <w:pPr>
+        <w:ind w:left="720" w:hanging="360"/>
+      </w:pPr>
+      <w:rPr>
+        <w:rFonts w:ascii="Symbol" w:hAnsi="Symbol" w:hint="default"/>
+      </w:rPr>
+    </w:lvl>
+    <w:lvl w:ilvl="1" w:tplc="04090003" w:tentative="1">
+      <w:start w:val="1"/>
+      <w:numFmt w:val="bullet"/>
+      <w:lvlText w:val="o"/>
+      <w:lvlJc w:val="left"/>
+      <w:pPr>
+        <w:ind w:left="1440" w:hanging="360"/>
+      </w:pPr>
+      <w:rPr>
+        <w:rFonts w:ascii="Courier New" w:hAnsi="Courier New" w:cs="Courier New" w:hint="default"/>
+      </w:rPr>
+    </w:lvl>
+    <w:lvl w:ilvl="2" w:tplc="04090005" w:tentative="1">
+      <w:start w:val="1"/>
+      <w:numFmt w:val="bullet"/>
+      <w:lvlText w:val=""/>
+      <w:lvlJc w:val="left"/>
+      <w:pPr>
+        <w:ind w:left="2160" w:hanging="360"/>
+      </w:pPr>
+      <w:rPr>
+        <w:rFonts w:ascii="Wingdings" w:hAnsi="Wingdings" w:hint="default"/>
+      </w:rPr>
+    </w:lvl>
+    <w:lvl w:ilvl="3" w:tplc="04090001" w:tentative="1">
+      <w:start w:val="1"/>
+      <w:numFmt w:val="bullet"/>
+      <w:lvlText w:val=""/>
+      <w:lvlJc w:val="left"/>
+      <w:pPr>
+        <w:ind w:left="2880" w:hanging="360"/>
+      </w:pPr>
+      <w:rPr>
+        <w:rFonts w:ascii="Symbol" w:hAnsi="Symbol" w:hint="default"/>
+      </w:rPr>
+    </w:lvl>
+    <w:lvl w:ilvl="4" w:tplc="04090003" w:tentative="1">
+      <w:start w:val="1"/>
+      <w:numFmt w:val="bullet"/>
+      <w:lvlText w:val="o"/>
+      <w:lvlJc w:val="left"/>
+      <w:pPr>
+        <w:ind w:left="3600" w:hanging="360"/>
+      </w:pPr>
+      <w:rPr>
+        <w:rFonts w:ascii="Courier New" w:hAnsi="Courier New" w:cs="Courier New" w:hint="default"/>
+      </w:rPr>
+    </w:lvl>
+    <w:lvl w:ilvl="5" w:tplc="04090005" w:tentative="1">
+      <w:start w:val="1"/>
+      <w:numFmt w:val="bullet"/>
+      <w:lvlText w:val=""/>
+      <w:lvlJc w:val="left"/>
+      <w:pPr>
+        <w:ind w:left="4320" w:hanging="360"/>
+      </w:pPr>
+      <w:rPr>
+        <w:rFonts w:ascii="Wingdings" w:hAnsi="Wingdings" w:hint="default"/>
+      </w:rPr>
+    </w:lvl>
+    <w:lvl w:ilvl="6" w:tplc="04090001" w:tentative="1">
+      <w:start w:val="1"/>
+      <w:numFmt w:val="bullet"/>
+      <w:lvlText w:val=""/>
+      <w:lvlJc w:val="left"/>
+      <w:pPr>
+        <w:ind w:left="5040" w:hanging="360"/>
+      </w:pPr>
+      <w:rPr>
+        <w:rFonts w:ascii="Symbol" w:hAnsi="Symbol" w:hint="default"/>
+      </w:rPr>
+    </w:lvl>
+    <w:lvl w:ilvl="7" w:tplc="04090003" w:tentative="1">
+      <w:start w:val="1"/>
+      <w:numFmt w:val="bullet"/>
+      <w:lvlText w:val="o"/>
+      <w:lvlJc w:val="left"/>
+      <w:pPr>
+        <w:ind w:left="5760" w:hanging="360"/>
+      </w:pPr>
+      <w:rPr>
+        <w:rFonts w:ascii="Courier New" w:hAnsi="Courier New" w:cs="Courier New" w:hint="default"/>
+      </w:rPr>
+    </w:lvl>
+    <w:lvl w:ilvl="8" w:tplc="04090005" w:tentative="1">
+      <w:start w:val="1"/>
+      <w:numFmt w:val="bullet"/>
+      <w:lvlText w:val=""/>
+      <w:lvlJc w:val="left"/>
+      <w:pPr>
+        <w:ind w:left="6480" w:hanging="360"/>
+      </w:pPr>
+      <w:rPr>
+        <w:rFonts w:ascii="Wingdings" w:hAnsi="Wingdings" w:hint="default"/>
+      </w:rPr>
+    </w:lvl>
+  </w:abstractNum>
+  <w:abstractNum w:abstractNumId="7" w15:restartNumberingAfterBreak="0">
+    <w:nsid w:val="471D61ED"/>
+    <w:multiLevelType w:val="hybridMultilevel"/>
+    <w:tmpl w:val="A49470F6"/>
+    <w:lvl w:ilvl="0" w:tplc="602CD1D0">
+      <w:start w:val="1"/>
+      <w:numFmt w:val="decimal"/>
+      <w:lvlText w:val="4.2.%1"/>
+      <w:lvlJc w:val="left"/>
+      <w:pPr>
+        <w:ind w:left="720" w:hanging="360"/>
+      </w:pPr>
+      <w:rPr>
+        <w:rFonts w:hint="default"/>
+      </w:rPr>
+    </w:lvl>
+    <w:lvl w:ilvl="1" w:tplc="04090019">
+      <w:start w:val="1"/>
+      <w:numFmt w:val="lowerLetter"/>
+      <w:lvlText w:val="%2."/>
+      <w:lvlJc w:val="left"/>
+      <w:pPr>
+        <w:ind w:left="1440" w:hanging="360"/>
+      </w:pPr>
+    </w:lvl>
+    <w:lvl w:ilvl="2" w:tplc="0409001B" w:tentative="1">
+      <w:start w:val="1"/>
+      <w:numFmt w:val="lowerRoman"/>
+      <w:lvlText w:val="%3."/>
+      <w:lvlJc w:val="right"/>
+      <w:pPr>
+        <w:ind w:left="2160" w:hanging="180"/>
+      </w:pPr>
+    </w:lvl>
+    <w:lvl w:ilvl="3" w:tplc="0409000F" w:tentative="1">
+      <w:start w:val="1"/>
+      <w:numFmt w:val="decimal"/>
+      <w:lvlText w:val="%4."/>
+      <w:lvlJc w:val="left"/>
+      <w:pPr>
+        <w:ind w:left="2880" w:hanging="360"/>
+      </w:pPr>
+    </w:lvl>
+    <w:lvl w:ilvl="4" w:tplc="04090019" w:tentative="1">
+      <w:start w:val="1"/>
+      <w:numFmt w:val="lowerLetter"/>
+      <w:lvlText w:val="%5."/>
+      <w:lvlJc w:val="left"/>
+      <w:pPr>
+        <w:ind w:left="3600" w:hanging="360"/>
+      </w:pPr>
+    </w:lvl>
+    <w:lvl w:ilvl="5" w:tplc="0409001B" w:tentative="1">
+      <w:start w:val="1"/>
+      <w:numFmt w:val="lowerRoman"/>
+      <w:lvlText w:val="%6."/>
+      <w:lvlJc w:val="right"/>
+      <w:pPr>
+        <w:ind w:left="4320" w:hanging="180"/>
+      </w:pPr>
+    </w:lvl>
+    <w:lvl w:ilvl="6" w:tplc="0409000F" w:tentative="1">
+      <w:start w:val="1"/>
+      <w:numFmt w:val="decimal"/>
+      <w:lvlText w:val="%7."/>
+      <w:lvlJc w:val="left"/>
+      <w:pPr>
+        <w:ind w:left="5040" w:hanging="360"/>
+      </w:pPr>
+    </w:lvl>
+    <w:lvl w:ilvl="7" w:tplc="04090019" w:tentative="1">
+      <w:start w:val="1"/>
+      <w:numFmt w:val="lowerLetter"/>
+      <w:lvlText w:val="%8."/>
+      <w:lvlJc w:val="left"/>
+      <w:pPr>
+        <w:ind w:left="5760" w:hanging="360"/>
+      </w:pPr>
+    </w:lvl>
+    <w:lvl w:ilvl="8" w:tplc="0409001B" w:tentative="1">
+      <w:start w:val="1"/>
+      <w:numFmt w:val="lowerRoman"/>
+      <w:lvlText w:val="%9."/>
+      <w:lvlJc w:val="right"/>
+      <w:pPr>
+        <w:ind w:left="6480" w:hanging="180"/>
+      </w:pPr>
+    </w:lvl>
+  </w:abstractNum>
+  <w:abstractNum w:abstractNumId="8" w15:restartNumberingAfterBreak="0">
+    <w:nsid w:val="4BA25DD8"/>
+    <w:multiLevelType w:val="hybridMultilevel"/>
+    <w:tmpl w:val="D97CE9CE"/>
+    <w:lvl w:ilvl="0" w:tplc="04090001">
+      <w:start w:val="1"/>
+      <w:numFmt w:val="bullet"/>
+      <w:lvlText w:val=""/>
+      <w:lvlJc w:val="left"/>
+      <w:pPr>
+        <w:ind w:left="720" w:hanging="360"/>
+      </w:pPr>
+      <w:rPr>
+        <w:rFonts w:ascii="Symbol" w:hAnsi="Symbol" w:hint="default"/>
+      </w:rPr>
+    </w:lvl>
+    <w:lvl w:ilvl="1" w:tplc="04090003" w:tentative="1">
+      <w:start w:val="1"/>
+      <w:numFmt w:val="bullet"/>
+      <w:lvlText w:val="o"/>
+      <w:lvlJc w:val="left"/>
+      <w:pPr>
+        <w:ind w:left="1440" w:hanging="360"/>
+      </w:pPr>
+      <w:rPr>
+        <w:rFonts w:ascii="Courier New" w:hAnsi="Courier New" w:cs="Courier New" w:hint="default"/>
+      </w:rPr>
+    </w:lvl>
+    <w:lvl w:ilvl="2" w:tplc="04090005" w:tentative="1">
+      <w:start w:val="1"/>
+      <w:numFmt w:val="bullet"/>
+      <w:lvlText w:val=""/>
+      <w:lvlJc w:val="left"/>
+      <w:pPr>
+        <w:ind w:left="2160" w:hanging="360"/>
+      </w:pPr>
+      <w:rPr>
+        <w:rFonts w:ascii="Wingdings" w:hAnsi="Wingdings" w:hint="default"/>
+      </w:rPr>
+    </w:lvl>
+    <w:lvl w:ilvl="3" w:tplc="04090001" w:tentative="1">
+      <w:start w:val="1"/>
+      <w:numFmt w:val="bullet"/>
+      <w:lvlText w:val=""/>
+      <w:lvlJc w:val="left"/>
+      <w:pPr>
+        <w:ind w:left="2880" w:hanging="360"/>
+      </w:pPr>
+      <w:rPr>
+        <w:rFonts w:ascii="Symbol" w:hAnsi="Symbol" w:hint="default"/>
+      </w:rPr>
+    </w:lvl>
+    <w:lvl w:ilvl="4" w:tplc="04090003" w:tentative="1">
+      <w:start w:val="1"/>
+      <w:numFmt w:val="bullet"/>
+      <w:lvlText w:val="o"/>
+      <w:lvlJc w:val="left"/>
+      <w:pPr>
+        <w:ind w:left="3600" w:hanging="360"/>
+      </w:pPr>
+      <w:rPr>
+        <w:rFonts w:ascii="Courier New" w:hAnsi="Courier New" w:cs="Courier New" w:hint="default"/>
+      </w:rPr>
+    </w:lvl>
+    <w:lvl w:ilvl="5" w:tplc="04090005" w:tentative="1">
+      <w:start w:val="1"/>
+      <w:numFmt w:val="bullet"/>
+      <w:lvlText w:val=""/>
+      <w:lvlJc w:val="left"/>
+      <w:pPr>
+        <w:ind w:left="4320" w:hanging="360"/>
+      </w:pPr>
+      <w:rPr>
+        <w:rFonts w:ascii="Wingdings" w:hAnsi="Wingdings" w:hint="default"/>
+      </w:rPr>
+    </w:lvl>
+    <w:lvl w:ilvl="6" w:tplc="04090001" w:tentative="1">
+      <w:start w:val="1"/>
+      <w:numFmt w:val="bullet"/>
+      <w:lvlText w:val=""/>
+      <w:lvlJc w:val="left"/>
+      <w:pPr>
+        <w:ind w:left="5040" w:hanging="360"/>
+      </w:pPr>
+      <w:rPr>
+        <w:rFonts w:ascii="Symbol" w:hAnsi="Symbol" w:hint="default"/>
+      </w:rPr>
+    </w:lvl>
+    <w:lvl w:ilvl="7" w:tplc="04090003" w:tentative="1">
+      <w:start w:val="1"/>
+      <w:numFmt w:val="bullet"/>
+      <w:lvlText w:val="o"/>
+      <w:lvlJc w:val="left"/>
+      <w:pPr>
+        <w:ind w:left="5760" w:hanging="360"/>
+      </w:pPr>
+      <w:rPr>
+        <w:rFonts w:ascii="Courier New" w:hAnsi="Courier New" w:cs="Courier New" w:hint="default"/>
+      </w:rPr>
+    </w:lvl>
+    <w:lvl w:ilvl="8" w:tplc="04090005" w:tentative="1">
+      <w:start w:val="1"/>
+      <w:numFmt w:val="bullet"/>
+      <w:lvlText w:val=""/>
+      <w:lvlJc w:val="left"/>
+      <w:pPr>
+        <w:ind w:left="6480" w:hanging="360"/>
+      </w:pPr>
+      <w:rPr>
+        <w:rFonts w:ascii="Wingdings" w:hAnsi="Wingdings" w:hint="default"/>
+      </w:rPr>
+    </w:lvl>
+  </w:abstractNum>
+  <w:abstractNum w:abstractNumId="9" w15:restartNumberingAfterBreak="0">
     <w:nsid w:val="56F11E59"/>
     <w:multiLevelType w:val="multilevel"/>
     <w:tmpl w:val="D4B6E0A2"/>
@@ -6558,7 +7063,7 @@
       </w:rPr>
     </w:lvl>
   </w:abstractNum>
-  <w:abstractNum w:abstractNumId="5" w15:restartNumberingAfterBreak="0">
+  <w:abstractNum w:abstractNumId="10" w15:restartNumberingAfterBreak="0">
     <w:nsid w:val="6097420F"/>
     <w:multiLevelType w:val="multilevel"/>
     <w:tmpl w:val="F4BC954E"/>
@@ -6707,7 +7212,7 @@
       </w:rPr>
     </w:lvl>
   </w:abstractNum>
-  <w:abstractNum w:abstractNumId="6" w15:restartNumberingAfterBreak="0">
+  <w:abstractNum w:abstractNumId="11" w15:restartNumberingAfterBreak="0">
     <w:nsid w:val="670E4D1C"/>
     <w:multiLevelType w:val="multilevel"/>
     <w:tmpl w:val="E398E0C0"/>
@@ -6856,7 +7361,120 @@
       </w:rPr>
     </w:lvl>
   </w:abstractNum>
-  <w:abstractNum w:abstractNumId="7" w15:restartNumberingAfterBreak="0">
+  <w:abstractNum w:abstractNumId="12" w15:restartNumberingAfterBreak="0">
+    <w:nsid w:val="6AA34EA6"/>
+    <w:multiLevelType w:val="hybridMultilevel"/>
+    <w:tmpl w:val="06262750"/>
+    <w:lvl w:ilvl="0" w:tplc="04090001">
+      <w:start w:val="1"/>
+      <w:numFmt w:val="bullet"/>
+      <w:lvlText w:val=""/>
+      <w:lvlJc w:val="left"/>
+      <w:pPr>
+        <w:ind w:left="720" w:hanging="360"/>
+      </w:pPr>
+      <w:rPr>
+        <w:rFonts w:ascii="Symbol" w:hAnsi="Symbol" w:hint="default"/>
+      </w:rPr>
+    </w:lvl>
+    <w:lvl w:ilvl="1" w:tplc="04090003">
+      <w:start w:val="1"/>
+      <w:numFmt w:val="bullet"/>
+      <w:lvlText w:val="o"/>
+      <w:lvlJc w:val="left"/>
+      <w:pPr>
+        <w:ind w:left="1440" w:hanging="360"/>
+      </w:pPr>
+      <w:rPr>
+        <w:rFonts w:ascii="Courier New" w:hAnsi="Courier New" w:cs="Courier New" w:hint="default"/>
+      </w:rPr>
+    </w:lvl>
+    <w:lvl w:ilvl="2" w:tplc="04090005">
+      <w:start w:val="1"/>
+      <w:numFmt w:val="bullet"/>
+      <w:lvlText w:val=""/>
+      <w:lvlJc w:val="left"/>
+      <w:pPr>
+        <w:ind w:left="2160" w:hanging="360"/>
+      </w:pPr>
+      <w:rPr>
+        <w:rFonts w:ascii="Wingdings" w:hAnsi="Wingdings" w:hint="default"/>
+      </w:rPr>
+    </w:lvl>
+    <w:lvl w:ilvl="3" w:tplc="04090001">
+      <w:start w:val="1"/>
+      <w:numFmt w:val="bullet"/>
+      <w:lvlText w:val=""/>
+      <w:lvlJc w:val="left"/>
+      <w:pPr>
+        <w:ind w:left="2880" w:hanging="360"/>
+      </w:pPr>
+      <w:rPr>
+        <w:rFonts w:ascii="Symbol" w:hAnsi="Symbol" w:hint="default"/>
+      </w:rPr>
+    </w:lvl>
+    <w:lvl w:ilvl="4" w:tplc="04090003">
+      <w:start w:val="1"/>
+      <w:numFmt w:val="bullet"/>
+      <w:lvlText w:val="o"/>
+      <w:lvlJc w:val="left"/>
+      <w:pPr>
+        <w:ind w:left="3600" w:hanging="360"/>
+      </w:pPr>
+      <w:rPr>
+        <w:rFonts w:ascii="Courier New" w:hAnsi="Courier New" w:cs="Courier New" w:hint="default"/>
+      </w:rPr>
+    </w:lvl>
+    <w:lvl w:ilvl="5" w:tplc="04090005">
+      <w:start w:val="1"/>
+      <w:numFmt w:val="bullet"/>
+      <w:lvlText w:val=""/>
+      <w:lvlJc w:val="left"/>
+      <w:pPr>
+        <w:ind w:left="4320" w:hanging="360"/>
+      </w:pPr>
+      <w:rPr>
+        <w:rFonts w:ascii="Wingdings" w:hAnsi="Wingdings" w:hint="default"/>
+      </w:rPr>
+    </w:lvl>
+    <w:lvl w:ilvl="6" w:tplc="04090001">
+      <w:start w:val="1"/>
+      <w:numFmt w:val="bullet"/>
+      <w:lvlText w:val=""/>
+      <w:lvlJc w:val="left"/>
+      <w:pPr>
+        <w:ind w:left="5040" w:hanging="360"/>
+      </w:pPr>
+      <w:rPr>
+        <w:rFonts w:ascii="Symbol" w:hAnsi="Symbol" w:hint="default"/>
+      </w:rPr>
+    </w:lvl>
+    <w:lvl w:ilvl="7" w:tplc="04090003">
+      <w:start w:val="1"/>
+      <w:numFmt w:val="bullet"/>
+      <w:lvlText w:val="o"/>
+      <w:lvlJc w:val="left"/>
+      <w:pPr>
+        <w:ind w:left="5760" w:hanging="360"/>
+      </w:pPr>
+      <w:rPr>
+        <w:rFonts w:ascii="Courier New" w:hAnsi="Courier New" w:cs="Courier New" w:hint="default"/>
+      </w:rPr>
+    </w:lvl>
+    <w:lvl w:ilvl="8" w:tplc="04090005" w:tentative="1">
+      <w:start w:val="1"/>
+      <w:numFmt w:val="bullet"/>
+      <w:lvlText w:val=""/>
+      <w:lvlJc w:val="left"/>
+      <w:pPr>
+        <w:ind w:left="6480" w:hanging="360"/>
+      </w:pPr>
+      <w:rPr>
+        <w:rFonts w:ascii="Wingdings" w:hAnsi="Wingdings" w:hint="default"/>
+      </w:rPr>
+    </w:lvl>
+  </w:abstractNum>
+  <w:abstractNum w:abstractNumId="13" w15:restartNumberingAfterBreak="0">
     <w:nsid w:val="74842AD2"/>
     <w:multiLevelType w:val="multilevel"/>
     <w:tmpl w:val="DEFA98CC"/>
@@ -7002,6 +7620,119 @@
       <w:rPr>
         <w:rFonts w:ascii="Courier New" w:hAnsi="Courier New" w:hint="default"/>
         <w:sz w:val="20"/>
+      </w:rPr>
+    </w:lvl>
+  </w:abstractNum>
+  <w:abstractNum w:abstractNumId="14" w15:restartNumberingAfterBreak="0">
+    <w:nsid w:val="771D68A0"/>
+    <w:multiLevelType w:val="hybridMultilevel"/>
+    <w:tmpl w:val="13B8E0F6"/>
+    <w:lvl w:ilvl="0" w:tplc="04090001">
+      <w:start w:val="1"/>
+      <w:numFmt w:val="bullet"/>
+      <w:lvlText w:val=""/>
+      <w:lvlJc w:val="left"/>
+      <w:pPr>
+        <w:ind w:left="720" w:hanging="360"/>
+      </w:pPr>
+      <w:rPr>
+        <w:rFonts w:ascii="Symbol" w:hAnsi="Symbol" w:hint="default"/>
+      </w:rPr>
+    </w:lvl>
+    <w:lvl w:ilvl="1" w:tplc="04090003" w:tentative="1">
+      <w:start w:val="1"/>
+      <w:numFmt w:val="bullet"/>
+      <w:lvlText w:val="o"/>
+      <w:lvlJc w:val="left"/>
+      <w:pPr>
+        <w:ind w:left="1440" w:hanging="360"/>
+      </w:pPr>
+      <w:rPr>
+        <w:rFonts w:ascii="Courier New" w:hAnsi="Courier New" w:cs="Courier New" w:hint="default"/>
+      </w:rPr>
+    </w:lvl>
+    <w:lvl w:ilvl="2" w:tplc="04090005" w:tentative="1">
+      <w:start w:val="1"/>
+      <w:numFmt w:val="bullet"/>
+      <w:lvlText w:val=""/>
+      <w:lvlJc w:val="left"/>
+      <w:pPr>
+        <w:ind w:left="2160" w:hanging="360"/>
+      </w:pPr>
+      <w:rPr>
+        <w:rFonts w:ascii="Wingdings" w:hAnsi="Wingdings" w:hint="default"/>
+      </w:rPr>
+    </w:lvl>
+    <w:lvl w:ilvl="3" w:tplc="04090001" w:tentative="1">
+      <w:start w:val="1"/>
+      <w:numFmt w:val="bullet"/>
+      <w:lvlText w:val=""/>
+      <w:lvlJc w:val="left"/>
+      <w:pPr>
+        <w:ind w:left="2880" w:hanging="360"/>
+      </w:pPr>
+      <w:rPr>
+        <w:rFonts w:ascii="Symbol" w:hAnsi="Symbol" w:hint="default"/>
+      </w:rPr>
+    </w:lvl>
+    <w:lvl w:ilvl="4" w:tplc="04090003" w:tentative="1">
+      <w:start w:val="1"/>
+      <w:numFmt w:val="bullet"/>
+      <w:lvlText w:val="o"/>
+      <w:lvlJc w:val="left"/>
+      <w:pPr>
+        <w:ind w:left="3600" w:hanging="360"/>
+      </w:pPr>
+      <w:rPr>
+        <w:rFonts w:ascii="Courier New" w:hAnsi="Courier New" w:cs="Courier New" w:hint="default"/>
+      </w:rPr>
+    </w:lvl>
+    <w:lvl w:ilvl="5" w:tplc="04090005" w:tentative="1">
+      <w:start w:val="1"/>
+      <w:numFmt w:val="bullet"/>
+      <w:lvlText w:val=""/>
+      <w:lvlJc w:val="left"/>
+      <w:pPr>
+        <w:ind w:left="4320" w:hanging="360"/>
+      </w:pPr>
+      <w:rPr>
+        <w:rFonts w:ascii="Wingdings" w:hAnsi="Wingdings" w:hint="default"/>
+      </w:rPr>
+    </w:lvl>
+    <w:lvl w:ilvl="6" w:tplc="04090001" w:tentative="1">
+      <w:start w:val="1"/>
+      <w:numFmt w:val="bullet"/>
+      <w:lvlText w:val=""/>
+      <w:lvlJc w:val="left"/>
+      <w:pPr>
+        <w:ind w:left="5040" w:hanging="360"/>
+      </w:pPr>
+      <w:rPr>
+        <w:rFonts w:ascii="Symbol" w:hAnsi="Symbol" w:hint="default"/>
+      </w:rPr>
+    </w:lvl>
+    <w:lvl w:ilvl="7" w:tplc="04090003" w:tentative="1">
+      <w:start w:val="1"/>
+      <w:numFmt w:val="bullet"/>
+      <w:lvlText w:val="o"/>
+      <w:lvlJc w:val="left"/>
+      <w:pPr>
+        <w:ind w:left="5760" w:hanging="360"/>
+      </w:pPr>
+      <w:rPr>
+        <w:rFonts w:ascii="Courier New" w:hAnsi="Courier New" w:cs="Courier New" w:hint="default"/>
+      </w:rPr>
+    </w:lvl>
+    <w:lvl w:ilvl="8" w:tplc="04090005" w:tentative="1">
+      <w:start w:val="1"/>
+      <w:numFmt w:val="bullet"/>
+      <w:lvlText w:val=""/>
+      <w:lvlJc w:val="left"/>
+      <w:pPr>
+        <w:ind w:left="6480" w:hanging="360"/>
+      </w:pPr>
+      <w:rPr>
+        <w:rFonts w:ascii="Wingdings" w:hAnsi="Wingdings" w:hint="default"/>
       </w:rPr>
     </w:lvl>
   </w:abstractNum>
@@ -7009,25 +7740,46 @@
     <w:abstractNumId w:val="0"/>
   </w:num>
   <w:num w:numId="2">
+    <w:abstractNumId w:val="9"/>
+  </w:num>
+  <w:num w:numId="3">
+    <w:abstractNumId w:val="11"/>
+  </w:num>
+  <w:num w:numId="4">
+    <w:abstractNumId w:val="10"/>
+  </w:num>
+  <w:num w:numId="5">
+    <w:abstractNumId w:val="3"/>
+  </w:num>
+  <w:num w:numId="6">
+    <w:abstractNumId w:val="13"/>
+  </w:num>
+  <w:num w:numId="7">
+    <w:abstractNumId w:val="5"/>
+  </w:num>
+  <w:num w:numId="8">
     <w:abstractNumId w:val="4"/>
   </w:num>
-  <w:num w:numId="3">
+  <w:num w:numId="9">
+    <w:abstractNumId w:val="1"/>
+  </w:num>
+  <w:num w:numId="10">
+    <w:abstractNumId w:val="14"/>
+  </w:num>
+  <w:num w:numId="11">
+    <w:abstractNumId w:val="12"/>
+  </w:num>
+  <w:num w:numId="12">
+    <w:abstractNumId w:val="2"/>
+  </w:num>
+  <w:num w:numId="13">
     <w:abstractNumId w:val="6"/>
   </w:num>
-  <w:num w:numId="4">
-    <w:abstractNumId w:val="5"/>
+  <w:num w:numId="14">
+    <w:abstractNumId w:val="8"/>
   </w:num>
-  <w:num w:numId="5">
-    <w:abstractNumId w:val="1"/>
-  </w:num>
-  <w:num w:numId="6">
+  <w:num w:numId="15">
     <w:abstractNumId w:val="7"/>
-  </w:num>
-  <w:num w:numId="7">
-    <w:abstractNumId w:val="3"/>
-  </w:num>
-  <w:num w:numId="8">
-    <w:abstractNumId w:val="2"/>
   </w:num>
 </w:numbering>
 </file>
@@ -7432,11 +8184,11 @@
     <w:qFormat/>
     <w:rsid w:val="008F6A47"/>
   </w:style>
-  <w:style w:type="paragraph" w:styleId="Heading1">
+  <w:style w:type="paragraph" w:styleId="Ttulo1">
     <w:name w:val="heading 1"/>
     <w:basedOn w:val="Normal"/>
     <w:next w:val="Normal"/>
-    <w:link w:val="Heading1Char"/>
+    <w:link w:val="Ttulo1Car"/>
     <w:uiPriority w:val="9"/>
     <w:qFormat/>
     <w:rsid w:val="008E2811"/>
@@ -7455,11 +8207,11 @@
       <w:szCs w:val="28"/>
     </w:rPr>
   </w:style>
-  <w:style w:type="paragraph" w:styleId="Heading2">
+  <w:style w:type="paragraph" w:styleId="Ttulo2">
     <w:name w:val="heading 2"/>
     <w:basedOn w:val="Normal"/>
     <w:next w:val="Normal"/>
-    <w:link w:val="Heading2Char"/>
+    <w:link w:val="Ttulo2Car"/>
     <w:uiPriority w:val="9"/>
     <w:unhideWhenUsed/>
     <w:qFormat/>
@@ -7479,7 +8231,7 @@
       <w:szCs w:val="26"/>
     </w:rPr>
   </w:style>
-  <w:style w:type="paragraph" w:styleId="Heading3">
+  <w:style w:type="paragraph" w:styleId="Ttulo3">
     <w:name w:val="heading 3"/>
     <w:basedOn w:val="Normal"/>
     <w:next w:val="Normal"/>
@@ -7495,7 +8247,7 @@
       <w:szCs w:val="28"/>
     </w:rPr>
   </w:style>
-  <w:style w:type="paragraph" w:styleId="Heading4">
+  <w:style w:type="paragraph" w:styleId="Ttulo4">
     <w:name w:val="heading 4"/>
     <w:basedOn w:val="Normal"/>
     <w:next w:val="Normal"/>
@@ -7511,7 +8263,7 @@
       <w:szCs w:val="24"/>
     </w:rPr>
   </w:style>
-  <w:style w:type="paragraph" w:styleId="Heading5">
+  <w:style w:type="paragraph" w:styleId="Ttulo5">
     <w:name w:val="heading 5"/>
     <w:basedOn w:val="Normal"/>
     <w:next w:val="Normal"/>
@@ -7525,7 +8277,7 @@
       <w:b/>
     </w:rPr>
   </w:style>
-  <w:style w:type="paragraph" w:styleId="Heading6">
+  <w:style w:type="paragraph" w:styleId="Ttulo6">
     <w:name w:val="heading 6"/>
     <w:basedOn w:val="Normal"/>
     <w:next w:val="Normal"/>
@@ -7541,13 +8293,35 @@
       <w:szCs w:val="20"/>
     </w:rPr>
   </w:style>
-  <w:style w:type="character" w:default="1" w:styleId="DefaultParagraphFont">
+  <w:style w:type="paragraph" w:styleId="Ttulo7">
+    <w:name w:val="heading 7"/>
+    <w:basedOn w:val="Normal"/>
+    <w:next w:val="Normal"/>
+    <w:link w:val="Ttulo7Car"/>
+    <w:uiPriority w:val="9"/>
+    <w:unhideWhenUsed/>
+    <w:qFormat/>
+    <w:rsid w:val="00073AD0"/>
+    <w:pPr>
+      <w:keepNext/>
+      <w:keepLines/>
+      <w:spacing w:before="40" w:after="0"/>
+      <w:outlineLvl w:val="6"/>
+    </w:pPr>
+    <w:rPr>
+      <w:rFonts w:asciiTheme="majorHAnsi" w:eastAsiaTheme="majorEastAsia" w:hAnsiTheme="majorHAnsi" w:cstheme="majorBidi"/>
+      <w:i/>
+      <w:iCs/>
+      <w:color w:val="243F60" w:themeColor="accent1" w:themeShade="7F"/>
+    </w:rPr>
+  </w:style>
+  <w:style w:type="character" w:default="1" w:styleId="Fuentedeprrafopredeter">
     <w:name w:val="Default Paragraph Font"/>
     <w:uiPriority w:val="1"/>
     <w:semiHidden/>
     <w:unhideWhenUsed/>
   </w:style>
-  <w:style w:type="table" w:default="1" w:styleId="TableNormal">
+  <w:style w:type="table" w:default="1" w:styleId="Tablanormal">
     <w:name w:val="Normal Table"/>
     <w:uiPriority w:val="99"/>
     <w:semiHidden/>
@@ -7562,17 +8336,17 @@
       </w:tblCellMar>
     </w:tblPr>
   </w:style>
-  <w:style w:type="numbering" w:default="1" w:styleId="NoList">
+  <w:style w:type="numbering" w:default="1" w:styleId="Sinlista">
     <w:name w:val="No List"/>
     <w:uiPriority w:val="99"/>
     <w:semiHidden/>
     <w:unhideWhenUsed/>
   </w:style>
-  <w:style w:type="paragraph" w:styleId="Title">
+  <w:style w:type="paragraph" w:styleId="Ttulo">
     <w:name w:val="Title"/>
     <w:basedOn w:val="Normal"/>
     <w:next w:val="Normal"/>
-    <w:link w:val="TitleChar"/>
+    <w:link w:val="TtuloCar"/>
     <w:qFormat/>
     <w:rsid w:val="00D75743"/>
     <w:pPr>
@@ -7587,10 +8361,10 @@
       <w:szCs w:val="20"/>
     </w:rPr>
   </w:style>
-  <w:style w:type="character" w:customStyle="1" w:styleId="Heading1Char">
-    <w:name w:val="Heading 1 Char"/>
-    <w:basedOn w:val="DefaultParagraphFont"/>
-    <w:link w:val="Heading1"/>
+  <w:style w:type="character" w:customStyle="1" w:styleId="Ttulo1Car">
+    <w:name w:val="Título 1 Car"/>
+    <w:basedOn w:val="Fuentedeprrafopredeter"/>
+    <w:link w:val="Ttulo1"/>
     <w:uiPriority w:val="9"/>
     <w:rsid w:val="008E2811"/>
     <w:rPr>
@@ -7602,9 +8376,9 @@
       <w:szCs w:val="28"/>
     </w:rPr>
   </w:style>
-  <w:style w:type="paragraph" w:styleId="TOCHeading">
+  <w:style w:type="paragraph" w:styleId="TtuloTDC">
     <w:name w:val="TOC Heading"/>
-    <w:basedOn w:val="Heading1"/>
+    <w:basedOn w:val="Ttulo1"/>
     <w:next w:val="Normal"/>
     <w:uiPriority w:val="39"/>
     <w:unhideWhenUsed/>
@@ -7617,10 +8391,10 @@
       <w:lang w:eastAsia="ja-JP"/>
     </w:rPr>
   </w:style>
-  <w:style w:type="paragraph" w:styleId="BalloonText">
+  <w:style w:type="paragraph" w:styleId="Textodeglobo">
     <w:name w:val="Balloon Text"/>
     <w:basedOn w:val="Normal"/>
-    <w:link w:val="BalloonTextChar"/>
+    <w:link w:val="TextodegloboCar"/>
     <w:uiPriority w:val="99"/>
     <w:semiHidden/>
     <w:unhideWhenUsed/>
@@ -7634,10 +8408,10 @@
       <w:szCs w:val="16"/>
     </w:rPr>
   </w:style>
-  <w:style w:type="character" w:customStyle="1" w:styleId="BalloonTextChar">
-    <w:name w:val="Balloon Text Char"/>
-    <w:basedOn w:val="DefaultParagraphFont"/>
-    <w:link w:val="BalloonText"/>
+  <w:style w:type="character" w:customStyle="1" w:styleId="TextodegloboCar">
+    <w:name w:val="Texto de globo Car"/>
+    <w:basedOn w:val="Fuentedeprrafopredeter"/>
+    <w:link w:val="Textodeglobo"/>
     <w:uiPriority w:val="99"/>
     <w:semiHidden/>
     <w:rsid w:val="008E2811"/>
@@ -7647,10 +8421,10 @@
       <w:szCs w:val="16"/>
     </w:rPr>
   </w:style>
-  <w:style w:type="character" w:customStyle="1" w:styleId="Heading2Char">
-    <w:name w:val="Heading 2 Char"/>
-    <w:basedOn w:val="DefaultParagraphFont"/>
-    <w:link w:val="Heading2"/>
+  <w:style w:type="character" w:customStyle="1" w:styleId="Ttulo2Car">
+    <w:name w:val="Título 2 Car"/>
+    <w:basedOn w:val="Fuentedeprrafopredeter"/>
+    <w:link w:val="Ttulo2"/>
     <w:uiPriority w:val="9"/>
     <w:rsid w:val="008E2811"/>
     <w:rPr>
@@ -7662,7 +8436,7 @@
       <w:szCs w:val="26"/>
     </w:rPr>
   </w:style>
-  <w:style w:type="paragraph" w:styleId="TOC1">
+  <w:style w:type="paragraph" w:styleId="TDC1">
     <w:name w:val="toc 1"/>
     <w:basedOn w:val="Normal"/>
     <w:next w:val="Normal"/>
@@ -7674,7 +8448,7 @@
       <w:spacing w:after="100"/>
     </w:pPr>
   </w:style>
-  <w:style w:type="paragraph" w:styleId="TOC2">
+  <w:style w:type="paragraph" w:styleId="TDC2">
     <w:name w:val="toc 2"/>
     <w:basedOn w:val="Normal"/>
     <w:next w:val="Normal"/>
@@ -7687,9 +8461,9 @@
       <w:ind w:left="220"/>
     </w:pPr>
   </w:style>
-  <w:style w:type="character" w:styleId="Hyperlink">
+  <w:style w:type="character" w:styleId="Hipervnculo">
     <w:name w:val="Hyperlink"/>
-    <w:basedOn w:val="DefaultParagraphFont"/>
+    <w:basedOn w:val="Fuentedeprrafopredeter"/>
     <w:uiPriority w:val="99"/>
     <w:unhideWhenUsed/>
     <w:rsid w:val="0075367A"/>
@@ -7698,10 +8472,10 @@
       <w:u w:val="single"/>
     </w:rPr>
   </w:style>
-  <w:style w:type="paragraph" w:styleId="Header">
+  <w:style w:type="paragraph" w:styleId="Encabezado">
     <w:name w:val="header"/>
     <w:basedOn w:val="Normal"/>
-    <w:link w:val="HeaderChar"/>
+    <w:link w:val="EncabezadoCar"/>
     <w:uiPriority w:val="99"/>
     <w:unhideWhenUsed/>
     <w:rsid w:val="0075367A"/>
@@ -7713,17 +8487,17 @@
       <w:spacing w:after="0" w:line="240" w:lineRule="auto"/>
     </w:pPr>
   </w:style>
-  <w:style w:type="character" w:customStyle="1" w:styleId="HeaderChar">
-    <w:name w:val="Header Char"/>
-    <w:basedOn w:val="DefaultParagraphFont"/>
-    <w:link w:val="Header"/>
+  <w:style w:type="character" w:customStyle="1" w:styleId="EncabezadoCar">
+    <w:name w:val="Encabezado Car"/>
+    <w:basedOn w:val="Fuentedeprrafopredeter"/>
+    <w:link w:val="Encabezado"/>
     <w:uiPriority w:val="99"/>
     <w:rsid w:val="0075367A"/>
   </w:style>
-  <w:style w:type="paragraph" w:styleId="Footer">
+  <w:style w:type="paragraph" w:styleId="Piedepgina">
     <w:name w:val="footer"/>
     <w:basedOn w:val="Normal"/>
-    <w:link w:val="FooterChar"/>
+    <w:link w:val="PiedepginaCar"/>
     <w:uiPriority w:val="99"/>
     <w:unhideWhenUsed/>
     <w:rsid w:val="0075367A"/>
@@ -7735,17 +8509,17 @@
       <w:spacing w:after="0" w:line="240" w:lineRule="auto"/>
     </w:pPr>
   </w:style>
-  <w:style w:type="character" w:customStyle="1" w:styleId="FooterChar">
-    <w:name w:val="Footer Char"/>
-    <w:basedOn w:val="DefaultParagraphFont"/>
-    <w:link w:val="Footer"/>
+  <w:style w:type="character" w:customStyle="1" w:styleId="PiedepginaCar">
+    <w:name w:val="Pie de página Car"/>
+    <w:basedOn w:val="Fuentedeprrafopredeter"/>
+    <w:link w:val="Piedepgina"/>
     <w:uiPriority w:val="99"/>
     <w:rsid w:val="0075367A"/>
   </w:style>
-  <w:style w:type="character" w:customStyle="1" w:styleId="TitleChar">
-    <w:name w:val="Title Char"/>
-    <w:basedOn w:val="DefaultParagraphFont"/>
-    <w:link w:val="Title"/>
+  <w:style w:type="character" w:customStyle="1" w:styleId="TtuloCar">
+    <w:name w:val="Título Car"/>
+    <w:basedOn w:val="Fuentedeprrafopredeter"/>
+    <w:link w:val="Ttulo"/>
     <w:rsid w:val="00D75743"/>
     <w:rPr>
       <w:rFonts w:ascii="Arial" w:eastAsia="Times New Roman" w:hAnsi="Arial" w:cs="Times New Roman"/>
@@ -7757,7 +8531,7 @@
   <w:style w:type="paragraph" w:customStyle="1" w:styleId="InfoBlue">
     <w:name w:val="InfoBlue"/>
     <w:basedOn w:val="Normal"/>
-    <w:next w:val="BodyText"/>
+    <w:next w:val="Textoindependiente"/>
     <w:autoRedefine/>
     <w:rsid w:val="00D75743"/>
     <w:pPr>
@@ -7773,10 +8547,10 @@
       <w:szCs w:val="20"/>
     </w:rPr>
   </w:style>
-  <w:style w:type="paragraph" w:styleId="BodyText">
+  <w:style w:type="paragraph" w:styleId="Textoindependiente">
     <w:name w:val="Body Text"/>
     <w:basedOn w:val="Normal"/>
-    <w:link w:val="BodyTextChar"/>
+    <w:link w:val="TextoindependienteCar"/>
     <w:uiPriority w:val="99"/>
     <w:semiHidden/>
     <w:unhideWhenUsed/>
@@ -7785,15 +8559,15 @@
       <w:spacing w:after="120"/>
     </w:pPr>
   </w:style>
-  <w:style w:type="character" w:customStyle="1" w:styleId="BodyTextChar">
-    <w:name w:val="Body Text Char"/>
-    <w:basedOn w:val="DefaultParagraphFont"/>
-    <w:link w:val="BodyText"/>
+  <w:style w:type="character" w:customStyle="1" w:styleId="TextoindependienteCar">
+    <w:name w:val="Texto independiente Car"/>
+    <w:basedOn w:val="Fuentedeprrafopredeter"/>
+    <w:link w:val="Textoindependiente"/>
     <w:uiPriority w:val="99"/>
     <w:semiHidden/>
     <w:rsid w:val="00D75743"/>
   </w:style>
-  <w:style w:type="paragraph" w:styleId="ListParagraph">
+  <w:style w:type="paragraph" w:styleId="Prrafodelista">
     <w:name w:val="List Paragraph"/>
     <w:basedOn w:val="Normal"/>
     <w:uiPriority w:val="34"/>
@@ -7804,9 +8578,9 @@
       <w:contextualSpacing/>
     </w:pPr>
   </w:style>
-  <w:style w:type="table" w:styleId="TableGrid">
+  <w:style w:type="table" w:styleId="Tablaconcuadrcula">
     <w:name w:val="Table Grid"/>
-    <w:basedOn w:val="TableNormal"/>
+    <w:basedOn w:val="Tablanormal"/>
     <w:uiPriority w:val="59"/>
     <w:rsid w:val="00F50F62"/>
     <w:pPr>
@@ -7823,9 +8597,9 @@
       </w:tblBorders>
     </w:tblPr>
   </w:style>
-  <w:style w:type="table" w:styleId="LightShading-Accent1">
+  <w:style w:type="table" w:styleId="Sombreadoclaro-nfasis1">
     <w:name w:val="Light Shading Accent 1"/>
-    <w:basedOn w:val="TableNormal"/>
+    <w:basedOn w:val="Tablanormal"/>
     <w:uiPriority w:val="60"/>
     <w:rsid w:val="00F50F62"/>
     <w:pPr>
@@ -7919,9 +8693,9 @@
       </w:tcPr>
     </w:tblStylePr>
   </w:style>
-  <w:style w:type="table" w:styleId="LightShading-Accent2">
+  <w:style w:type="table" w:styleId="Sombreadoclaro-nfasis2">
     <w:name w:val="Light Shading Accent 2"/>
-    <w:basedOn w:val="TableNormal"/>
+    <w:basedOn w:val="Tablanormal"/>
     <w:uiPriority w:val="60"/>
     <w:rsid w:val="00F50F62"/>
     <w:pPr>
@@ -8015,9 +8789,9 @@
       </w:tcPr>
     </w:tblStylePr>
   </w:style>
-  <w:style w:type="table" w:styleId="LightList-Accent5">
+  <w:style w:type="table" w:styleId="Listaclara-nfasis5">
     <w:name w:val="Light List Accent 5"/>
-    <w:basedOn w:val="TableNormal"/>
+    <w:basedOn w:val="Tablanormal"/>
     <w:uiPriority w:val="61"/>
     <w:rsid w:val="00F50F62"/>
     <w:pPr>
@@ -8100,9 +8874,9 @@
       </w:tcPr>
     </w:tblStylePr>
   </w:style>
-  <w:style w:type="table" w:styleId="LightShading-Accent5">
+  <w:style w:type="table" w:styleId="Sombreadoclaro-nfasis5">
     <w:name w:val="Light Shading Accent 5"/>
-    <w:basedOn w:val="TableNormal"/>
+    <w:basedOn w:val="Tablanormal"/>
     <w:uiPriority w:val="60"/>
     <w:rsid w:val="00F50F62"/>
     <w:pPr>
@@ -8212,7 +8986,7 @@
       <w:szCs w:val="24"/>
     </w:rPr>
   </w:style>
-  <w:style w:type="paragraph" w:styleId="Subtitle">
+  <w:style w:type="paragraph" w:styleId="Subttulo">
     <w:name w:val="Subtitle"/>
     <w:basedOn w:val="Normal"/>
     <w:next w:val="Normal"/>
@@ -8230,7 +9004,7 @@
     </w:rPr>
   </w:style>
   <w:style w:type="table" w:customStyle="1" w:styleId="a">
-    <w:basedOn w:val="TableNormal"/>
+    <w:basedOn w:val="Tablanormal"/>
     <w:tblPr>
       <w:tblStyleRowBandSize w:val="1"/>
       <w:tblStyleColBandSize w:val="1"/>
@@ -8240,9 +9014,9 @@
       </w:tblCellMar>
     </w:tblPr>
   </w:style>
-  <w:style w:type="character" w:styleId="UnresolvedMention">
+  <w:style w:type="character" w:styleId="Mencinsinresolver">
     <w:name w:val="Unresolved Mention"/>
-    <w:basedOn w:val="DefaultParagraphFont"/>
+    <w:basedOn w:val="Fuentedeprrafopredeter"/>
     <w:uiPriority w:val="99"/>
     <w:semiHidden/>
     <w:unhideWhenUsed/>
@@ -8252,9 +9026,9 @@
       <w:shd w:val="clear" w:color="auto" w:fill="E1DFDD"/>
     </w:rPr>
   </w:style>
-  <w:style w:type="character" w:styleId="FollowedHyperlink">
+  <w:style w:type="character" w:styleId="Hipervnculovisitado">
     <w:name w:val="FollowedHyperlink"/>
-    <w:basedOn w:val="DefaultParagraphFont"/>
+    <w:basedOn w:val="Fuentedeprrafopredeter"/>
     <w:uiPriority w:val="99"/>
     <w:semiHidden/>
     <w:unhideWhenUsed/>
@@ -8262,6 +9036,19 @@
     <w:rPr>
       <w:color w:val="800080" w:themeColor="followedHyperlink"/>
       <w:u w:val="single"/>
+    </w:rPr>
+  </w:style>
+  <w:style w:type="character" w:customStyle="1" w:styleId="Ttulo7Car">
+    <w:name w:val="Título 7 Car"/>
+    <w:basedOn w:val="Fuentedeprrafopredeter"/>
+    <w:link w:val="Ttulo7"/>
+    <w:uiPriority w:val="9"/>
+    <w:rsid w:val="00073AD0"/>
+    <w:rPr>
+      <w:rFonts w:asciiTheme="majorHAnsi" w:eastAsiaTheme="majorEastAsia" w:hAnsiTheme="majorHAnsi" w:cstheme="majorBidi"/>
+      <w:i/>
+      <w:iCs/>
+      <w:color w:val="243F60" w:themeColor="accent1" w:themeShade="7F"/>
     </w:rPr>
   </w:style>
 </w:styles>
@@ -8553,6 +9340,27 @@
 </file>
 
 <file path=customXml/item1.xml><?xml version="1.0" encoding="utf-8"?>
+<?mso-contentType ?>
+<FormTemplates xmlns="http://schemas.microsoft.com/sharepoint/v3/contenttype/forms">
+  <Display>DocumentLibraryForm</Display>
+  <Edit>DocumentLibraryForm</Edit>
+  <New>DocumentLibraryForm</New>
+</FormTemplates>
+</file>
+
+<file path=customXml/item2.xml><?xml version="1.0" encoding="utf-8"?>
+<p:properties xmlns:p="http://schemas.microsoft.com/office/2006/metadata/properties" xmlns:xsi="http://www.w3.org/2001/XMLSchema-instance" xmlns:pc="http://schemas.microsoft.com/office/infopath/2007/PartnerControls">
+  <documentManagement/>
+</p:properties>
+</file>
+
+<file path=customXml/item3.xml><?xml version="1.0" encoding="utf-8"?>
+<go:gDocsCustomXmlDataStorage xmlns:go="http://customooxmlschemas.google.com/" xmlns:r="http://schemas.openxmlformats.org/officeDocument/2006/relationships">
+  <go:docsCustomData xmlns:go="http://customooxmlschemas.google.com/" roundtripDataSignature="AMtx7mjGFVArFYgdF7bHWq2iuYoFT0Om9g==">AMUW2mUhfBC6bgm7VeLPetPdqKZ5x7NnPNQIEiAf6gaAlXLInxw8MIDogNtMZfHz+3GAaUBH1BsFapbgQ0v1QNPM5UB3GeP7JexB/WPrXKlD6lxr1a7F5qZ7Tl0zhDxqXftR76eiDRijTzwJM/ZhoXv7EXu77ZBA03FLk9z81J5Vuxbc28neasw1AfS2USN0TDSFhJ78GxGKHuuHUxz02up7bJuXxSJPfEMI/taNLU5sfDgB0WFqZIV3ilutkb4vmDy/UTpQaognPeJkfZqrvDzd+mhVkszli7SgIpXsx9MDKVRRdSgxr332HqWzNffEGf8EBfS9NbxtIO4wSA8n9AqbRwfKOUT+ng4DugnKgk8aPXaj2O5be7XBUuoLIiUVnk1AeK5qHHJ0IGz5CK4ojkpzW93Yc39vsMBuX/tf58QzH+AhsW/7KOc=</go:docsCustomData>
+</go:gDocsCustomXmlDataStorage>
+</file>
+
+<file path=customXml/item4.xml><?xml version="1.0" encoding="utf-8"?>
 <ct:contentTypeSchema xmlns:ct="http://schemas.microsoft.com/office/2006/metadata/contentType" xmlns:ma="http://schemas.microsoft.com/office/2006/metadata/properties/metaAttributes" ct:_="" ma:_="" ma:contentTypeName="Document" ma:contentTypeID="0x0101000CC31E49A68404488C9B91B96A6628B7" ma:contentTypeVersion="2" ma:contentTypeDescription="Create a new document." ma:contentTypeScope="" ma:versionID="2440c50405f4c7b51eefb8f8630e85a3">
   <xsd:schema xmlns:xsd="http://www.w3.org/2001/XMLSchema" xmlns:xs="http://www.w3.org/2001/XMLSchema" xmlns:p="http://schemas.microsoft.com/office/2006/metadata/properties" xmlns:ns2="7b0feb5b-ba3b-442f-81b1-f5ef2450f9ba" targetNamespace="http://schemas.microsoft.com/office/2006/metadata/properties" ma:root="true" ma:fieldsID="20559b03b22bacb2dec14b2b41261ccb" ns2:_="">
     <xsd:import namespace="7b0feb5b-ba3b-442f-81b1-f5ef2450f9ba"/>
@@ -8700,28 +9508,33 @@
 </ct:contentTypeSchema>
 </file>
 
-<file path=customXml/item2.xml><?xml version="1.0" encoding="utf-8"?>
-<go:gDocsCustomXmlDataStorage xmlns:go="http://customooxmlschemas.google.com/" xmlns:r="http://schemas.openxmlformats.org/officeDocument/2006/relationships">
-  <go:docsCustomData xmlns:go="http://customooxmlschemas.google.com/" roundtripDataSignature="AMtx7mjGFVArFYgdF7bHWq2iuYoFT0Om9g==">AMUW2mUhfBC6bgm7VeLPetPdqKZ5x7NnPNQIEiAf6gaAlXLInxw8MIDogNtMZfHz+3GAaUBH1BsFapbgQ0v1QNPM5UB3GeP7JexB/WPrXKlD6lxr1a7F5qZ7Tl0zhDxqXftR76eiDRijTzwJM/ZhoXv7EXu77ZBA03FLk9z81J5Vuxbc28neasw1AfS2USN0TDSFhJ78GxGKHuuHUxz02up7bJuXxSJPfEMI/taNLU5sfDgB0WFqZIV3ilutkb4vmDy/UTpQaognPeJkfZqrvDzd+mhVkszli7SgIpXsx9MDKVRRdSgxr332HqWzNffEGf8EBfS9NbxtIO4wSA8n9AqbRwfKOUT+ng4DugnKgk8aPXaj2O5be7XBUuoLIiUVnk1AeK5qHHJ0IGz5CK4ojkpzW93Yc39vsMBuX/tf58QzH+AhsW/7KOc=</go:docsCustomData>
-</go:gDocsCustomXmlDataStorage>
+<file path=customXml/itemProps1.xml><?xml version="1.0" encoding="utf-8"?>
+<ds:datastoreItem xmlns:ds="http://schemas.openxmlformats.org/officeDocument/2006/customXml" ds:itemID="{574486A5-BC9E-4339-8C71-80B07B1F9DA3}">
+  <ds:schemaRefs>
+    <ds:schemaRef ds:uri="http://schemas.microsoft.com/sharepoint/v3/contenttype/forms"/>
+  </ds:schemaRefs>
+</ds:datastoreItem>
 </file>
 
-<file path=customXml/item3.xml><?xml version="1.0" encoding="utf-8"?>
-<p:properties xmlns:p="http://schemas.microsoft.com/office/2006/metadata/properties" xmlns:xsi="http://www.w3.org/2001/XMLSchema-instance" xmlns:pc="http://schemas.microsoft.com/office/infopath/2007/PartnerControls">
-  <documentManagement/>
-</p:properties>
+<file path=customXml/itemProps2.xml><?xml version="1.0" encoding="utf-8"?>
+<ds:datastoreItem xmlns:ds="http://schemas.openxmlformats.org/officeDocument/2006/customXml" ds:itemID="{ECC8C43F-BC90-4BBC-A50F-AB0B6DE0D366}">
+  <ds:schemaRefs>
+    <ds:schemaRef ds:uri="http://schemas.microsoft.com/office/2006/metadata/properties"/>
+    <ds:schemaRef ds:uri="http://schemas.microsoft.com/office/infopath/2007/PartnerControls"/>
+  </ds:schemaRefs>
+</ds:datastoreItem>
 </file>
 
-<file path=customXml/item4.xml><?xml version="1.0" encoding="utf-8"?>
-<?mso-contentType ?>
-<FormTemplates xmlns="http://schemas.microsoft.com/sharepoint/v3/contenttype/forms">
-  <Display>DocumentLibraryForm</Display>
-  <Edit>DocumentLibraryForm</Edit>
-  <New>DocumentLibraryForm</New>
-</FormTemplates>
+<file path=customXml/itemProps3.xml><?xml version="1.0" encoding="utf-8"?>
+<ds:datastoreItem xmlns:ds="http://schemas.openxmlformats.org/officeDocument/2006/customXml" ds:itemID="{11111111-1234-1234-1234-123412341234}">
+  <ds:schemaRefs>
+    <ds:schemaRef ds:uri="http://customooxmlschemas.google.com/"/>
+    <ds:schemaRef ds:uri="http://schemas.openxmlformats.org/officeDocument/2006/relationships"/>
+  </ds:schemaRefs>
+</ds:datastoreItem>
 </file>
 
-<file path=customXml/itemProps1.xml><?xml version="1.0" encoding="utf-8"?>
+<file path=customXml/itemProps4.xml><?xml version="1.0" encoding="utf-8"?>
 <ds:datastoreItem xmlns:ds="http://schemas.openxmlformats.org/officeDocument/2006/customXml" ds:itemID="{B1D35FEB-0B80-4A9C-8427-34FC8D2A0341}">
   <ds:schemaRefs>
     <ds:schemaRef ds:uri="http://schemas.microsoft.com/office/2006/metadata/contentType"/>
@@ -8737,30 +9550,4 @@
     <ds:schemaRef ds:uri="http://schemas.microsoft.com/internal/obd"/>
   </ds:schemaRefs>
 </ds:datastoreItem>
-</file>
-
-<file path=customXml/itemProps2.xml><?xml version="1.0" encoding="utf-8"?>
-<ds:datastoreItem xmlns:ds="http://schemas.openxmlformats.org/officeDocument/2006/customXml" ds:itemID="{11111111-1234-1234-1234-123412341234}">
-  <ds:schemaRefs>
-    <ds:schemaRef ds:uri="http://customooxmlschemas.google.com/"/>
-    <ds:schemaRef ds:uri="http://schemas.openxmlformats.org/officeDocument/2006/relationships"/>
-  </ds:schemaRefs>
-</ds:datastoreItem>
-</file>
-
-<file path=customXml/itemProps3.xml><?xml version="1.0" encoding="utf-8"?>
-<ds:datastoreItem xmlns:ds="http://schemas.openxmlformats.org/officeDocument/2006/customXml" ds:itemID="{ECC8C43F-BC90-4BBC-A50F-AB0B6DE0D366}">
-  <ds:schemaRefs>
-    <ds:schemaRef ds:uri="http://schemas.microsoft.com/office/2006/metadata/properties"/>
-    <ds:schemaRef ds:uri="http://schemas.microsoft.com/office/infopath/2007/PartnerControls"/>
-  </ds:schemaRefs>
-</ds:datastoreItem>
-</file>
-
-<file path=customXml/itemProps4.xml><?xml version="1.0" encoding="utf-8"?>
-<ds:datastoreItem xmlns:ds="http://schemas.openxmlformats.org/officeDocument/2006/customXml" ds:itemID="{574486A5-BC9E-4339-8C71-80B07B1F9DA3}">
-  <ds:schemaRefs>
-    <ds:schemaRef ds:uri="http://schemas.microsoft.com/sharepoint/v3/contenttype/forms"/>
-  </ds:schemaRefs>
-</ds:datastoreItem>
 </file>
</xml_diff>

<commit_message>
Added to the documentation: - Package Diagram - Sequence Diagram - Activity Diagram
</commit_message>
<xml_diff>
--- a/SINU 2.0/SINU 2.0 Documentation.docx
+++ b/SINU 2.0/SINU 2.0 Documentation.docx
@@ -992,7 +992,23 @@
                 <w:rFonts w:ascii="Times New Roman" w:hAnsi="Times New Roman" w:cs="Times New Roman"/>
                 <w:noProof/>
               </w:rPr>
-              <w:t>3.2 Package diagram</w:t>
+              <w:t>3.2 Packa</w:t>
+            </w:r>
+            <w:r>
+              <w:rPr>
+                <w:rStyle w:val="Hipervnculo"/>
+                <w:rFonts w:ascii="Times New Roman" w:hAnsi="Times New Roman" w:cs="Times New Roman"/>
+                <w:noProof/>
+              </w:rPr>
+              <w:t>g</w:t>
+            </w:r>
+            <w:r>
+              <w:rPr>
+                <w:rStyle w:val="Hipervnculo"/>
+                <w:rFonts w:ascii="Times New Roman" w:hAnsi="Times New Roman" w:cs="Times New Roman"/>
+                <w:noProof/>
+              </w:rPr>
+              <w:t>e diagram</w:t>
             </w:r>
             <w:r>
               <w:rPr>
@@ -4327,6 +4343,7 @@
         <w:pStyle w:val="Ttulo2"/>
         <w:rPr>
           <w:rFonts w:ascii="Times New Roman" w:hAnsi="Times New Roman" w:cs="Times New Roman"/>
+          <w:noProof/>
         </w:rPr>
       </w:pPr>
       <w:bookmarkStart w:id="8" w:name="_Toc97792719"/>
@@ -4338,18 +4355,17 @@
         <w:t>3.2 Package diagram</w:t>
       </w:r>
       <w:bookmarkEnd w:id="8"/>
-    </w:p>
-    <w:p>
-      <w:pPr>
-        <w:rPr>
-          <w:rFonts w:ascii="Times New Roman" w:hAnsi="Times New Roman" w:cs="Times New Roman"/>
-          <w:u w:val="single"/>
-        </w:rPr>
-      </w:pPr>
-    </w:p>
-    <w:p>
-      <w:pPr>
-        <w:ind w:firstLine="720"/>
+      <w:r>
+        <w:rPr>
+          <w:rFonts w:ascii="Times New Roman" w:hAnsi="Times New Roman" w:cs="Times New Roman"/>
+          <w:noProof/>
+        </w:rPr>
+        <w:t xml:space="preserve"> </w:t>
+      </w:r>
+    </w:p>
+    <w:p>
+      <w:pPr>
+        <w:pStyle w:val="Ttulo2"/>
         <w:rPr>
           <w:rFonts w:ascii="Times New Roman" w:eastAsia="Times New Roman" w:hAnsi="Times New Roman" w:cs="Times New Roman"/>
           <w:i/>
@@ -4360,45 +4376,58 @@
       </w:pPr>
       <w:r>
         <w:rPr>
-          <w:rFonts w:ascii="Times New Roman" w:eastAsia="Times New Roman" w:hAnsi="Times New Roman" w:cs="Times New Roman"/>
-          <w:i/>
-          <w:color w:val="FF0000"/>
-          <w:sz w:val="20"/>
-          <w:szCs w:val="20"/>
-        </w:rPr>
-        <w:t xml:space="preserve">&lt; (Package Diagram)/&gt; </w:t>
-      </w:r>
-    </w:p>
-    <w:p>
-      <w:pPr>
-        <w:ind w:firstLine="720"/>
-        <w:rPr>
-          <w:rFonts w:ascii="Times New Roman" w:eastAsia="Times New Roman" w:hAnsi="Times New Roman" w:cs="Times New Roman"/>
-          <w:i/>
-          <w:color w:val="FF0000"/>
-          <w:sz w:val="20"/>
-          <w:szCs w:val="20"/>
-        </w:rPr>
-      </w:pPr>
-    </w:p>
-    <w:p>
-      <w:pPr>
-        <w:ind w:firstLine="720"/>
-        <w:rPr>
-          <w:rFonts w:ascii="Times New Roman" w:eastAsia="Times New Roman" w:hAnsi="Times New Roman" w:cs="Times New Roman"/>
-          <w:i/>
-          <w:color w:val="FF0000"/>
-          <w:sz w:val="20"/>
-          <w:szCs w:val="20"/>
-        </w:rPr>
-      </w:pPr>
-    </w:p>
-    <w:p>
-      <w:pPr>
-        <w:rPr>
-          <w:rFonts w:ascii="Times New Roman" w:eastAsia="Times New Roman" w:hAnsi="Times New Roman" w:cs="Times New Roman"/>
-        </w:rPr>
-      </w:pPr>
+          <w:rFonts w:ascii="Times New Roman" w:hAnsi="Times New Roman" w:cs="Times New Roman"/>
+          <w:noProof/>
+        </w:rPr>
+        <w:drawing>
+          <wp:inline distT="0" distB="0" distL="0" distR="0" wp14:anchorId="70EDE9BD" wp14:editId="52D7D094">
+            <wp:extent cx="5943600" cy="4924425"/>
+            <wp:effectExtent l="0" t="0" r="0" b="9525"/>
+            <wp:docPr id="9" name="Imagen 9"/>
+            <wp:cNvGraphicFramePr>
+              <a:graphicFrameLocks xmlns:a="http://schemas.openxmlformats.org/drawingml/2006/main" noChangeAspect="1"/>
+            </wp:cNvGraphicFramePr>
+            <a:graphic xmlns:a="http://schemas.openxmlformats.org/drawingml/2006/main">
+              <a:graphicData uri="http://schemas.openxmlformats.org/drawingml/2006/picture">
+                <pic:pic xmlns:pic="http://schemas.openxmlformats.org/drawingml/2006/picture">
+                  <pic:nvPicPr>
+                    <pic:cNvPr id="0" name="Picture 1"/>
+                    <pic:cNvPicPr>
+                      <a:picLocks noChangeAspect="1" noChangeArrowheads="1"/>
+                    </pic:cNvPicPr>
+                  </pic:nvPicPr>
+                  <pic:blipFill>
+                    <a:blip r:embed="rId19">
+                      <a:extLst>
+                        <a:ext uri="{28A0092B-C50C-407E-A947-70E740481C1C}">
+                          <a14:useLocalDpi xmlns:a14="http://schemas.microsoft.com/office/drawing/2010/main" val="0"/>
+                        </a:ext>
+                      </a:extLst>
+                    </a:blip>
+                    <a:srcRect/>
+                    <a:stretch>
+                      <a:fillRect/>
+                    </a:stretch>
+                  </pic:blipFill>
+                  <pic:spPr bwMode="auto">
+                    <a:xfrm>
+                      <a:off x="0" y="0"/>
+                      <a:ext cx="5943600" cy="4924425"/>
+                    </a:xfrm>
+                    <a:prstGeom prst="rect">
+                      <a:avLst/>
+                    </a:prstGeom>
+                    <a:noFill/>
+                    <a:ln>
+                      <a:noFill/>
+                    </a:ln>
+                  </pic:spPr>
+                </pic:pic>
+              </a:graphicData>
+            </a:graphic>
+          </wp:inline>
+        </w:drawing>
+      </w:r>
     </w:p>
     <w:p>
       <w:pPr>
@@ -4407,131 +4436,26 @@
           <w:rFonts w:ascii="Times New Roman" w:hAnsi="Times New Roman" w:cs="Times New Roman"/>
         </w:rPr>
       </w:pPr>
-      <w:bookmarkStart w:id="9" w:name="_Toc97792720"/>
-      <w:r>
-        <w:rPr>
-          <w:rFonts w:ascii="Times New Roman" w:hAnsi="Times New Roman" w:cs="Times New Roman"/>
-        </w:rPr>
-        <w:t>3.3 Class diagram</w:t>
+      <w:bookmarkStart w:id="9" w:name="_Toc97792721"/>
+      <w:r>
+        <w:rPr>
+          <w:rFonts w:ascii="Times New Roman" w:hAnsi="Times New Roman" w:cs="Times New Roman"/>
+        </w:rPr>
+        <w:t>3.</w:t>
+      </w:r>
+      <w:r>
+        <w:rPr>
+          <w:rFonts w:ascii="Times New Roman" w:hAnsi="Times New Roman" w:cs="Times New Roman"/>
+        </w:rPr>
+        <w:t>3</w:t>
+      </w:r>
+      <w:r>
+        <w:rPr>
+          <w:rFonts w:ascii="Times New Roman" w:hAnsi="Times New Roman" w:cs="Times New Roman"/>
+        </w:rPr>
+        <w:t xml:space="preserve"> Database (E-R/Data model) diagram</w:t>
       </w:r>
       <w:bookmarkEnd w:id="9"/>
-    </w:p>
-    <w:p>
-      <w:pPr>
-        <w:rPr>
-          <w:rFonts w:ascii="Times New Roman" w:hAnsi="Times New Roman" w:cs="Times New Roman"/>
-        </w:rPr>
-      </w:pPr>
-    </w:p>
-    <w:p>
-      <w:pPr>
-        <w:ind w:firstLine="720"/>
-        <w:rPr>
-          <w:rFonts w:ascii="Times New Roman" w:eastAsia="Times New Roman" w:hAnsi="Times New Roman" w:cs="Times New Roman"/>
-          <w:i/>
-          <w:color w:val="FF0000"/>
-          <w:sz w:val="20"/>
-          <w:szCs w:val="20"/>
-        </w:rPr>
-      </w:pPr>
-      <w:r>
-        <w:rPr>
-          <w:rFonts w:ascii="Times New Roman" w:eastAsia="Times New Roman" w:hAnsi="Times New Roman" w:cs="Times New Roman"/>
-          <w:i/>
-          <w:color w:val="FF0000"/>
-          <w:sz w:val="20"/>
-          <w:szCs w:val="20"/>
-        </w:rPr>
-        <w:t xml:space="preserve">&lt; (Class Diagram)/&gt; </w:t>
-      </w:r>
-    </w:p>
-    <w:p>
-      <w:pPr>
-        <w:rPr>
-          <w:rFonts w:ascii="Times New Roman" w:eastAsia="Times New Roman" w:hAnsi="Times New Roman" w:cs="Times New Roman"/>
-        </w:rPr>
-      </w:pPr>
-    </w:p>
-    <w:p>
-      <w:pPr>
-        <w:rPr>
-          <w:rFonts w:ascii="Times New Roman" w:eastAsia="Times New Roman" w:hAnsi="Times New Roman" w:cs="Times New Roman"/>
-        </w:rPr>
-      </w:pPr>
-    </w:p>
-    <w:p>
-      <w:pPr>
-        <w:rPr>
-          <w:rFonts w:ascii="Times New Roman" w:eastAsia="Times New Roman" w:hAnsi="Times New Roman" w:cs="Times New Roman"/>
-        </w:rPr>
-      </w:pPr>
-    </w:p>
-    <w:p>
-      <w:pPr>
-        <w:rPr>
-          <w:rFonts w:ascii="Times New Roman" w:eastAsia="Times New Roman" w:hAnsi="Times New Roman" w:cs="Times New Roman"/>
-        </w:rPr>
-      </w:pPr>
-    </w:p>
-    <w:p>
-      <w:pPr>
-        <w:pStyle w:val="Ttulo2"/>
-        <w:rPr>
-          <w:rFonts w:ascii="Times New Roman" w:hAnsi="Times New Roman" w:cs="Times New Roman"/>
-          <w:lang w:val="es-ES"/>
-        </w:rPr>
-      </w:pPr>
-      <w:bookmarkStart w:id="10" w:name="_Toc97792721"/>
-      <w:r>
-        <w:rPr>
-          <w:rFonts w:ascii="Times New Roman" w:hAnsi="Times New Roman" w:cs="Times New Roman"/>
-          <w:lang w:val="es-ES"/>
-        </w:rPr>
-        <w:lastRenderedPageBreak/>
-        <w:t xml:space="preserve">3.4 </w:t>
-      </w:r>
-      <w:proofErr w:type="spellStart"/>
-      <w:r>
-        <w:rPr>
-          <w:rFonts w:ascii="Times New Roman" w:hAnsi="Times New Roman" w:cs="Times New Roman"/>
-          <w:lang w:val="es-ES"/>
-        </w:rPr>
-        <w:t>Database</w:t>
-      </w:r>
-      <w:proofErr w:type="spellEnd"/>
-      <w:r>
-        <w:rPr>
-          <w:rFonts w:ascii="Times New Roman" w:hAnsi="Times New Roman" w:cs="Times New Roman"/>
-          <w:lang w:val="es-ES"/>
-        </w:rPr>
-        <w:t xml:space="preserve"> (E-R/Data </w:t>
-      </w:r>
-      <w:proofErr w:type="spellStart"/>
-      <w:r>
-        <w:rPr>
-          <w:rFonts w:ascii="Times New Roman" w:hAnsi="Times New Roman" w:cs="Times New Roman"/>
-          <w:lang w:val="es-ES"/>
-        </w:rPr>
-        <w:t>model</w:t>
-      </w:r>
-      <w:proofErr w:type="spellEnd"/>
-      <w:r>
-        <w:rPr>
-          <w:rFonts w:ascii="Times New Roman" w:hAnsi="Times New Roman" w:cs="Times New Roman"/>
-          <w:lang w:val="es-ES"/>
-        </w:rPr>
-        <w:t xml:space="preserve">) </w:t>
-      </w:r>
-      <w:proofErr w:type="spellStart"/>
-      <w:r>
-        <w:rPr>
-          <w:rFonts w:ascii="Times New Roman" w:hAnsi="Times New Roman" w:cs="Times New Roman"/>
-          <w:lang w:val="es-ES"/>
-        </w:rPr>
-        <w:t>diagram</w:t>
-      </w:r>
-      <w:bookmarkEnd w:id="10"/>
-      <w:proofErr w:type="spellEnd"/>
     </w:p>
     <w:p>
       <w:pPr>
@@ -4546,6 +4470,7 @@
           <w:noProof/>
           <w:lang w:val="es-ES"/>
         </w:rPr>
+        <w:lastRenderedPageBreak/>
         <w:drawing>
           <wp:inline distT="0" distB="0" distL="0" distR="0" wp14:anchorId="342A2143" wp14:editId="72CC4F07">
             <wp:extent cx="5943600" cy="4768215"/>
@@ -4562,7 +4487,7 @@
                     <pic:cNvPicPr/>
                   </pic:nvPicPr>
                   <pic:blipFill>
-                    <a:blip r:embed="rId19"/>
+                    <a:blip r:embed="rId20"/>
                     <a:stretch>
                       <a:fillRect/>
                     </a:stretch>
@@ -4590,25 +4515,115 @@
           <w:rFonts w:ascii="Times New Roman" w:hAnsi="Times New Roman" w:cs="Times New Roman"/>
         </w:rPr>
       </w:pPr>
-      <w:bookmarkStart w:id="11" w:name="_Toc97792722"/>
-      <w:r>
-        <w:rPr>
-          <w:rFonts w:ascii="Times New Roman" w:hAnsi="Times New Roman" w:cs="Times New Roman"/>
-        </w:rPr>
-        <w:t>3.5 Sequence diagram</w:t>
+      <w:bookmarkStart w:id="10" w:name="_Toc97792722"/>
+      <w:r>
+        <w:rPr>
+          <w:rFonts w:ascii="Times New Roman" w:hAnsi="Times New Roman" w:cs="Times New Roman"/>
+        </w:rPr>
+        <w:lastRenderedPageBreak/>
+        <w:t>3.</w:t>
+      </w:r>
+      <w:r>
+        <w:rPr>
+          <w:rFonts w:ascii="Times New Roman" w:hAnsi="Times New Roman" w:cs="Times New Roman"/>
+        </w:rPr>
+        <w:t>4</w:t>
+      </w:r>
+      <w:r>
+        <w:rPr>
+          <w:rFonts w:ascii="Times New Roman" w:hAnsi="Times New Roman" w:cs="Times New Roman"/>
+        </w:rPr>
+        <w:t xml:space="preserve"> Sequence diagram</w:t>
+      </w:r>
+      <w:bookmarkEnd w:id="10"/>
+    </w:p>
+    <w:p>
+      <w:r>
+        <w:rPr>
+          <w:noProof/>
+          <w:u w:val="single"/>
+        </w:rPr>
+        <w:drawing>
+          <wp:inline distT="0" distB="0" distL="0" distR="0" wp14:anchorId="0D3FCD88" wp14:editId="28BAAA3E">
+            <wp:extent cx="5937250" cy="2730500"/>
+            <wp:effectExtent l="0" t="0" r="6350" b="0"/>
+            <wp:docPr id="11" name="Imagen 11"/>
+            <wp:cNvGraphicFramePr>
+              <a:graphicFrameLocks xmlns:a="http://schemas.openxmlformats.org/drawingml/2006/main" noChangeAspect="1"/>
+            </wp:cNvGraphicFramePr>
+            <a:graphic xmlns:a="http://schemas.openxmlformats.org/drawingml/2006/main">
+              <a:graphicData uri="http://schemas.openxmlformats.org/drawingml/2006/picture">
+                <pic:pic xmlns:pic="http://schemas.openxmlformats.org/drawingml/2006/picture">
+                  <pic:nvPicPr>
+                    <pic:cNvPr id="0" name="Picture 3"/>
+                    <pic:cNvPicPr>
+                      <a:picLocks noChangeAspect="1" noChangeArrowheads="1"/>
+                    </pic:cNvPicPr>
+                  </pic:nvPicPr>
+                  <pic:blipFill>
+                    <a:blip r:embed="rId21" cstate="print">
+                      <a:extLst>
+                        <a:ext uri="{28A0092B-C50C-407E-A947-70E740481C1C}">
+                          <a14:useLocalDpi xmlns:a14="http://schemas.microsoft.com/office/drawing/2010/main" val="0"/>
+                        </a:ext>
+                      </a:extLst>
+                    </a:blip>
+                    <a:srcRect/>
+                    <a:stretch>
+                      <a:fillRect/>
+                    </a:stretch>
+                  </pic:blipFill>
+                  <pic:spPr bwMode="auto">
+                    <a:xfrm>
+                      <a:off x="0" y="0"/>
+                      <a:ext cx="5937250" cy="2730500"/>
+                    </a:xfrm>
+                    <a:prstGeom prst="rect">
+                      <a:avLst/>
+                    </a:prstGeom>
+                    <a:noFill/>
+                    <a:ln>
+                      <a:noFill/>
+                    </a:ln>
+                  </pic:spPr>
+                </pic:pic>
+              </a:graphicData>
+            </a:graphic>
+          </wp:inline>
+        </w:drawing>
+      </w:r>
+    </w:p>
+    <w:p>
+      <w:pPr>
+        <w:pStyle w:val="Ttulo2"/>
+        <w:rPr>
+          <w:rFonts w:ascii="Times New Roman" w:hAnsi="Times New Roman" w:cs="Times New Roman"/>
+        </w:rPr>
+      </w:pPr>
+      <w:bookmarkStart w:id="11" w:name="_Toc97792723"/>
+      <w:r>
+        <w:rPr>
+          <w:rFonts w:ascii="Times New Roman" w:hAnsi="Times New Roman" w:cs="Times New Roman"/>
+        </w:rPr>
+        <w:lastRenderedPageBreak/>
+        <w:t>3.</w:t>
+      </w:r>
+      <w:r>
+        <w:rPr>
+          <w:rFonts w:ascii="Times New Roman" w:hAnsi="Times New Roman" w:cs="Times New Roman"/>
+        </w:rPr>
+        <w:t>5</w:t>
+      </w:r>
+      <w:r>
+        <w:rPr>
+          <w:rFonts w:ascii="Times New Roman" w:hAnsi="Times New Roman" w:cs="Times New Roman"/>
+        </w:rPr>
+        <w:t xml:space="preserve"> Activity diagram</w:t>
       </w:r>
       <w:bookmarkEnd w:id="11"/>
     </w:p>
     <w:p>
       <w:pPr>
-        <w:rPr>
-          <w:rFonts w:ascii="Times New Roman" w:hAnsi="Times New Roman" w:cs="Times New Roman"/>
-        </w:rPr>
-      </w:pPr>
-    </w:p>
-    <w:p>
-      <w:pPr>
-        <w:ind w:firstLine="720"/>
         <w:rPr>
           <w:rFonts w:ascii="Times New Roman" w:eastAsia="Times New Roman" w:hAnsi="Times New Roman" w:cs="Times New Roman"/>
           <w:i/>
@@ -4619,50 +4634,112 @@
       </w:pPr>
       <w:r>
         <w:rPr>
+          <w:rFonts w:ascii="Times New Roman" w:hAnsi="Times New Roman" w:cs="Times New Roman"/>
+          <w:noProof/>
+        </w:rPr>
+        <w:drawing>
+          <wp:inline distT="0" distB="0" distL="0" distR="0" wp14:anchorId="53EA1984" wp14:editId="458CBA47">
+            <wp:extent cx="5937250" cy="5492750"/>
+            <wp:effectExtent l="0" t="0" r="6350" b="0"/>
+            <wp:docPr id="12" name="Imagen 12"/>
+            <wp:cNvGraphicFramePr>
+              <a:graphicFrameLocks xmlns:a="http://schemas.openxmlformats.org/drawingml/2006/main" noChangeAspect="1"/>
+            </wp:cNvGraphicFramePr>
+            <a:graphic xmlns:a="http://schemas.openxmlformats.org/drawingml/2006/main">
+              <a:graphicData uri="http://schemas.openxmlformats.org/drawingml/2006/picture">
+                <pic:pic xmlns:pic="http://schemas.openxmlformats.org/drawingml/2006/picture">
+                  <pic:nvPicPr>
+                    <pic:cNvPr id="0" name="Picture 4"/>
+                    <pic:cNvPicPr>
+                      <a:picLocks noChangeAspect="1" noChangeArrowheads="1"/>
+                    </pic:cNvPicPr>
+                  </pic:nvPicPr>
+                  <pic:blipFill>
+                    <a:blip r:embed="rId22">
+                      <a:extLst>
+                        <a:ext uri="{28A0092B-C50C-407E-A947-70E740481C1C}">
+                          <a14:useLocalDpi xmlns:a14="http://schemas.microsoft.com/office/drawing/2010/main" val="0"/>
+                        </a:ext>
+                      </a:extLst>
+                    </a:blip>
+                    <a:srcRect/>
+                    <a:stretch>
+                      <a:fillRect/>
+                    </a:stretch>
+                  </pic:blipFill>
+                  <pic:spPr bwMode="auto">
+                    <a:xfrm>
+                      <a:off x="0" y="0"/>
+                      <a:ext cx="5937250" cy="5492750"/>
+                    </a:xfrm>
+                    <a:prstGeom prst="rect">
+                      <a:avLst/>
+                    </a:prstGeom>
+                    <a:noFill/>
+                    <a:ln>
+                      <a:noFill/>
+                    </a:ln>
+                  </pic:spPr>
+                </pic:pic>
+              </a:graphicData>
+            </a:graphic>
+          </wp:inline>
+        </w:drawing>
+      </w:r>
+    </w:p>
+    <w:p>
+      <w:pPr>
+        <w:pStyle w:val="Ttulo1"/>
+        <w:rPr>
+          <w:rFonts w:ascii="Times New Roman" w:hAnsi="Times New Roman" w:cs="Times New Roman"/>
+        </w:rPr>
+      </w:pPr>
+      <w:bookmarkStart w:id="12" w:name="_Toc97792724"/>
+      <w:r>
+        <w:rPr>
+          <w:rFonts w:ascii="Times New Roman" w:hAnsi="Times New Roman" w:cs="Times New Roman"/>
+        </w:rPr>
+        <w:t>IV Supplementary specifications</w:t>
+      </w:r>
+      <w:bookmarkEnd w:id="12"/>
+      <w:r>
+        <w:rPr>
+          <w:rFonts w:ascii="Times New Roman" w:hAnsi="Times New Roman" w:cs="Times New Roman"/>
+        </w:rPr>
+        <w:t xml:space="preserve"> </w:t>
+      </w:r>
+    </w:p>
+    <w:p>
+      <w:pPr>
+        <w:rPr>
+          <w:rFonts w:ascii="Times New Roman" w:hAnsi="Times New Roman" w:cs="Times New Roman"/>
+        </w:rPr>
+      </w:pPr>
+    </w:p>
+    <w:p>
+      <w:pPr>
+        <w:ind w:firstLine="720"/>
+        <w:rPr>
           <w:rFonts w:ascii="Times New Roman" w:eastAsia="Times New Roman" w:hAnsi="Times New Roman" w:cs="Times New Roman"/>
           <w:i/>
           <w:color w:val="FF0000"/>
           <w:sz w:val="20"/>
           <w:szCs w:val="20"/>
-        </w:rPr>
-        <w:t xml:space="preserve">&lt; (Sequence Diagram)/&gt; </w:t>
-      </w:r>
-    </w:p>
-    <w:p>
-      <w:pPr>
-        <w:pStyle w:val="Ttulo2"/>
-        <w:rPr>
-          <w:rFonts w:ascii="Times New Roman" w:hAnsi="Times New Roman" w:cs="Times New Roman"/>
-        </w:rPr>
-      </w:pPr>
-      <w:bookmarkStart w:id="12" w:name="_Toc97792723"/>
-      <w:r>
-        <w:rPr>
-          <w:rFonts w:ascii="Times New Roman" w:hAnsi="Times New Roman" w:cs="Times New Roman"/>
-        </w:rPr>
-        <w:t>3.6 Activity diagram</w:t>
-      </w:r>
-      <w:bookmarkEnd w:id="12"/>
-    </w:p>
-    <w:p>
-      <w:pPr>
-        <w:ind w:firstLine="720"/>
-        <w:rPr>
-          <w:rFonts w:ascii="Times New Roman" w:hAnsi="Times New Roman" w:cs="Times New Roman"/>
-        </w:rPr>
-      </w:pPr>
-    </w:p>
-    <w:p>
-      <w:pPr>
-        <w:ind w:firstLine="720"/>
+          <w:lang w:val="es-ES"/>
+        </w:rPr>
+      </w:pPr>
+      <w:r>
         <w:rPr>
           <w:rFonts w:ascii="Times New Roman" w:eastAsia="Times New Roman" w:hAnsi="Times New Roman" w:cs="Times New Roman"/>
           <w:i/>
           <w:color w:val="FF0000"/>
           <w:sz w:val="20"/>
           <w:szCs w:val="20"/>
-        </w:rPr>
-      </w:pPr>
+          <w:lang w:val="es-ES"/>
+        </w:rPr>
+        <w:t xml:space="preserve">&lt; Se va </w:t>
+      </w:r>
+      <w:proofErr w:type="spellStart"/>
       <w:r>
         <w:rPr>
           <w:rFonts w:ascii="Times New Roman" w:eastAsia="Times New Roman" w:hAnsi="Times New Roman" w:cs="Times New Roman"/>
@@ -4670,51 +4747,24 @@
           <w:color w:val="FF0000"/>
           <w:sz w:val="20"/>
           <w:szCs w:val="20"/>
-        </w:rPr>
-        <w:t xml:space="preserve">&lt; (Activity Diagram)/&gt; </w:t>
-      </w:r>
-    </w:p>
-    <w:p>
-      <w:pPr>
-        <w:pStyle w:val="Ttulo1"/>
-        <w:rPr>
-          <w:rFonts w:ascii="Times New Roman" w:hAnsi="Times New Roman" w:cs="Times New Roman"/>
-        </w:rPr>
-      </w:pPr>
-      <w:bookmarkStart w:id="13" w:name="_Toc97792724"/>
-      <w:r>
-        <w:rPr>
-          <w:rFonts w:ascii="Times New Roman" w:hAnsi="Times New Roman" w:cs="Times New Roman"/>
-        </w:rPr>
-        <w:lastRenderedPageBreak/>
-        <w:t>IV Supplementary specifications</w:t>
-      </w:r>
-      <w:bookmarkEnd w:id="13"/>
-      <w:r>
-        <w:rPr>
-          <w:rFonts w:ascii="Times New Roman" w:hAnsi="Times New Roman" w:cs="Times New Roman"/>
-        </w:rPr>
-        <w:t xml:space="preserve"> </w:t>
-      </w:r>
-    </w:p>
-    <w:p>
-      <w:pPr>
-        <w:rPr>
-          <w:rFonts w:ascii="Times New Roman" w:hAnsi="Times New Roman" w:cs="Times New Roman"/>
-        </w:rPr>
-      </w:pPr>
-    </w:p>
-    <w:p>
-      <w:pPr>
-        <w:ind w:firstLine="720"/>
+          <w:lang w:val="es-ES"/>
+        </w:rPr>
+        <w:t>scrie</w:t>
+      </w:r>
+      <w:proofErr w:type="spellEnd"/>
+      <w:r>
         <w:rPr>
           <w:rFonts w:ascii="Times New Roman" w:eastAsia="Times New Roman" w:hAnsi="Times New Roman" w:cs="Times New Roman"/>
           <w:i/>
           <w:color w:val="FF0000"/>
           <w:sz w:val="20"/>
           <w:szCs w:val="20"/>
-        </w:rPr>
-      </w:pPr>
+          <w:lang w:val="es-ES"/>
+        </w:rPr>
+        <w:t xml:space="preserve"> o mica </w:t>
+      </w:r>
+      <w:proofErr w:type="spellStart"/>
+      <w:proofErr w:type="gramStart"/>
       <w:r>
         <w:rPr>
           <w:rFonts w:ascii="Times New Roman" w:eastAsia="Times New Roman" w:hAnsi="Times New Roman" w:cs="Times New Roman"/>
@@ -4722,10 +4772,11 @@
           <w:color w:val="FF0000"/>
           <w:sz w:val="20"/>
           <w:szCs w:val="20"/>
-        </w:rPr>
-        <w:t xml:space="preserve">&lt; Se </w:t>
-      </w:r>
-      <w:proofErr w:type="spellStart"/>
+          <w:lang w:val="es-ES"/>
+        </w:rPr>
+        <w:t>introducere</w:t>
+      </w:r>
+      <w:proofErr w:type="spellEnd"/>
       <w:r>
         <w:rPr>
           <w:rFonts w:ascii="Times New Roman" w:eastAsia="Times New Roman" w:hAnsi="Times New Roman" w:cs="Times New Roman"/>
@@ -4733,10 +4784,11 @@
           <w:color w:val="FF0000"/>
           <w:sz w:val="20"/>
           <w:szCs w:val="20"/>
-        </w:rPr>
-        <w:t>va</w:t>
-      </w:r>
-      <w:proofErr w:type="spellEnd"/>
+          <w:lang w:val="es-ES"/>
+        </w:rPr>
+        <w:t>./</w:t>
+      </w:r>
+      <w:proofErr w:type="gramEnd"/>
       <w:r>
         <w:rPr>
           <w:rFonts w:ascii="Times New Roman" w:eastAsia="Times New Roman" w:hAnsi="Times New Roman" w:cs="Times New Roman"/>
@@ -4744,75 +4796,21 @@
           <w:color w:val="FF0000"/>
           <w:sz w:val="20"/>
           <w:szCs w:val="20"/>
-        </w:rPr>
-        <w:t xml:space="preserve"> </w:t>
-      </w:r>
-      <w:proofErr w:type="spellStart"/>
-      <w:r>
+          <w:lang w:val="es-ES"/>
+        </w:rPr>
+        <w:t xml:space="preserve">&gt; </w:t>
+      </w:r>
+    </w:p>
+    <w:p>
+      <w:pPr>
+        <w:ind w:firstLine="720"/>
         <w:rPr>
           <w:rFonts w:ascii="Times New Roman" w:eastAsia="Times New Roman" w:hAnsi="Times New Roman" w:cs="Times New Roman"/>
           <w:i/>
           <w:color w:val="FF0000"/>
           <w:sz w:val="20"/>
           <w:szCs w:val="20"/>
-        </w:rPr>
-        <w:t>scrie</w:t>
-      </w:r>
-      <w:proofErr w:type="spellEnd"/>
-      <w:r>
-        <w:rPr>
-          <w:rFonts w:ascii="Times New Roman" w:eastAsia="Times New Roman" w:hAnsi="Times New Roman" w:cs="Times New Roman"/>
-          <w:i/>
-          <w:color w:val="FF0000"/>
-          <w:sz w:val="20"/>
-          <w:szCs w:val="20"/>
-        </w:rPr>
-        <w:t xml:space="preserve"> o mica </w:t>
-      </w:r>
-      <w:proofErr w:type="spellStart"/>
-      <w:proofErr w:type="gramStart"/>
-      <w:r>
-        <w:rPr>
-          <w:rFonts w:ascii="Times New Roman" w:eastAsia="Times New Roman" w:hAnsi="Times New Roman" w:cs="Times New Roman"/>
-          <w:i/>
-          <w:color w:val="FF0000"/>
-          <w:sz w:val="20"/>
-          <w:szCs w:val="20"/>
-        </w:rPr>
-        <w:t>introducere</w:t>
-      </w:r>
-      <w:proofErr w:type="spellEnd"/>
-      <w:r>
-        <w:rPr>
-          <w:rFonts w:ascii="Times New Roman" w:eastAsia="Times New Roman" w:hAnsi="Times New Roman" w:cs="Times New Roman"/>
-          <w:i/>
-          <w:color w:val="FF0000"/>
-          <w:sz w:val="20"/>
-          <w:szCs w:val="20"/>
-        </w:rPr>
-        <w:t>./</w:t>
-      </w:r>
-      <w:proofErr w:type="gramEnd"/>
-      <w:r>
-        <w:rPr>
-          <w:rFonts w:ascii="Times New Roman" w:eastAsia="Times New Roman" w:hAnsi="Times New Roman" w:cs="Times New Roman"/>
-          <w:i/>
-          <w:color w:val="FF0000"/>
-          <w:sz w:val="20"/>
-          <w:szCs w:val="20"/>
-        </w:rPr>
-        <w:t xml:space="preserve">&gt; </w:t>
-      </w:r>
-    </w:p>
-    <w:p>
-      <w:pPr>
-        <w:ind w:firstLine="720"/>
-        <w:rPr>
-          <w:rFonts w:ascii="Times New Roman" w:eastAsia="Times New Roman" w:hAnsi="Times New Roman" w:cs="Times New Roman"/>
-          <w:i/>
-          <w:color w:val="FF0000"/>
-          <w:sz w:val="20"/>
-          <w:szCs w:val="20"/>
+          <w:lang w:val="es-ES"/>
         </w:rPr>
       </w:pPr>
     </w:p>
@@ -4823,14 +4821,15 @@
           <w:rFonts w:ascii="Times New Roman" w:hAnsi="Times New Roman" w:cs="Times New Roman"/>
         </w:rPr>
       </w:pPr>
-      <w:bookmarkStart w:id="14" w:name="_Toc97792725"/>
-      <w:r>
-        <w:rPr>
-          <w:rFonts w:ascii="Times New Roman" w:hAnsi="Times New Roman" w:cs="Times New Roman"/>
-        </w:rPr>
+      <w:bookmarkStart w:id="13" w:name="_Toc97792725"/>
+      <w:r>
+        <w:rPr>
+          <w:rFonts w:ascii="Times New Roman" w:hAnsi="Times New Roman" w:cs="Times New Roman"/>
+        </w:rPr>
+        <w:lastRenderedPageBreak/>
         <w:t>4.1 Non-functional requirements</w:t>
       </w:r>
-      <w:bookmarkEnd w:id="14"/>
+      <w:bookmarkEnd w:id="13"/>
     </w:p>
     <w:p/>
     <w:p>
@@ -5250,7 +5249,6 @@
         <w:rPr>
           <w:rFonts w:ascii="Times New Roman" w:hAnsi="Times New Roman" w:cs="Times New Roman"/>
         </w:rPr>
-        <w:lastRenderedPageBreak/>
         <w:t>The capacity of a system refers to the amount of storage it offers. When using some applications, users can adjust and save settings based on their preferences. In this case, the user can store grades, materials, change personal settings etc.</w:t>
       </w:r>
     </w:p>
@@ -5303,6 +5301,7 @@
         <w:rPr>
           <w:rFonts w:ascii="Times New Roman" w:hAnsi="Times New Roman" w:cs="Times New Roman"/>
         </w:rPr>
+        <w:lastRenderedPageBreak/>
         <w:t xml:space="preserve">Navigation: </w:t>
       </w:r>
       <w:r>
@@ -5377,14 +5376,14 @@
           <w:rFonts w:ascii="Times New Roman" w:hAnsi="Times New Roman" w:cs="Times New Roman"/>
         </w:rPr>
       </w:pPr>
-      <w:bookmarkStart w:id="15" w:name="_Toc97792726"/>
+      <w:bookmarkStart w:id="14" w:name="_Toc97792726"/>
       <w:r>
         <w:rPr>
           <w:rFonts w:ascii="Times New Roman" w:hAnsi="Times New Roman" w:cs="Times New Roman"/>
         </w:rPr>
         <w:t>4.2 Design constraints</w:t>
       </w:r>
-      <w:bookmarkEnd w:id="15"/>
+      <w:bookmarkEnd w:id="14"/>
     </w:p>
     <w:p>
       <w:pPr>
@@ -5484,7 +5483,7 @@
           <w:lang w:val="es-ES"/>
         </w:rPr>
       </w:pPr>
-      <w:bookmarkStart w:id="16" w:name="_Toc97792727"/>
+      <w:bookmarkStart w:id="15" w:name="_Toc97792727"/>
       <w:r>
         <w:rPr>
           <w:rFonts w:ascii="Times New Roman" w:hAnsi="Times New Roman" w:cs="Times New Roman"/>
@@ -5500,7 +5499,7 @@
         </w:rPr>
         <w:t>Testing</w:t>
       </w:r>
-      <w:bookmarkEnd w:id="16"/>
+      <w:bookmarkEnd w:id="15"/>
       <w:proofErr w:type="spellEnd"/>
     </w:p>
     <w:p>
@@ -5579,51 +5578,81 @@
           <w:rFonts w:ascii="Times New Roman" w:hAnsi="Times New Roman" w:cs="Times New Roman"/>
         </w:rPr>
       </w:pPr>
-      <w:bookmarkStart w:id="17" w:name="_Toc97792728"/>
+      <w:bookmarkStart w:id="16" w:name="_Toc97792728"/>
       <w:r>
         <w:rPr>
           <w:rFonts w:ascii="Times New Roman" w:hAnsi="Times New Roman" w:cs="Times New Roman"/>
         </w:rPr>
         <w:t>5.1 Testing methods/frameworks</w:t>
       </w:r>
+      <w:bookmarkEnd w:id="16"/>
+      <w:r>
+        <w:rPr>
+          <w:rFonts w:ascii="Times New Roman" w:hAnsi="Times New Roman" w:cs="Times New Roman"/>
+        </w:rPr>
+        <w:t xml:space="preserve"> </w:t>
+      </w:r>
+    </w:p>
+    <w:p>
+      <w:pPr>
+        <w:rPr>
+          <w:rFonts w:ascii="Times New Roman" w:hAnsi="Times New Roman" w:cs="Times New Roman"/>
+          <w:u w:val="single"/>
+        </w:rPr>
+      </w:pPr>
+      <w:proofErr w:type="spellStart"/>
+      <w:r>
+        <w:rPr>
+          <w:rFonts w:ascii="Times New Roman" w:hAnsi="Times New Roman" w:cs="Times New Roman"/>
+        </w:rPr>
+        <w:t>xUnit</w:t>
+      </w:r>
+      <w:proofErr w:type="spellEnd"/>
+    </w:p>
+    <w:p>
+      <w:pPr>
+        <w:pStyle w:val="Ttulo2"/>
+        <w:rPr>
+          <w:rFonts w:ascii="Times New Roman" w:hAnsi="Times New Roman" w:cs="Times New Roman"/>
+        </w:rPr>
+      </w:pPr>
+      <w:bookmarkStart w:id="17" w:name="_Toc97792729"/>
+      <w:r>
+        <w:rPr>
+          <w:rFonts w:ascii="Times New Roman" w:hAnsi="Times New Roman" w:cs="Times New Roman"/>
+        </w:rPr>
+        <w:t>5.2 Future improvements</w:t>
+      </w:r>
       <w:bookmarkEnd w:id="17"/>
-      <w:r>
-        <w:rPr>
-          <w:rFonts w:ascii="Times New Roman" w:hAnsi="Times New Roman" w:cs="Times New Roman"/>
-        </w:rPr>
-        <w:t xml:space="preserve"> </w:t>
-      </w:r>
-    </w:p>
-    <w:p>
-      <w:pPr>
-        <w:rPr>
-          <w:rFonts w:ascii="Times New Roman" w:hAnsi="Times New Roman" w:cs="Times New Roman"/>
-          <w:u w:val="single"/>
-        </w:rPr>
-      </w:pPr>
-      <w:proofErr w:type="spellStart"/>
-      <w:r>
-        <w:rPr>
-          <w:rFonts w:ascii="Times New Roman" w:hAnsi="Times New Roman" w:cs="Times New Roman"/>
-        </w:rPr>
-        <w:t>xUnit</w:t>
-      </w:r>
-      <w:proofErr w:type="spellEnd"/>
-    </w:p>
-    <w:p>
-      <w:pPr>
-        <w:pStyle w:val="Ttulo2"/>
-        <w:rPr>
-          <w:rFonts w:ascii="Times New Roman" w:hAnsi="Times New Roman" w:cs="Times New Roman"/>
-        </w:rPr>
-      </w:pPr>
-      <w:bookmarkStart w:id="18" w:name="_Toc97792729"/>
+    </w:p>
+    <w:p>
+      <w:pPr>
+        <w:rPr>
+          <w:rFonts w:ascii="Times New Roman" w:hAnsi="Times New Roman" w:cs="Times New Roman"/>
+        </w:rPr>
+      </w:pPr>
+    </w:p>
+    <w:p>
+      <w:pPr>
+        <w:rPr>
+          <w:rFonts w:ascii="Times New Roman" w:hAnsi="Times New Roman" w:cs="Times New Roman"/>
+        </w:rPr>
+      </w:pPr>
+    </w:p>
+    <w:p>
+      <w:pPr>
+        <w:pStyle w:val="Ttulo1"/>
+        <w:rPr>
+          <w:rFonts w:ascii="Times New Roman" w:hAnsi="Times New Roman" w:cs="Times New Roman"/>
+        </w:rPr>
+      </w:pPr>
+      <w:bookmarkStart w:id="18" w:name="_Toc97792730"/>
       <w:r>
         <w:rPr>
           <w:rFonts w:ascii="Times New Roman" w:hAnsi="Times New Roman" w:cs="Times New Roman"/>
         </w:rPr>
         <w:lastRenderedPageBreak/>
-        <w:t>5.2 Future improvements</w:t>
+        <w:t>VI Bibliography</w:t>
       </w:r>
       <w:bookmarkEnd w:id="18"/>
     </w:p>
@@ -5633,42 +5662,12 @@
           <w:rFonts w:ascii="Times New Roman" w:hAnsi="Times New Roman" w:cs="Times New Roman"/>
         </w:rPr>
       </w:pPr>
-    </w:p>
-    <w:p>
-      <w:pPr>
-        <w:rPr>
-          <w:rFonts w:ascii="Times New Roman" w:hAnsi="Times New Roman" w:cs="Times New Roman"/>
-        </w:rPr>
-      </w:pPr>
-    </w:p>
-    <w:p>
-      <w:pPr>
-        <w:pStyle w:val="Ttulo1"/>
-        <w:rPr>
-          <w:rFonts w:ascii="Times New Roman" w:hAnsi="Times New Roman" w:cs="Times New Roman"/>
-        </w:rPr>
-      </w:pPr>
-      <w:bookmarkStart w:id="19" w:name="_Toc97792730"/>
-      <w:r>
-        <w:rPr>
-          <w:rFonts w:ascii="Times New Roman" w:hAnsi="Times New Roman" w:cs="Times New Roman"/>
-        </w:rPr>
-        <w:t>VI Bibliography</w:t>
-      </w:r>
+      <w:bookmarkStart w:id="19" w:name="_heading=h.3j2qqm3" w:colFirst="0" w:colLast="0"/>
       <w:bookmarkEnd w:id="19"/>
     </w:p>
-    <w:p>
-      <w:pPr>
-        <w:rPr>
-          <w:rFonts w:ascii="Times New Roman" w:hAnsi="Times New Roman" w:cs="Times New Roman"/>
-        </w:rPr>
-      </w:pPr>
-      <w:bookmarkStart w:id="20" w:name="_heading=h.3j2qqm3" w:colFirst="0" w:colLast="0"/>
-      <w:bookmarkEnd w:id="20"/>
-    </w:p>
     <w:sectPr>
-      <w:headerReference w:type="default" r:id="rId20"/>
-      <w:footerReference w:type="default" r:id="rId21"/>
+      <w:headerReference w:type="default" r:id="rId23"/>
+      <w:footerReference w:type="default" r:id="rId24"/>
       <w:pgSz w:w="12240" w:h="15840"/>
       <w:pgMar w:top="1440" w:right="1440" w:bottom="1440" w:left="1440" w:header="720" w:footer="720" w:gutter="0"/>
       <w:pgNumType w:start="1"/>
@@ -7822,49 +7821,49 @@
       </w:rPr>
     </w:lvl>
   </w:abstractNum>
-  <w:num w:numId="1">
+  <w:num w:numId="1" w16cid:durableId="1648775922">
     <w:abstractNumId w:val="0"/>
   </w:num>
-  <w:num w:numId="2">
+  <w:num w:numId="2" w16cid:durableId="599801827">
     <w:abstractNumId w:val="9"/>
   </w:num>
-  <w:num w:numId="3">
+  <w:num w:numId="3" w16cid:durableId="554394042">
     <w:abstractNumId w:val="11"/>
   </w:num>
-  <w:num w:numId="4">
+  <w:num w:numId="4" w16cid:durableId="1227841715">
     <w:abstractNumId w:val="10"/>
   </w:num>
-  <w:num w:numId="5">
+  <w:num w:numId="5" w16cid:durableId="836457600">
     <w:abstractNumId w:val="3"/>
   </w:num>
-  <w:num w:numId="6">
+  <w:num w:numId="6" w16cid:durableId="36660161">
     <w:abstractNumId w:val="13"/>
   </w:num>
-  <w:num w:numId="7">
+  <w:num w:numId="7" w16cid:durableId="1944222632">
     <w:abstractNumId w:val="5"/>
   </w:num>
-  <w:num w:numId="8">
+  <w:num w:numId="8" w16cid:durableId="898174827">
     <w:abstractNumId w:val="4"/>
   </w:num>
-  <w:num w:numId="9">
+  <w:num w:numId="9" w16cid:durableId="1429734418">
     <w:abstractNumId w:val="1"/>
   </w:num>
-  <w:num w:numId="10">
+  <w:num w:numId="10" w16cid:durableId="13578995">
     <w:abstractNumId w:val="14"/>
   </w:num>
-  <w:num w:numId="11">
+  <w:num w:numId="11" w16cid:durableId="816382599">
     <w:abstractNumId w:val="12"/>
   </w:num>
-  <w:num w:numId="12">
+  <w:num w:numId="12" w16cid:durableId="1389526891">
     <w:abstractNumId w:val="2"/>
   </w:num>
-  <w:num w:numId="13">
+  <w:num w:numId="13" w16cid:durableId="2139253741">
     <w:abstractNumId w:val="6"/>
   </w:num>
-  <w:num w:numId="14">
+  <w:num w:numId="14" w16cid:durableId="94836715">
     <w:abstractNumId w:val="8"/>
   </w:num>
-  <w:num w:numId="15">
+  <w:num w:numId="15" w16cid:durableId="1192836153">
     <w:abstractNumId w:val="7"/>
   </w:num>
 </w:numbering>
@@ -9426,12 +9425,6 @@
 </file>
 
 <file path=customXml/item1.xml><?xml version="1.0" encoding="utf-8"?>
-<p:properties xmlns:p="http://schemas.microsoft.com/office/2006/metadata/properties" xmlns:xsi="http://www.w3.org/2001/XMLSchema-instance" xmlns:pc="http://schemas.microsoft.com/office/infopath/2007/PartnerControls">
-  <documentManagement/>
-</p:properties>
-</file>
-
-<file path=customXml/item2.xml><?xml version="1.0" encoding="utf-8"?>
 <?mso-contentType ?>
 <FormTemplates xmlns="http://schemas.microsoft.com/sharepoint/v3/contenttype/forms">
   <Display>DocumentLibraryForm</Display>
@@ -9440,7 +9433,19 @@
 </FormTemplates>
 </file>
 
+<file path=customXml/item2.xml><?xml version="1.0" encoding="utf-8"?>
+<p:properties xmlns:p="http://schemas.microsoft.com/office/2006/metadata/properties" xmlns:xsi="http://www.w3.org/2001/XMLSchema-instance" xmlns:pc="http://schemas.microsoft.com/office/infopath/2007/PartnerControls">
+  <documentManagement/>
+</p:properties>
+</file>
+
 <file path=customXml/item3.xml><?xml version="1.0" encoding="utf-8"?>
+<go:gDocsCustomXmlDataStorage xmlns:go="http://customooxmlschemas.google.com/" xmlns:r="http://schemas.openxmlformats.org/officeDocument/2006/relationships">
+  <go:docsCustomData xmlns:go="http://customooxmlschemas.google.com/" roundtripDataSignature="AMtx7mjGFVArFYgdF7bHWq2iuYoFT0Om9g==">AMUW2mUhfBC6bgm7VeLPetPdqKZ5x7NnPNQIEiAf6gaAlXLInxw8MIDogNtMZfHz+3GAaUBH1BsFapbgQ0v1QNPM5UB3GeP7JexB/WPrXKlD6lxr1a7F5qZ7Tl0zhDxqXftR76eiDRijTzwJM/ZhoXv7EXu77ZBA03FLk9z81J5Vuxbc28neasw1AfS2USN0TDSFhJ78GxGKHuuHUxz02up7bJuXxSJPfEMI/taNLU5sfDgB0WFqZIV3ilutkb4vmDy/UTpQaognPeJkfZqrvDzd+mhVkszli7SgIpXsx9MDKVRRdSgxr332HqWzNffEGf8EBfS9NbxtIO4wSA8n9AqbRwfKOUT+ng4DugnKgk8aPXaj2O5be7XBUuoLIiUVnk1AeK5qHHJ0IGz5CK4ojkpzW93Yc39vsMBuX/tf58QzH+AhsW/7KOc=</go:docsCustomData>
+</go:gDocsCustomXmlDataStorage>
+</file>
+
+<file path=customXml/item4.xml><?xml version="1.0" encoding="utf-8"?>
 <ct:contentTypeSchema xmlns:ct="http://schemas.microsoft.com/office/2006/metadata/contentType" xmlns:ma="http://schemas.microsoft.com/office/2006/metadata/properties/metaAttributes" ct:_="" ma:_="" ma:contentTypeName="Document" ma:contentTypeID="0x0101000CC31E49A68404488C9B91B96A6628B7" ma:contentTypeVersion="2" ma:contentTypeDescription="Create a new document." ma:contentTypeScope="" ma:versionID="2440c50405f4c7b51eefb8f8630e85a3">
   <xsd:schema xmlns:xsd="http://www.w3.org/2001/XMLSchema" xmlns:xs="http://www.w3.org/2001/XMLSchema" xmlns:p="http://schemas.microsoft.com/office/2006/metadata/properties" xmlns:ns2="7b0feb5b-ba3b-442f-81b1-f5ef2450f9ba" targetNamespace="http://schemas.microsoft.com/office/2006/metadata/properties" ma:root="true" ma:fieldsID="20559b03b22bacb2dec14b2b41261ccb" ns2:_="">
     <xsd:import namespace="7b0feb5b-ba3b-442f-81b1-f5ef2450f9ba"/>
@@ -9588,13 +9593,15 @@
 </ct:contentTypeSchema>
 </file>
 
-<file path=customXml/item4.xml><?xml version="1.0" encoding="utf-8"?>
-<go:gDocsCustomXmlDataStorage xmlns:go="http://customooxmlschemas.google.com/" xmlns:r="http://schemas.openxmlformats.org/officeDocument/2006/relationships">
-  <go:docsCustomData xmlns:go="http://customooxmlschemas.google.com/" roundtripDataSignature="AMtx7mjGFVArFYgdF7bHWq2iuYoFT0Om9g==">AMUW2mUhfBC6bgm7VeLPetPdqKZ5x7NnPNQIEiAf6gaAlXLInxw8MIDogNtMZfHz+3GAaUBH1BsFapbgQ0v1QNPM5UB3GeP7JexB/WPrXKlD6lxr1a7F5qZ7Tl0zhDxqXftR76eiDRijTzwJM/ZhoXv7EXu77ZBA03FLk9z81J5Vuxbc28neasw1AfS2USN0TDSFhJ78GxGKHuuHUxz02up7bJuXxSJPfEMI/taNLU5sfDgB0WFqZIV3ilutkb4vmDy/UTpQaognPeJkfZqrvDzd+mhVkszli7SgIpXsx9MDKVRRdSgxr332HqWzNffEGf8EBfS9NbxtIO4wSA8n9AqbRwfKOUT+ng4DugnKgk8aPXaj2O5be7XBUuoLIiUVnk1AeK5qHHJ0IGz5CK4ojkpzW93Yc39vsMBuX/tf58QzH+AhsW/7KOc=</go:docsCustomData>
-</go:gDocsCustomXmlDataStorage>
+<file path=customXml/itemProps1.xml><?xml version="1.0" encoding="utf-8"?>
+<ds:datastoreItem xmlns:ds="http://schemas.openxmlformats.org/officeDocument/2006/customXml" ds:itemID="{574486A5-BC9E-4339-8C71-80B07B1F9DA3}">
+  <ds:schemaRefs>
+    <ds:schemaRef ds:uri="http://schemas.microsoft.com/sharepoint/v3/contenttype/forms"/>
+  </ds:schemaRefs>
+</ds:datastoreItem>
 </file>
 
-<file path=customXml/itemProps1.xml><?xml version="1.0" encoding="utf-8"?>
+<file path=customXml/itemProps2.xml><?xml version="1.0" encoding="utf-8"?>
 <ds:datastoreItem xmlns:ds="http://schemas.openxmlformats.org/officeDocument/2006/customXml" ds:itemID="{ECC8C43F-BC90-4BBC-A50F-AB0B6DE0D366}">
   <ds:schemaRefs>
     <ds:schemaRef ds:uri="http://schemas.microsoft.com/office/2006/metadata/properties"/>
@@ -9603,15 +9610,16 @@
 </ds:datastoreItem>
 </file>
 
-<file path=customXml/itemProps2.xml><?xml version="1.0" encoding="utf-8"?>
-<ds:datastoreItem xmlns:ds="http://schemas.openxmlformats.org/officeDocument/2006/customXml" ds:itemID="{574486A5-BC9E-4339-8C71-80B07B1F9DA3}">
+<file path=customXml/itemProps3.xml><?xml version="1.0" encoding="utf-8"?>
+<ds:datastoreItem xmlns:ds="http://schemas.openxmlformats.org/officeDocument/2006/customXml" ds:itemID="{11111111-1234-1234-1234-123412341234}">
   <ds:schemaRefs>
-    <ds:schemaRef ds:uri="http://schemas.microsoft.com/sharepoint/v3/contenttype/forms"/>
+    <ds:schemaRef ds:uri="http://customooxmlschemas.google.com/"/>
+    <ds:schemaRef ds:uri="http://schemas.openxmlformats.org/officeDocument/2006/relationships"/>
   </ds:schemaRefs>
 </ds:datastoreItem>
 </file>
 
-<file path=customXml/itemProps3.xml><?xml version="1.0" encoding="utf-8"?>
+<file path=customXml/itemProps4.xml><?xml version="1.0" encoding="utf-8"?>
 <ds:datastoreItem xmlns:ds="http://schemas.openxmlformats.org/officeDocument/2006/customXml" ds:itemID="{B1D35FEB-0B80-4A9C-8427-34FC8D2A0341}">
   <ds:schemaRefs>
     <ds:schemaRef ds:uri="http://schemas.microsoft.com/office/2006/metadata/contentType"/>
@@ -9627,13 +9635,4 @@
     <ds:schemaRef ds:uri="http://schemas.microsoft.com/internal/obd"/>
   </ds:schemaRefs>
 </ds:datastoreItem>
-</file>
-
-<file path=customXml/itemProps4.xml><?xml version="1.0" encoding="utf-8"?>
-<ds:datastoreItem xmlns:ds="http://schemas.openxmlformats.org/officeDocument/2006/customXml" ds:itemID="{11111111-1234-1234-1234-123412341234}">
-  <ds:schemaRefs>
-    <ds:schemaRef ds:uri="http://customooxmlschemas.google.com/"/>
-    <ds:schemaRef ds:uri="http://schemas.openxmlformats.org/officeDocument/2006/relationships"/>
-  </ds:schemaRefs>
-</ds:datastoreItem>
 </file>
</xml_diff>